<commit_message>
planilha de dados gerais de operação - aba portos
</commit_message>
<xml_diff>
--- a/relatorio_1.docx
+++ b/relatorio_1.docx
@@ -1,6 +1,6 @@
 
 <file path=word/document.xml><?xml version="1.0" encoding="utf-8"?>
-<w:document xmlns:wpc="http://schemas.microsoft.com/office/word/2010/wordprocessingCanvas" xmlns:cx="http://schemas.microsoft.com/office/drawing/2014/chartex" xmlns:mc="http://schemas.openxmlformats.org/markup-compatibility/2006" xmlns:o="urn:schemas-microsoft-com:office:office" xmlns:r="http://schemas.openxmlformats.org/officeDocument/2006/relationships" xmlns:m="http://schemas.openxmlformats.org/officeDocument/2006/math" xmlns:v="urn:schemas-microsoft-com:vml" xmlns:wp14="http://schemas.microsoft.com/office/word/2010/wordprocessingDrawing" xmlns:wp="http://schemas.openxmlformats.org/drawingml/2006/wordprocessingDrawing" xmlns:w10="urn:schemas-microsoft-com:office:word" xmlns:w="http://schemas.openxmlformats.org/wordprocessingml/2006/main" xmlns:w14="http://schemas.microsoft.com/office/word/2010/wordml" xmlns:w15="http://schemas.microsoft.com/office/word/2012/wordml" xmlns:w16se="http://schemas.microsoft.com/office/word/2015/wordml/symex" xmlns:wpg="http://schemas.microsoft.com/office/word/2010/wordprocessingGroup" xmlns:wpi="http://schemas.microsoft.com/office/word/2010/wordprocessingInk" xmlns:wne="http://schemas.microsoft.com/office/word/2006/wordml" xmlns:wps="http://schemas.microsoft.com/office/word/2010/wordprocessingShape" mc:Ignorable="w14 w15 w16se wp14">
+<w:document xmlns:wpc="http://schemas.microsoft.com/office/word/2010/wordprocessingCanvas" xmlns:cx="http://schemas.microsoft.com/office/drawing/2014/chartex" xmlns:cx1="http://schemas.microsoft.com/office/drawing/2015/9/8/chartex" xmlns:cx2="http://schemas.microsoft.com/office/drawing/2015/10/21/chartex" xmlns:cx3="http://schemas.microsoft.com/office/drawing/2016/5/9/chartex" xmlns:cx4="http://schemas.microsoft.com/office/drawing/2016/5/10/chartex" xmlns:cx5="http://schemas.microsoft.com/office/drawing/2016/5/11/chartex" xmlns:cx6="http://schemas.microsoft.com/office/drawing/2016/5/12/chartex" xmlns:cx7="http://schemas.microsoft.com/office/drawing/2016/5/13/chartex" xmlns:cx8="http://schemas.microsoft.com/office/drawing/2016/5/14/chartex" xmlns:mc="http://schemas.openxmlformats.org/markup-compatibility/2006" xmlns:aink="http://schemas.microsoft.com/office/drawing/2016/ink" xmlns:am3d="http://schemas.microsoft.com/office/drawing/2017/model3d" xmlns:o="urn:schemas-microsoft-com:office:office" xmlns:r="http://schemas.openxmlformats.org/officeDocument/2006/relationships" xmlns:m="http://schemas.openxmlformats.org/officeDocument/2006/math" xmlns:v="urn:schemas-microsoft-com:vml" xmlns:wp14="http://schemas.microsoft.com/office/word/2010/wordprocessingDrawing" xmlns:wp="http://schemas.openxmlformats.org/drawingml/2006/wordprocessingDrawing" xmlns:w10="urn:schemas-microsoft-com:office:word" xmlns:w="http://schemas.openxmlformats.org/wordprocessingml/2006/main" xmlns:w14="http://schemas.microsoft.com/office/word/2010/wordml" xmlns:w15="http://schemas.microsoft.com/office/word/2012/wordml" xmlns:w16cid="http://schemas.microsoft.com/office/word/2016/wordml/cid" xmlns:w16se="http://schemas.microsoft.com/office/word/2015/wordml/symex" xmlns:wpg="http://schemas.microsoft.com/office/word/2010/wordprocessingGroup" xmlns:wpi="http://schemas.microsoft.com/office/word/2010/wordprocessingInk" xmlns:wne="http://schemas.microsoft.com/office/word/2006/wordml" xmlns:wps="http://schemas.microsoft.com/office/word/2010/wordprocessingShape" mc:Ignorable="w14 w15 w16se w16cid wp14">
   <w:body>
     <w:p>
       <w:pPr>
@@ -1395,6 +1395,8 @@
         <w:lastRenderedPageBreak/>
         <w:t>SUMÁRIO</w:t>
       </w:r>
+      <w:bookmarkStart w:id="0" w:name="_GoBack"/>
+      <w:bookmarkEnd w:id="0"/>
     </w:p>
     <w:sdt>
       <w:sdtPr>
@@ -1465,7 +1467,7 @@
             </w:rPr>
             <w:fldChar w:fldCharType="separate"/>
           </w:r>
-          <w:hyperlink w:anchor="_Toc500247076" w:history="1">
+          <w:hyperlink w:anchor="_Toc16611885" w:history="1">
             <w:r>
               <w:rPr>
                 <w:rStyle w:val="Hyperlink"/>
@@ -1492,7 +1494,7 @@
                 <w:noProof/>
                 <w:webHidden/>
               </w:rPr>
-              <w:instrText xml:space="preserve"> PAGEREF _Toc500247076 \h </w:instrText>
+              <w:instrText xml:space="preserve"> PAGEREF _Toc16611885 \h </w:instrText>
             </w:r>
             <w:r>
               <w:rPr>
@@ -1540,7 +1542,7 @@
               <w:lang w:eastAsia="pt-BR"/>
             </w:rPr>
           </w:pPr>
-          <w:hyperlink w:anchor="_Toc500247077" w:history="1">
+          <w:hyperlink w:anchor="_Toc16611886" w:history="1">
             <w:r>
               <w:rPr>
                 <w:rStyle w:val="Hyperlink"/>
@@ -1567,7 +1569,7 @@
                 <w:noProof/>
                 <w:webHidden/>
               </w:rPr>
-              <w:instrText xml:space="preserve"> PAGEREF _Toc500247077 \h </w:instrText>
+              <w:instrText xml:space="preserve"> PAGEREF _Toc16611886 \h </w:instrText>
             </w:r>
             <w:r>
               <w:rPr>
@@ -1615,13 +1617,13 @@
               <w:lang w:eastAsia="pt-BR"/>
             </w:rPr>
           </w:pPr>
-          <w:hyperlink w:anchor="_Toc500247078" w:history="1">
+          <w:hyperlink w:anchor="_Toc16611887" w:history="1">
             <w:r>
               <w:rPr>
                 <w:rStyle w:val="Hyperlink"/>
                 <w:noProof/>
               </w:rPr>
-              <w:t>3. CONTEÚDO</w:t>
+              <w:t>3. FORMULAÇÃO DO PROBLEMA DE PROJETO</w:t>
             </w:r>
             <w:r>
               <w:rPr>
@@ -1642,7 +1644,7 @@
                 <w:noProof/>
                 <w:webHidden/>
               </w:rPr>
-              <w:instrText xml:space="preserve"> PAGEREF _Toc500247078 \h </w:instrText>
+              <w:instrText xml:space="preserve"> PAGEREF _Toc16611887 \h </w:instrText>
             </w:r>
             <w:r>
               <w:rPr>
@@ -1690,13 +1692,13 @@
               <w:lang w:eastAsia="pt-BR"/>
             </w:rPr>
           </w:pPr>
-          <w:hyperlink w:anchor="_Toc500247079" w:history="1">
+          <w:hyperlink w:anchor="_Toc16611888" w:history="1">
             <w:r>
               <w:rPr>
                 <w:rStyle w:val="Hyperlink"/>
                 <w:noProof/>
               </w:rPr>
-              <w:t>4. APRESENTAÇÃO E ANÁLISE DOS RESULTADOS</w:t>
+              <w:t>3. EMBASAMENTO TEÓRICO</w:t>
             </w:r>
             <w:r>
               <w:rPr>
@@ -1717,7 +1719,7 @@
                 <w:noProof/>
                 <w:webHidden/>
               </w:rPr>
-              <w:instrText xml:space="preserve"> PAGEREF _Toc500247079 \h </w:instrText>
+              <w:instrText xml:space="preserve"> PAGEREF _Toc16611888 \h </w:instrText>
             </w:r>
             <w:r>
               <w:rPr>
@@ -1765,13 +1767,13 @@
               <w:lang w:eastAsia="pt-BR"/>
             </w:rPr>
           </w:pPr>
-          <w:hyperlink w:anchor="_Toc500247080" w:history="1">
+          <w:hyperlink w:anchor="_Toc16611889" w:history="1">
             <w:r>
               <w:rPr>
                 <w:rStyle w:val="Hyperlink"/>
                 <w:noProof/>
               </w:rPr>
-              <w:t>5. CONCLUSÕES</w:t>
+              <w:t>4. PROPOSTA METODOLÓGICAMETODOLOGIA</w:t>
             </w:r>
             <w:r>
               <w:rPr>
@@ -1792,7 +1794,7 @@
                 <w:noProof/>
                 <w:webHidden/>
               </w:rPr>
-              <w:instrText xml:space="preserve"> PAGEREF _Toc500247080 \h </w:instrText>
+              <w:instrText xml:space="preserve"> PAGEREF _Toc16611889 \h </w:instrText>
             </w:r>
             <w:r>
               <w:rPr>
@@ -1840,13 +1842,13 @@
               <w:lang w:eastAsia="pt-BR"/>
             </w:rPr>
           </w:pPr>
-          <w:hyperlink w:anchor="_Toc500247081" w:history="1">
+          <w:hyperlink w:anchor="_Toc16611890" w:history="1">
             <w:r>
               <w:rPr>
                 <w:rStyle w:val="Hyperlink"/>
                 <w:noProof/>
               </w:rPr>
-              <w:t>REFERÊNCIAS</w:t>
+              <w:t>5. CONCLUSÕES</w:t>
             </w:r>
             <w:r>
               <w:rPr>
@@ -1867,7 +1869,7 @@
                 <w:noProof/>
                 <w:webHidden/>
               </w:rPr>
-              <w:instrText xml:space="preserve"> PAGEREF _Toc500247081 \h </w:instrText>
+              <w:instrText xml:space="preserve"> PAGEREF _Toc16611890 \h </w:instrText>
             </w:r>
             <w:r>
               <w:rPr>
@@ -1887,7 +1889,7 @@
                 <w:noProof/>
                 <w:webHidden/>
               </w:rPr>
-              <w:t>2</w:t>
+              <w:t>1</w:t>
             </w:r>
             <w:r>
               <w:rPr>
@@ -1915,12 +1917,87 @@
               <w:lang w:eastAsia="pt-BR"/>
             </w:rPr>
           </w:pPr>
-          <w:hyperlink w:anchor="_Toc500247082" w:history="1">
+          <w:hyperlink w:anchor="_Toc16611891" w:history="1">
             <w:r>
               <w:rPr>
                 <w:rStyle w:val="Hyperlink"/>
                 <w:noProof/>
               </w:rPr>
+              <w:t>REFERÊNCIAS</w:t>
+            </w:r>
+            <w:r>
+              <w:rPr>
+                <w:noProof/>
+                <w:webHidden/>
+              </w:rPr>
+              <w:tab/>
+            </w:r>
+            <w:r>
+              <w:rPr>
+                <w:noProof/>
+                <w:webHidden/>
+              </w:rPr>
+              <w:fldChar w:fldCharType="begin"/>
+            </w:r>
+            <w:r>
+              <w:rPr>
+                <w:noProof/>
+                <w:webHidden/>
+              </w:rPr>
+              <w:instrText xml:space="preserve"> PAGEREF _Toc16611891 \h </w:instrText>
+            </w:r>
+            <w:r>
+              <w:rPr>
+                <w:noProof/>
+                <w:webHidden/>
+              </w:rPr>
+            </w:r>
+            <w:r>
+              <w:rPr>
+                <w:noProof/>
+                <w:webHidden/>
+              </w:rPr>
+              <w:fldChar w:fldCharType="separate"/>
+            </w:r>
+            <w:r>
+              <w:rPr>
+                <w:noProof/>
+                <w:webHidden/>
+              </w:rPr>
+              <w:t>2</w:t>
+            </w:r>
+            <w:r>
+              <w:rPr>
+                <w:noProof/>
+                <w:webHidden/>
+              </w:rPr>
+              <w:fldChar w:fldCharType="end"/>
+            </w:r>
+          </w:hyperlink>
+        </w:p>
+        <w:p>
+          <w:pPr>
+            <w:pStyle w:val="Sumrio1"/>
+            <w:tabs>
+              <w:tab w:val="right" w:leader="dot" w:pos="8637"/>
+            </w:tabs>
+            <w:rPr>
+              <w:rFonts w:eastAsiaTheme="minorEastAsia" w:cstheme="minorBidi"/>
+              <w:b w:val="0"/>
+              <w:bCs w:val="0"/>
+              <w:caps w:val="0"/>
+              <w:noProof/>
+              <w:sz w:val="22"/>
+              <w:szCs w:val="22"/>
+              <w:lang w:eastAsia="pt-BR"/>
+            </w:rPr>
+          </w:pPr>
+          <w:hyperlink w:anchor="_Toc16611892" w:history="1">
+            <w:r>
+              <w:rPr>
+                <w:rStyle w:val="Hyperlink"/>
+                <w:noProof/>
+              </w:rPr>
               <w:t>APÊNDICE A: CONTEÚDO</w:t>
             </w:r>
             <w:r>
@@ -1942,7 +2019,7 @@
                 <w:noProof/>
                 <w:webHidden/>
               </w:rPr>
-              <w:instrText xml:space="preserve"> PAGEREF _Toc500247082 \h </w:instrText>
+              <w:instrText xml:space="preserve"> PAGEREF _Toc16611892 \h </w:instrText>
             </w:r>
             <w:r>
               <w:rPr>
@@ -2013,118 +2090,78 @@
       <w:pPr>
         <w:pStyle w:val="Ttulo1"/>
         <w:jc w:val="both"/>
-        <w:rPr>
-          <w:color w:val="auto"/>
-        </w:rPr>
-      </w:pPr>
-      <w:bookmarkStart w:id="0" w:name="_Toc478217729"/>
-      <w:bookmarkStart w:id="1" w:name="_Toc500247076"/>
-      <w:r>
-        <w:rPr>
-          <w:color w:val="auto"/>
-        </w:rPr>
+      </w:pPr>
+      <w:bookmarkStart w:id="1" w:name="_Toc478217729"/>
+      <w:bookmarkStart w:id="2" w:name="_Toc16611885"/>
+      <w:r>
         <w:lastRenderedPageBreak/>
         <w:t xml:space="preserve">1. </w:t>
       </w:r>
       <w:r>
-        <w:rPr>
-          <w:color w:val="auto"/>
-        </w:rPr>
         <w:t>INTRODUÇÃO</w:t>
       </w:r>
-      <w:bookmarkEnd w:id="0"/>
       <w:bookmarkEnd w:id="1"/>
+      <w:bookmarkEnd w:id="2"/>
     </w:p>
     <w:p>
       <w:pPr>
         <w:pStyle w:val="Ttulo1"/>
         <w:jc w:val="both"/>
-        <w:rPr>
-          <w:color w:val="auto"/>
-        </w:rPr>
-      </w:pPr>
-      <w:bookmarkStart w:id="2" w:name="_Toc478217730"/>
-      <w:bookmarkStart w:id="3" w:name="_Toc500247077"/>
-      <w:r>
-        <w:rPr>
-          <w:color w:val="auto"/>
-        </w:rPr>
+      </w:pPr>
+      <w:bookmarkStart w:id="3" w:name="_Toc478217730"/>
+      <w:bookmarkStart w:id="4" w:name="_Toc16611886"/>
+      <w:r>
         <w:t>2. OBJETIVOS</w:t>
       </w:r>
-      <w:bookmarkEnd w:id="2"/>
       <w:bookmarkEnd w:id="3"/>
-      <w:r>
-        <w:rPr>
-          <w:color w:val="auto"/>
-        </w:rPr>
-        <w:t xml:space="preserve"> </w:t>
-      </w:r>
+      <w:bookmarkEnd w:id="4"/>
+    </w:p>
+    <w:p>
+      <w:pPr>
+        <w:pStyle w:val="Ttulo1"/>
+      </w:pPr>
+      <w:bookmarkStart w:id="5" w:name="_Toc16611887"/>
+      <w:r>
+        <w:t>3. FORMULAÇÃO DO PROBLEMA DE PROJETO</w:t>
+      </w:r>
+      <w:bookmarkEnd w:id="5"/>
     </w:p>
     <w:p>
       <w:pPr>
         <w:pStyle w:val="Ttulo1"/>
         <w:jc w:val="both"/>
-        <w:rPr>
-          <w:color w:val="auto"/>
-        </w:rPr>
-      </w:pPr>
-      <w:bookmarkStart w:id="4" w:name="_Toc478217731"/>
-      <w:bookmarkStart w:id="5" w:name="_Toc500247078"/>
-      <w:r>
-        <w:rPr>
-          <w:color w:val="auto"/>
-        </w:rPr>
+      </w:pPr>
+      <w:bookmarkStart w:id="6" w:name="_Toc478217731"/>
+      <w:bookmarkStart w:id="7" w:name="_Toc16611888"/>
+      <w:r>
         <w:t xml:space="preserve">3. </w:t>
       </w:r>
-      <w:bookmarkEnd w:id="4"/>
-      <w:bookmarkEnd w:id="5"/>
-      <w:r>
-        <w:rPr>
-          <w:color w:val="auto"/>
-        </w:rPr>
-        <w:t>EMBASA</w:t>
-      </w:r>
-      <w:bookmarkStart w:id="6" w:name="_GoBack"/>
       <w:bookmarkEnd w:id="6"/>
       <w:r>
-        <w:rPr>
-          <w:color w:val="auto"/>
-        </w:rPr>
-        <w:t>MENTO TEÓRICO</w:t>
-      </w:r>
+        <w:t>EMBASAMENTO TEÓRICO</w:t>
+      </w:r>
+      <w:bookmarkEnd w:id="7"/>
     </w:p>
     <w:p>
       <w:pPr>
         <w:pStyle w:val="Ttulo1"/>
         <w:jc w:val="both"/>
-        <w:rPr>
-          <w:color w:val="auto"/>
-        </w:rPr>
-      </w:pPr>
-      <w:bookmarkStart w:id="7" w:name="_Toc500247079"/>
-      <w:r>
-        <w:rPr>
-          <w:color w:val="auto"/>
-        </w:rPr>
+      </w:pPr>
+      <w:bookmarkStart w:id="8" w:name="_Toc16611889"/>
+      <w:r>
         <w:t>4</w:t>
       </w:r>
       <w:r>
-        <w:rPr>
-          <w:color w:val="auto"/>
-        </w:rPr>
         <w:t xml:space="preserve">. </w:t>
       </w:r>
-      <w:bookmarkEnd w:id="7"/>
-      <w:r>
-        <w:rPr>
-          <w:color w:val="auto"/>
-        </w:rPr>
+      <w:r>
+        <w:t>PROPOSTA METODOLÓGICA</w:t>
+      </w:r>
+      <w:r>
         <w:t>METODOLOGIA</w:t>
       </w:r>
-      <w:r>
-        <w:rPr>
-          <w:color w:val="auto"/>
-        </w:rPr>
+      <w:bookmarkEnd w:id="8"/>
+      <w:r>
         <w:t xml:space="preserve"> </w:t>
       </w:r>
     </w:p>
@@ -2132,32 +2169,20 @@
       <w:pPr>
         <w:pStyle w:val="Ttulo1"/>
         <w:jc w:val="both"/>
-        <w:rPr>
-          <w:color w:val="auto"/>
-        </w:rPr>
-      </w:pPr>
-      <w:bookmarkStart w:id="8" w:name="_Toc478217735"/>
-      <w:bookmarkStart w:id="9" w:name="_Toc500247080"/>
-      <w:r>
-        <w:rPr>
-          <w:color w:val="auto"/>
-        </w:rPr>
+      </w:pPr>
+      <w:bookmarkStart w:id="9" w:name="_Toc478217735"/>
+      <w:bookmarkStart w:id="10" w:name="_Toc16611890"/>
+      <w:r>
         <w:t>5</w:t>
       </w:r>
       <w:r>
-        <w:rPr>
-          <w:color w:val="auto"/>
-        </w:rPr>
         <w:t>.</w:t>
       </w:r>
       <w:r>
-        <w:rPr>
-          <w:color w:val="auto"/>
-        </w:rPr>
         <w:t xml:space="preserve"> CONCLUSÕES</w:t>
       </w:r>
-      <w:bookmarkEnd w:id="8"/>
       <w:bookmarkEnd w:id="9"/>
+      <w:bookmarkEnd w:id="10"/>
     </w:p>
     <w:p>
       <w:pPr>
@@ -2178,25 +2203,16 @@
     <w:p>
       <w:pPr>
         <w:pStyle w:val="Ttulo1"/>
-        <w:rPr>
-          <w:color w:val="auto"/>
-        </w:rPr>
-      </w:pPr>
-      <w:bookmarkStart w:id="10" w:name="_Toc478217736"/>
-      <w:bookmarkStart w:id="11" w:name="_Toc500247081"/>
-      <w:r>
-        <w:rPr>
-          <w:color w:val="auto"/>
-        </w:rPr>
+      </w:pPr>
+      <w:bookmarkStart w:id="11" w:name="_Toc478217736"/>
+      <w:bookmarkStart w:id="12" w:name="_Toc16611891"/>
+      <w:r>
         <w:lastRenderedPageBreak/>
         <w:t>REFERÊNCIAS</w:t>
       </w:r>
-      <w:bookmarkEnd w:id="10"/>
       <w:bookmarkEnd w:id="11"/>
-      <w:r>
-        <w:rPr>
-          <w:color w:val="auto"/>
-        </w:rPr>
+      <w:bookmarkEnd w:id="12"/>
+      <w:r>
         <w:t xml:space="preserve"> </w:t>
       </w:r>
     </w:p>
@@ -2304,21 +2320,7 @@
         <w:rPr>
           <w:rFonts w:ascii="Calibri" w:hAnsi="Calibri" w:cs="Calibri"/>
         </w:rPr>
-        <w:t xml:space="preserve">. Acesso em: 13. </w:t>
-      </w:r>
-      <w:proofErr w:type="gramStart"/>
-      <w:r>
-        <w:rPr>
-          <w:rFonts w:ascii="Calibri" w:hAnsi="Calibri" w:cs="Calibri"/>
-        </w:rPr>
-        <w:t>mar</w:t>
-      </w:r>
-      <w:proofErr w:type="gramEnd"/>
-      <w:r>
-        <w:rPr>
-          <w:rFonts w:ascii="Calibri" w:hAnsi="Calibri" w:cs="Calibri"/>
-        </w:rPr>
-        <w:t xml:space="preserve">. 2017. </w:t>
+        <w:t xml:space="preserve">. Acesso em: 13. mar. 2017. </w:t>
       </w:r>
     </w:p>
     <w:p>
@@ -2764,21 +2766,15 @@
       <w:pPr>
         <w:pStyle w:val="Ttulo1"/>
       </w:pPr>
-      <w:bookmarkStart w:id="12" w:name="_Toc500247082"/>
-      <w:r>
-        <w:rPr>
-          <w:color w:val="auto"/>
-        </w:rPr>
+      <w:bookmarkStart w:id="13" w:name="_Toc16611892"/>
+      <w:r>
         <w:lastRenderedPageBreak/>
         <w:t xml:space="preserve">APÊNDICE A: </w:t>
       </w:r>
       <w:r>
-        <w:rPr>
-          <w:color w:val="auto"/>
-        </w:rPr>
         <w:t>CONTEÚDO</w:t>
       </w:r>
-      <w:bookmarkEnd w:id="12"/>
+      <w:bookmarkEnd w:id="13"/>
     </w:p>
     <w:sectPr>
       <w:footerReference w:type="default" r:id="rId13"/>
@@ -2793,7 +2789,7 @@
 </file>
 
 <file path=word/endnotes.xml><?xml version="1.0" encoding="utf-8"?>
-<w:endnotes xmlns:wpc="http://schemas.microsoft.com/office/word/2010/wordprocessingCanvas" xmlns:cx="http://schemas.microsoft.com/office/drawing/2014/chartex" xmlns:mc="http://schemas.openxmlformats.org/markup-compatibility/2006" xmlns:o="urn:schemas-microsoft-com:office:office" xmlns:r="http://schemas.openxmlformats.org/officeDocument/2006/relationships" xmlns:m="http://schemas.openxmlformats.org/officeDocument/2006/math" xmlns:v="urn:schemas-microsoft-com:vml" xmlns:wp14="http://schemas.microsoft.com/office/word/2010/wordprocessingDrawing" xmlns:wp="http://schemas.openxmlformats.org/drawingml/2006/wordprocessingDrawing" xmlns:w10="urn:schemas-microsoft-com:office:word" xmlns:w="http://schemas.openxmlformats.org/wordprocessingml/2006/main" xmlns:w14="http://schemas.microsoft.com/office/word/2010/wordml" xmlns:w15="http://schemas.microsoft.com/office/word/2012/wordml" xmlns:w16se="http://schemas.microsoft.com/office/word/2015/wordml/symex" xmlns:wpg="http://schemas.microsoft.com/office/word/2010/wordprocessingGroup" xmlns:wpi="http://schemas.microsoft.com/office/word/2010/wordprocessingInk" xmlns:wne="http://schemas.microsoft.com/office/word/2006/wordml" xmlns:wps="http://schemas.microsoft.com/office/word/2010/wordprocessingShape" mc:Ignorable="w14 w15 w16se wp14">
+<w:endnotes xmlns:wpc="http://schemas.microsoft.com/office/word/2010/wordprocessingCanvas" xmlns:cx="http://schemas.microsoft.com/office/drawing/2014/chartex" xmlns:cx1="http://schemas.microsoft.com/office/drawing/2015/9/8/chartex" xmlns:cx2="http://schemas.microsoft.com/office/drawing/2015/10/21/chartex" xmlns:cx3="http://schemas.microsoft.com/office/drawing/2016/5/9/chartex" xmlns:cx4="http://schemas.microsoft.com/office/drawing/2016/5/10/chartex" xmlns:cx5="http://schemas.microsoft.com/office/drawing/2016/5/11/chartex" xmlns:cx6="http://schemas.microsoft.com/office/drawing/2016/5/12/chartex" xmlns:cx7="http://schemas.microsoft.com/office/drawing/2016/5/13/chartex" xmlns:cx8="http://schemas.microsoft.com/office/drawing/2016/5/14/chartex" xmlns:mc="http://schemas.openxmlformats.org/markup-compatibility/2006" xmlns:aink="http://schemas.microsoft.com/office/drawing/2016/ink" xmlns:am3d="http://schemas.microsoft.com/office/drawing/2017/model3d" xmlns:o="urn:schemas-microsoft-com:office:office" xmlns:r="http://schemas.openxmlformats.org/officeDocument/2006/relationships" xmlns:m="http://schemas.openxmlformats.org/officeDocument/2006/math" xmlns:v="urn:schemas-microsoft-com:vml" xmlns:wp14="http://schemas.microsoft.com/office/word/2010/wordprocessingDrawing" xmlns:wp="http://schemas.openxmlformats.org/drawingml/2006/wordprocessingDrawing" xmlns:w10="urn:schemas-microsoft-com:office:word" xmlns:w="http://schemas.openxmlformats.org/wordprocessingml/2006/main" xmlns:w14="http://schemas.microsoft.com/office/word/2010/wordml" xmlns:w15="http://schemas.microsoft.com/office/word/2012/wordml" xmlns:w16cid="http://schemas.microsoft.com/office/word/2016/wordml/cid" xmlns:w16se="http://schemas.microsoft.com/office/word/2015/wordml/symex" xmlns:wpg="http://schemas.microsoft.com/office/word/2010/wordprocessingGroup" xmlns:wpi="http://schemas.microsoft.com/office/word/2010/wordprocessingInk" xmlns:wne="http://schemas.microsoft.com/office/word/2006/wordml" xmlns:wps="http://schemas.microsoft.com/office/word/2010/wordprocessingShape" mc:Ignorable="w14 w15 w16se w16cid wp14">
   <w:endnote w:type="separator" w:id="-1">
     <w:p>
       <w:pPr>
@@ -2818,7 +2814,7 @@
 </file>
 
 <file path=word/footer1.xml><?xml version="1.0" encoding="utf-8"?>
-<w:ftr xmlns:wpc="http://schemas.microsoft.com/office/word/2010/wordprocessingCanvas" xmlns:cx="http://schemas.microsoft.com/office/drawing/2014/chartex" xmlns:mc="http://schemas.openxmlformats.org/markup-compatibility/2006" xmlns:o="urn:schemas-microsoft-com:office:office" xmlns:r="http://schemas.openxmlformats.org/officeDocument/2006/relationships" xmlns:m="http://schemas.openxmlformats.org/officeDocument/2006/math" xmlns:v="urn:schemas-microsoft-com:vml" xmlns:wp14="http://schemas.microsoft.com/office/word/2010/wordprocessingDrawing" xmlns:wp="http://schemas.openxmlformats.org/drawingml/2006/wordprocessingDrawing" xmlns:w10="urn:schemas-microsoft-com:office:word" xmlns:w="http://schemas.openxmlformats.org/wordprocessingml/2006/main" xmlns:w14="http://schemas.microsoft.com/office/word/2010/wordml" xmlns:w15="http://schemas.microsoft.com/office/word/2012/wordml" xmlns:w16se="http://schemas.microsoft.com/office/word/2015/wordml/symex" xmlns:wpg="http://schemas.microsoft.com/office/word/2010/wordprocessingGroup" xmlns:wpi="http://schemas.microsoft.com/office/word/2010/wordprocessingInk" xmlns:wne="http://schemas.microsoft.com/office/word/2006/wordml" xmlns:wps="http://schemas.microsoft.com/office/word/2010/wordprocessingShape" mc:Ignorable="w14 w15 w16se wp14">
+<w:ftr xmlns:wpc="http://schemas.microsoft.com/office/word/2010/wordprocessingCanvas" xmlns:cx="http://schemas.microsoft.com/office/drawing/2014/chartex" xmlns:cx1="http://schemas.microsoft.com/office/drawing/2015/9/8/chartex" xmlns:cx2="http://schemas.microsoft.com/office/drawing/2015/10/21/chartex" xmlns:cx3="http://schemas.microsoft.com/office/drawing/2016/5/9/chartex" xmlns:cx4="http://schemas.microsoft.com/office/drawing/2016/5/10/chartex" xmlns:cx5="http://schemas.microsoft.com/office/drawing/2016/5/11/chartex" xmlns:cx6="http://schemas.microsoft.com/office/drawing/2016/5/12/chartex" xmlns:cx7="http://schemas.microsoft.com/office/drawing/2016/5/13/chartex" xmlns:cx8="http://schemas.microsoft.com/office/drawing/2016/5/14/chartex" xmlns:mc="http://schemas.openxmlformats.org/markup-compatibility/2006" xmlns:aink="http://schemas.microsoft.com/office/drawing/2016/ink" xmlns:am3d="http://schemas.microsoft.com/office/drawing/2017/model3d" xmlns:o="urn:schemas-microsoft-com:office:office" xmlns:r="http://schemas.openxmlformats.org/officeDocument/2006/relationships" xmlns:m="http://schemas.openxmlformats.org/officeDocument/2006/math" xmlns:v="urn:schemas-microsoft-com:vml" xmlns:wp14="http://schemas.microsoft.com/office/word/2010/wordprocessingDrawing" xmlns:wp="http://schemas.openxmlformats.org/drawingml/2006/wordprocessingDrawing" xmlns:w10="urn:schemas-microsoft-com:office:word" xmlns:w="http://schemas.openxmlformats.org/wordprocessingml/2006/main" xmlns:w14="http://schemas.microsoft.com/office/word/2010/wordml" xmlns:w15="http://schemas.microsoft.com/office/word/2012/wordml" xmlns:w16cid="http://schemas.microsoft.com/office/word/2016/wordml/cid" xmlns:w16se="http://schemas.microsoft.com/office/word/2015/wordml/symex" xmlns:wpg="http://schemas.microsoft.com/office/word/2010/wordprocessingGroup" xmlns:wpi="http://schemas.microsoft.com/office/word/2010/wordprocessingInk" xmlns:wne="http://schemas.microsoft.com/office/word/2006/wordml" xmlns:wps="http://schemas.microsoft.com/office/word/2010/wordprocessingShape" mc:Ignorable="w14 w15 w16se w16cid wp14">
   <w:sdt>
     <w:sdtPr>
       <w:id w:val="359620517"/>
@@ -2867,7 +2863,7 @@
 </file>
 
 <file path=word/footer2.xml><?xml version="1.0" encoding="utf-8"?>
-<w:ftr xmlns:wpc="http://schemas.microsoft.com/office/word/2010/wordprocessingCanvas" xmlns:cx="http://schemas.microsoft.com/office/drawing/2014/chartex" xmlns:mc="http://schemas.openxmlformats.org/markup-compatibility/2006" xmlns:o="urn:schemas-microsoft-com:office:office" xmlns:r="http://schemas.openxmlformats.org/officeDocument/2006/relationships" xmlns:m="http://schemas.openxmlformats.org/officeDocument/2006/math" xmlns:v="urn:schemas-microsoft-com:vml" xmlns:wp14="http://schemas.microsoft.com/office/word/2010/wordprocessingDrawing" xmlns:wp="http://schemas.openxmlformats.org/drawingml/2006/wordprocessingDrawing" xmlns:w10="urn:schemas-microsoft-com:office:word" xmlns:w="http://schemas.openxmlformats.org/wordprocessingml/2006/main" xmlns:w14="http://schemas.microsoft.com/office/word/2010/wordml" xmlns:w15="http://schemas.microsoft.com/office/word/2012/wordml" xmlns:w16se="http://schemas.microsoft.com/office/word/2015/wordml/symex" xmlns:wpg="http://schemas.microsoft.com/office/word/2010/wordprocessingGroup" xmlns:wpi="http://schemas.microsoft.com/office/word/2010/wordprocessingInk" xmlns:wne="http://schemas.microsoft.com/office/word/2006/wordml" xmlns:wps="http://schemas.microsoft.com/office/word/2010/wordprocessingShape" mc:Ignorable="w14 w15 w16se wp14">
+<w:ftr xmlns:wpc="http://schemas.microsoft.com/office/word/2010/wordprocessingCanvas" xmlns:cx="http://schemas.microsoft.com/office/drawing/2014/chartex" xmlns:cx1="http://schemas.microsoft.com/office/drawing/2015/9/8/chartex" xmlns:cx2="http://schemas.microsoft.com/office/drawing/2015/10/21/chartex" xmlns:cx3="http://schemas.microsoft.com/office/drawing/2016/5/9/chartex" xmlns:cx4="http://schemas.microsoft.com/office/drawing/2016/5/10/chartex" xmlns:cx5="http://schemas.microsoft.com/office/drawing/2016/5/11/chartex" xmlns:cx6="http://schemas.microsoft.com/office/drawing/2016/5/12/chartex" xmlns:cx7="http://schemas.microsoft.com/office/drawing/2016/5/13/chartex" xmlns:cx8="http://schemas.microsoft.com/office/drawing/2016/5/14/chartex" xmlns:mc="http://schemas.openxmlformats.org/markup-compatibility/2006" xmlns:aink="http://schemas.microsoft.com/office/drawing/2016/ink" xmlns:am3d="http://schemas.microsoft.com/office/drawing/2017/model3d" xmlns:o="urn:schemas-microsoft-com:office:office" xmlns:r="http://schemas.openxmlformats.org/officeDocument/2006/relationships" xmlns:m="http://schemas.openxmlformats.org/officeDocument/2006/math" xmlns:v="urn:schemas-microsoft-com:vml" xmlns:wp14="http://schemas.microsoft.com/office/word/2010/wordprocessingDrawing" xmlns:wp="http://schemas.openxmlformats.org/drawingml/2006/wordprocessingDrawing" xmlns:w10="urn:schemas-microsoft-com:office:word" xmlns:w="http://schemas.openxmlformats.org/wordprocessingml/2006/main" xmlns:w14="http://schemas.microsoft.com/office/word/2010/wordml" xmlns:w15="http://schemas.microsoft.com/office/word/2012/wordml" xmlns:w16cid="http://schemas.microsoft.com/office/word/2016/wordml/cid" xmlns:w16se="http://schemas.microsoft.com/office/word/2015/wordml/symex" xmlns:wpg="http://schemas.microsoft.com/office/word/2010/wordprocessingGroup" xmlns:wpi="http://schemas.microsoft.com/office/word/2010/wordprocessingInk" xmlns:wne="http://schemas.microsoft.com/office/word/2006/wordml" xmlns:wps="http://schemas.microsoft.com/office/word/2010/wordprocessingShape" mc:Ignorable="w14 w15 w16se w16cid wp14">
   <w:sdt>
     <w:sdtPr>
       <w:id w:val="424206221"/>
@@ -2916,7 +2912,7 @@
 </file>
 
 <file path=word/footer3.xml><?xml version="1.0" encoding="utf-8"?>
-<w:ftr xmlns:wpc="http://schemas.microsoft.com/office/word/2010/wordprocessingCanvas" xmlns:cx="http://schemas.microsoft.com/office/drawing/2014/chartex" xmlns:mc="http://schemas.openxmlformats.org/markup-compatibility/2006" xmlns:o="urn:schemas-microsoft-com:office:office" xmlns:r="http://schemas.openxmlformats.org/officeDocument/2006/relationships" xmlns:m="http://schemas.openxmlformats.org/officeDocument/2006/math" xmlns:v="urn:schemas-microsoft-com:vml" xmlns:wp14="http://schemas.microsoft.com/office/word/2010/wordprocessingDrawing" xmlns:wp="http://schemas.openxmlformats.org/drawingml/2006/wordprocessingDrawing" xmlns:w10="urn:schemas-microsoft-com:office:word" xmlns:w="http://schemas.openxmlformats.org/wordprocessingml/2006/main" xmlns:w14="http://schemas.microsoft.com/office/word/2010/wordml" xmlns:w15="http://schemas.microsoft.com/office/word/2012/wordml" xmlns:w16se="http://schemas.microsoft.com/office/word/2015/wordml/symex" xmlns:wpg="http://schemas.microsoft.com/office/word/2010/wordprocessingGroup" xmlns:wpi="http://schemas.microsoft.com/office/word/2010/wordprocessingInk" xmlns:wne="http://schemas.microsoft.com/office/word/2006/wordml" xmlns:wps="http://schemas.microsoft.com/office/word/2010/wordprocessingShape" mc:Ignorable="w14 w15 w16se wp14">
+<w:ftr xmlns:wpc="http://schemas.microsoft.com/office/word/2010/wordprocessingCanvas" xmlns:cx="http://schemas.microsoft.com/office/drawing/2014/chartex" xmlns:cx1="http://schemas.microsoft.com/office/drawing/2015/9/8/chartex" xmlns:cx2="http://schemas.microsoft.com/office/drawing/2015/10/21/chartex" xmlns:cx3="http://schemas.microsoft.com/office/drawing/2016/5/9/chartex" xmlns:cx4="http://schemas.microsoft.com/office/drawing/2016/5/10/chartex" xmlns:cx5="http://schemas.microsoft.com/office/drawing/2016/5/11/chartex" xmlns:cx6="http://schemas.microsoft.com/office/drawing/2016/5/12/chartex" xmlns:cx7="http://schemas.microsoft.com/office/drawing/2016/5/13/chartex" xmlns:cx8="http://schemas.microsoft.com/office/drawing/2016/5/14/chartex" xmlns:mc="http://schemas.openxmlformats.org/markup-compatibility/2006" xmlns:aink="http://schemas.microsoft.com/office/drawing/2016/ink" xmlns:am3d="http://schemas.microsoft.com/office/drawing/2017/model3d" xmlns:o="urn:schemas-microsoft-com:office:office" xmlns:r="http://schemas.openxmlformats.org/officeDocument/2006/relationships" xmlns:m="http://schemas.openxmlformats.org/officeDocument/2006/math" xmlns:v="urn:schemas-microsoft-com:vml" xmlns:wp14="http://schemas.microsoft.com/office/word/2010/wordprocessingDrawing" xmlns:wp="http://schemas.openxmlformats.org/drawingml/2006/wordprocessingDrawing" xmlns:w10="urn:schemas-microsoft-com:office:word" xmlns:w="http://schemas.openxmlformats.org/wordprocessingml/2006/main" xmlns:w14="http://schemas.microsoft.com/office/word/2010/wordml" xmlns:w15="http://schemas.microsoft.com/office/word/2012/wordml" xmlns:w16cid="http://schemas.microsoft.com/office/word/2016/wordml/cid" xmlns:w16se="http://schemas.microsoft.com/office/word/2015/wordml/symex" xmlns:wpg="http://schemas.microsoft.com/office/word/2010/wordprocessingGroup" xmlns:wpi="http://schemas.microsoft.com/office/word/2010/wordprocessingInk" xmlns:wne="http://schemas.microsoft.com/office/word/2006/wordml" xmlns:wps="http://schemas.microsoft.com/office/word/2010/wordprocessingShape" mc:Ignorable="w14 w15 w16se w16cid wp14">
   <w:sdt>
     <w:sdtPr>
       <w:id w:val="359620522"/>
@@ -2965,7 +2961,7 @@
 </file>
 
 <file path=word/footnotes.xml><?xml version="1.0" encoding="utf-8"?>
-<w:footnotes xmlns:wpc="http://schemas.microsoft.com/office/word/2010/wordprocessingCanvas" xmlns:cx="http://schemas.microsoft.com/office/drawing/2014/chartex" xmlns:mc="http://schemas.openxmlformats.org/markup-compatibility/2006" xmlns:o="urn:schemas-microsoft-com:office:office" xmlns:r="http://schemas.openxmlformats.org/officeDocument/2006/relationships" xmlns:m="http://schemas.openxmlformats.org/officeDocument/2006/math" xmlns:v="urn:schemas-microsoft-com:vml" xmlns:wp14="http://schemas.microsoft.com/office/word/2010/wordprocessingDrawing" xmlns:wp="http://schemas.openxmlformats.org/drawingml/2006/wordprocessingDrawing" xmlns:w10="urn:schemas-microsoft-com:office:word" xmlns:w="http://schemas.openxmlformats.org/wordprocessingml/2006/main" xmlns:w14="http://schemas.microsoft.com/office/word/2010/wordml" xmlns:w15="http://schemas.microsoft.com/office/word/2012/wordml" xmlns:w16se="http://schemas.microsoft.com/office/word/2015/wordml/symex" xmlns:wpg="http://schemas.microsoft.com/office/word/2010/wordprocessingGroup" xmlns:wpi="http://schemas.microsoft.com/office/word/2010/wordprocessingInk" xmlns:wne="http://schemas.microsoft.com/office/word/2006/wordml" xmlns:wps="http://schemas.microsoft.com/office/word/2010/wordprocessingShape" mc:Ignorable="w14 w15 w16se wp14">
+<w:footnotes xmlns:wpc="http://schemas.microsoft.com/office/word/2010/wordprocessingCanvas" xmlns:cx="http://schemas.microsoft.com/office/drawing/2014/chartex" xmlns:cx1="http://schemas.microsoft.com/office/drawing/2015/9/8/chartex" xmlns:cx2="http://schemas.microsoft.com/office/drawing/2015/10/21/chartex" xmlns:cx3="http://schemas.microsoft.com/office/drawing/2016/5/9/chartex" xmlns:cx4="http://schemas.microsoft.com/office/drawing/2016/5/10/chartex" xmlns:cx5="http://schemas.microsoft.com/office/drawing/2016/5/11/chartex" xmlns:cx6="http://schemas.microsoft.com/office/drawing/2016/5/12/chartex" xmlns:cx7="http://schemas.microsoft.com/office/drawing/2016/5/13/chartex" xmlns:cx8="http://schemas.microsoft.com/office/drawing/2016/5/14/chartex" xmlns:mc="http://schemas.openxmlformats.org/markup-compatibility/2006" xmlns:aink="http://schemas.microsoft.com/office/drawing/2016/ink" xmlns:am3d="http://schemas.microsoft.com/office/drawing/2017/model3d" xmlns:o="urn:schemas-microsoft-com:office:office" xmlns:r="http://schemas.openxmlformats.org/officeDocument/2006/relationships" xmlns:m="http://schemas.openxmlformats.org/officeDocument/2006/math" xmlns:v="urn:schemas-microsoft-com:vml" xmlns:wp14="http://schemas.microsoft.com/office/word/2010/wordprocessingDrawing" xmlns:wp="http://schemas.openxmlformats.org/drawingml/2006/wordprocessingDrawing" xmlns:w10="urn:schemas-microsoft-com:office:word" xmlns:w="http://schemas.openxmlformats.org/wordprocessingml/2006/main" xmlns:w14="http://schemas.microsoft.com/office/word/2010/wordml" xmlns:w15="http://schemas.microsoft.com/office/word/2012/wordml" xmlns:w16cid="http://schemas.microsoft.com/office/word/2016/wordml/cid" xmlns:w16se="http://schemas.microsoft.com/office/word/2015/wordml/symex" xmlns:wpg="http://schemas.microsoft.com/office/word/2010/wordprocessingGroup" xmlns:wpi="http://schemas.microsoft.com/office/word/2010/wordprocessingInk" xmlns:wne="http://schemas.microsoft.com/office/word/2006/wordml" xmlns:wps="http://schemas.microsoft.com/office/word/2010/wordprocessingShape" mc:Ignorable="w14 w15 w16se w16cid wp14">
   <w:footnote w:type="separator" w:id="-1">
     <w:p>
       <w:pPr>
@@ -2990,7 +2986,7 @@
 </file>
 
 <file path=word/numbering.xml><?xml version="1.0" encoding="utf-8"?>
-<w:numbering xmlns:wpc="http://schemas.microsoft.com/office/word/2010/wordprocessingCanvas" xmlns:cx="http://schemas.microsoft.com/office/drawing/2014/chartex" xmlns:mc="http://schemas.openxmlformats.org/markup-compatibility/2006" xmlns:o="urn:schemas-microsoft-com:office:office" xmlns:r="http://schemas.openxmlformats.org/officeDocument/2006/relationships" xmlns:m="http://schemas.openxmlformats.org/officeDocument/2006/math" xmlns:v="urn:schemas-microsoft-com:vml" xmlns:wp14="http://schemas.microsoft.com/office/word/2010/wordprocessingDrawing" xmlns:wp="http://schemas.openxmlformats.org/drawingml/2006/wordprocessingDrawing" xmlns:w10="urn:schemas-microsoft-com:office:word" xmlns:w="http://schemas.openxmlformats.org/wordprocessingml/2006/main" xmlns:w14="http://schemas.microsoft.com/office/word/2010/wordml" xmlns:w15="http://schemas.microsoft.com/office/word/2012/wordml" xmlns:w16se="http://schemas.microsoft.com/office/word/2015/wordml/symex" xmlns:wpg="http://schemas.microsoft.com/office/word/2010/wordprocessingGroup" xmlns:wpi="http://schemas.microsoft.com/office/word/2010/wordprocessingInk" xmlns:wne="http://schemas.microsoft.com/office/word/2006/wordml" xmlns:wps="http://schemas.microsoft.com/office/word/2010/wordprocessingShape" mc:Ignorable="w14 w15 w16se wp14">
+<w:numbering xmlns:wpc="http://schemas.microsoft.com/office/word/2010/wordprocessingCanvas" xmlns:cx="http://schemas.microsoft.com/office/drawing/2014/chartex" xmlns:cx1="http://schemas.microsoft.com/office/drawing/2015/9/8/chartex" xmlns:cx2="http://schemas.microsoft.com/office/drawing/2015/10/21/chartex" xmlns:cx3="http://schemas.microsoft.com/office/drawing/2016/5/9/chartex" xmlns:cx4="http://schemas.microsoft.com/office/drawing/2016/5/10/chartex" xmlns:cx5="http://schemas.microsoft.com/office/drawing/2016/5/11/chartex" xmlns:cx6="http://schemas.microsoft.com/office/drawing/2016/5/12/chartex" xmlns:cx7="http://schemas.microsoft.com/office/drawing/2016/5/13/chartex" xmlns:cx8="http://schemas.microsoft.com/office/drawing/2016/5/14/chartex" xmlns:mc="http://schemas.openxmlformats.org/markup-compatibility/2006" xmlns:aink="http://schemas.microsoft.com/office/drawing/2016/ink" xmlns:am3d="http://schemas.microsoft.com/office/drawing/2017/model3d" xmlns:o="urn:schemas-microsoft-com:office:office" xmlns:r="http://schemas.openxmlformats.org/officeDocument/2006/relationships" xmlns:m="http://schemas.openxmlformats.org/officeDocument/2006/math" xmlns:v="urn:schemas-microsoft-com:vml" xmlns:wp14="http://schemas.microsoft.com/office/word/2010/wordprocessingDrawing" xmlns:wp="http://schemas.openxmlformats.org/drawingml/2006/wordprocessingDrawing" xmlns:w10="urn:schemas-microsoft-com:office:word" xmlns:w="http://schemas.openxmlformats.org/wordprocessingml/2006/main" xmlns:w14="http://schemas.microsoft.com/office/word/2010/wordml" xmlns:w15="http://schemas.microsoft.com/office/word/2012/wordml" xmlns:w16cid="http://schemas.microsoft.com/office/word/2016/wordml/cid" xmlns:w16se="http://schemas.microsoft.com/office/word/2015/wordml/symex" xmlns:wpg="http://schemas.microsoft.com/office/word/2010/wordprocessingGroup" xmlns:wpi="http://schemas.microsoft.com/office/word/2010/wordprocessingInk" xmlns:wne="http://schemas.microsoft.com/office/word/2006/wordml" xmlns:wps="http://schemas.microsoft.com/office/word/2010/wordprocessingShape" mc:Ignorable="w14 w15 w16se w16cid wp14">
   <w:abstractNum w:abstractNumId="0" w15:restartNumberingAfterBreak="0">
     <w:nsid w:val="02220527"/>
     <w:multiLevelType w:val="multilevel"/>
@@ -3561,7 +3557,7 @@
 </file>
 
 <file path=word/styles.xml><?xml version="1.0" encoding="utf-8"?>
-<w:styles xmlns:mc="http://schemas.openxmlformats.org/markup-compatibility/2006" xmlns:r="http://schemas.openxmlformats.org/officeDocument/2006/relationships" xmlns:w="http://schemas.openxmlformats.org/wordprocessingml/2006/main" xmlns:w14="http://schemas.microsoft.com/office/word/2010/wordml" xmlns:w15="http://schemas.microsoft.com/office/word/2012/wordml" xmlns:w16se="http://schemas.microsoft.com/office/word/2015/wordml/symex" mc:Ignorable="w14 w15 w16se">
+<w:styles xmlns:mc="http://schemas.openxmlformats.org/markup-compatibility/2006" xmlns:r="http://schemas.openxmlformats.org/officeDocument/2006/relationships" xmlns:w="http://schemas.openxmlformats.org/wordprocessingml/2006/main" xmlns:w14="http://schemas.microsoft.com/office/word/2010/wordml" xmlns:w15="http://schemas.microsoft.com/office/word/2012/wordml" xmlns:w16cid="http://schemas.microsoft.com/office/word/2016/wordml/cid" xmlns:w16se="http://schemas.microsoft.com/office/word/2015/wordml/symex" mc:Ignorable="w14 w15 w16se w16cid">
   <w:docDefaults>
     <w:rPrDefault>
       <w:rPr>
@@ -3577,7 +3573,7 @@
       </w:pPr>
     </w:pPrDefault>
   </w:docDefaults>
-  <w:latentStyles w:defLockedState="0" w:defUIPriority="99" w:defSemiHidden="0" w:defUnhideWhenUsed="0" w:defQFormat="0" w:count="371">
+  <w:latentStyles w:defLockedState="0" w:defUIPriority="99" w:defSemiHidden="0" w:defUnhideWhenUsed="0" w:defQFormat="0" w:count="375">
     <w:lsdException w:name="Normal" w:uiPriority="0" w:qFormat="1"/>
     <w:lsdException w:name="heading 1" w:uiPriority="9" w:qFormat="1"/>
     <w:lsdException w:name="heading 2" w:semiHidden="1" w:uiPriority="9" w:unhideWhenUsed="1" w:qFormat="1"/>
@@ -3683,7 +3679,6 @@
     <w:lsdException w:name="HTML Sample" w:semiHidden="1" w:unhideWhenUsed="1"/>
     <w:lsdException w:name="HTML Typewriter" w:semiHidden="1" w:unhideWhenUsed="1"/>
     <w:lsdException w:name="HTML Variable" w:semiHidden="1" w:unhideWhenUsed="1"/>
-    <w:lsdException w:name="Normal Table" w:semiHidden="1" w:unhideWhenUsed="1"/>
     <w:lsdException w:name="annotation subject" w:semiHidden="1" w:unhideWhenUsed="1"/>
     <w:lsdException w:name="No List" w:semiHidden="1" w:unhideWhenUsed="1"/>
     <w:lsdException w:name="Outline List 1" w:semiHidden="1" w:unhideWhenUsed="1"/>
@@ -3727,10 +3722,8 @@
     <w:lsdException w:name="Table Elegant" w:semiHidden="1" w:unhideWhenUsed="1"/>
     <w:lsdException w:name="Table Professional" w:semiHidden="1" w:unhideWhenUsed="1"/>
     <w:lsdException w:name="Table Subtle 1" w:semiHidden="1" w:unhideWhenUsed="1"/>
-    <w:lsdException w:name="Table Subtle 2" w:semiHidden="1" w:unhideWhenUsed="1"/>
     <w:lsdException w:name="Table Web 1" w:semiHidden="1" w:unhideWhenUsed="1"/>
     <w:lsdException w:name="Table Web 2" w:semiHidden="1" w:unhideWhenUsed="1"/>
-    <w:lsdException w:name="Table Web 3" w:semiHidden="1" w:unhideWhenUsed="1"/>
     <w:lsdException w:name="Balloon Text" w:semiHidden="1" w:unhideWhenUsed="1"/>
     <w:lsdException w:name="Table Grid" w:uiPriority="59"/>
     <w:lsdException w:name="Table Theme" w:semiHidden="1" w:unhideWhenUsed="1"/>
@@ -3949,6 +3942,10 @@
     <w:lsdException w:name="List Table 5 Dark Accent 6" w:uiPriority="50"/>
     <w:lsdException w:name="List Table 6 Colorful Accent 6" w:uiPriority="51"/>
     <w:lsdException w:name="List Table 7 Colorful Accent 6" w:uiPriority="52"/>
+    <w:lsdException w:name="Mention" w:semiHidden="1" w:unhideWhenUsed="1"/>
+    <w:lsdException w:name="Smart Hyperlink" w:semiHidden="1" w:unhideWhenUsed="1"/>
+    <w:lsdException w:name="Hashtag" w:semiHidden="1" w:unhideWhenUsed="1"/>
+    <w:lsdException w:name="Unresolved Mention" w:semiHidden="1" w:unhideWhenUsed="1"/>
   </w:latentStyles>
   <w:style w:type="paragraph" w:default="1" w:styleId="Normal">
     <w:name w:val="Normal"/>
@@ -3962,7 +3959,7 @@
     <w:link w:val="Ttulo1Char"/>
     <w:uiPriority w:val="9"/>
     <w:qFormat/>
-    <w:rsid w:val="00E35AF2"/>
+    <w:rsid w:val="0007752E"/>
     <w:pPr>
       <w:keepNext/>
       <w:keepLines/>
@@ -3973,7 +3970,6 @@
       <w:rFonts w:asciiTheme="majorHAnsi" w:eastAsiaTheme="majorEastAsia" w:hAnsiTheme="majorHAnsi" w:cstheme="majorBidi"/>
       <w:b/>
       <w:bCs/>
-      <w:color w:val="365F91" w:themeColor="accent1" w:themeShade="BF"/>
       <w:sz w:val="28"/>
       <w:szCs w:val="28"/>
     </w:rPr>
@@ -4056,12 +4052,11 @@
     <w:basedOn w:val="Fontepargpadro"/>
     <w:link w:val="Ttulo1"/>
     <w:uiPriority w:val="9"/>
-    <w:rsid w:val="00E35AF2"/>
+    <w:rsid w:val="0007752E"/>
     <w:rPr>
       <w:rFonts w:asciiTheme="majorHAnsi" w:eastAsiaTheme="majorEastAsia" w:hAnsiTheme="majorHAnsi" w:cstheme="majorBidi"/>
       <w:b/>
       <w:bCs/>
-      <w:color w:val="365F91" w:themeColor="accent1" w:themeShade="BF"/>
       <w:sz w:val="28"/>
       <w:szCs w:val="28"/>
     </w:rPr>
@@ -4079,7 +4074,6 @@
     </w:pPr>
     <w:rPr>
       <w:rFonts w:ascii="Times New Roman" w:hAnsi="Times New Roman"/>
-      <w:color w:val="auto"/>
     </w:rPr>
   </w:style>
   <w:style w:type="paragraph" w:styleId="Sumrio1">
@@ -4756,7 +4750,7 @@
 </file>
 
 <file path=customXml/itemProps1.xml><?xml version="1.0" encoding="utf-8"?>
-<ds:datastoreItem xmlns:ds="http://schemas.openxmlformats.org/officeDocument/2006/customXml" ds:itemID="{C849D3F9-282A-47B8-9CE5-778084F3D1FE}">
+<ds:datastoreItem xmlns:ds="http://schemas.openxmlformats.org/officeDocument/2006/customXml" ds:itemID="{B07D1D4A-707E-4588-828F-3FA19E72C50E}">
   <ds:schemaRefs>
     <ds:schemaRef ds:uri="http://schemas.openxmlformats.org/officeDocument/2006/bibliography"/>
   </ds:schemaRefs>

</xml_diff>

<commit_message>
Notas de aula 15/08
</commit_message>
<xml_diff>
--- a/relatorio_1.docx
+++ b/relatorio_1.docx
@@ -1395,8 +1395,6 @@
         <w:lastRenderedPageBreak/>
         <w:t>SUMÁRIO</w:t>
       </w:r>
-      <w:bookmarkStart w:id="0" w:name="_GoBack"/>
-      <w:bookmarkEnd w:id="0"/>
     </w:p>
     <w:sdt>
       <w:sdtPr>
@@ -2091,8 +2089,8 @@
         <w:pStyle w:val="Ttulo1"/>
         <w:jc w:val="both"/>
       </w:pPr>
-      <w:bookmarkStart w:id="1" w:name="_Toc478217729"/>
-      <w:bookmarkStart w:id="2" w:name="_Toc16611885"/>
+      <w:bookmarkStart w:id="0" w:name="_Toc478217729"/>
+      <w:bookmarkStart w:id="1" w:name="_Toc16611885"/>
       <w:r>
         <w:lastRenderedPageBreak/>
         <w:t xml:space="preserve">1. </w:t>
@@ -2100,80 +2098,480 @@
       <w:r>
         <w:t>INTRODUÇÃO</w:t>
       </w:r>
+      <w:bookmarkEnd w:id="0"/>
       <w:bookmarkEnd w:id="1"/>
-      <w:bookmarkEnd w:id="2"/>
     </w:p>
     <w:p>
       <w:pPr>
         <w:pStyle w:val="Ttulo1"/>
         <w:jc w:val="both"/>
       </w:pPr>
-      <w:bookmarkStart w:id="3" w:name="_Toc478217730"/>
-      <w:bookmarkStart w:id="4" w:name="_Toc16611886"/>
+      <w:bookmarkStart w:id="2" w:name="_Toc478217730"/>
+      <w:bookmarkStart w:id="3" w:name="_Toc16611886"/>
       <w:r>
         <w:t>2. OBJETIVOS</w:t>
       </w:r>
+      <w:bookmarkEnd w:id="2"/>
       <w:bookmarkEnd w:id="3"/>
+    </w:p>
+    <w:p>
+      <w:pPr>
+        <w:pStyle w:val="Ttulo1"/>
+      </w:pPr>
+      <w:bookmarkStart w:id="4" w:name="_Toc16611887"/>
+      <w:r>
+        <w:t>3. FORMULAÇÃO DO PROBLEMA DE PROJETO</w:t>
+      </w:r>
       <w:bookmarkEnd w:id="4"/>
     </w:p>
+    <w:p/>
+    <w:p>
+      <w:pPr>
+        <w:pStyle w:val="Ttulo2"/>
+      </w:pPr>
+      <w:r>
+        <w:t>3.1 CONTEXTO ECONÔMICO MOTIVACIONAL</w:t>
+      </w:r>
+    </w:p>
+    <w:p>
+      <w:pPr>
+        <w:rPr>
+          <w:highlight w:val="yellow"/>
+        </w:rPr>
+      </w:pPr>
+      <w:r>
+        <w:rPr>
+          <w:highlight w:val="yellow"/>
+        </w:rPr>
+        <w:t xml:space="preserve">Descrever a lógica de negócio do minério de ferro, destacando a estrutura logística </w:t>
+      </w:r>
+      <w:proofErr w:type="gramStart"/>
+      <w:r>
+        <w:rPr>
+          <w:highlight w:val="yellow"/>
+        </w:rPr>
+        <w:t>da vale</w:t>
+      </w:r>
+      <w:proofErr w:type="gramEnd"/>
+      <w:r>
+        <w:rPr>
+          <w:highlight w:val="yellow"/>
+        </w:rPr>
+        <w:t xml:space="preserve">, os principais pontos produtores e consumidores. </w:t>
+      </w:r>
+      <w:r>
+        <w:rPr>
+          <w:highlight w:val="yellow"/>
+        </w:rPr>
+        <w:t xml:space="preserve">Descrever a demanda criada pela queda da produtividade das minas do sudeste </w:t>
+      </w:r>
+      <w:proofErr w:type="gramStart"/>
+      <w:r>
+        <w:rPr>
+          <w:highlight w:val="yellow"/>
+        </w:rPr>
+        <w:t>( evidenciar</w:t>
+      </w:r>
+      <w:proofErr w:type="gramEnd"/>
+      <w:r>
+        <w:rPr>
+          <w:highlight w:val="yellow"/>
+        </w:rPr>
+        <w:t xml:space="preserve"> as informações com os dados da </w:t>
+      </w:r>
+      <w:proofErr w:type="spellStart"/>
+      <w:r>
+        <w:rPr>
+          <w:highlight w:val="yellow"/>
+        </w:rPr>
+        <w:t>antaq</w:t>
+      </w:r>
+      <w:proofErr w:type="spellEnd"/>
+      <w:r>
+        <w:rPr>
+          <w:highlight w:val="yellow"/>
+        </w:rPr>
+        <w:t xml:space="preserve"> e outros).</w:t>
+      </w:r>
+    </w:p>
+    <w:p>
+      <w:r>
+        <w:rPr>
+          <w:highlight w:val="yellow"/>
+        </w:rPr>
+        <w:t xml:space="preserve">Apontar o comparativo cabotagem x rodoviário, justificando a escolha pelo primeiro. </w:t>
+      </w:r>
+      <w:r>
+        <w:rPr>
+          <w:highlight w:val="yellow"/>
+        </w:rPr>
+        <w:t xml:space="preserve">Introduzir as rotas </w:t>
+      </w:r>
+      <w:proofErr w:type="gramStart"/>
+      <w:r>
+        <w:rPr>
+          <w:highlight w:val="yellow"/>
+        </w:rPr>
+        <w:t>( portos</w:t>
+      </w:r>
+      <w:proofErr w:type="gramEnd"/>
+      <w:r>
+        <w:rPr>
+          <w:highlight w:val="yellow"/>
+        </w:rPr>
+        <w:t xml:space="preserve"> escolhidos e todas as distâncias relacionadas</w:t>
+      </w:r>
+      <w:r>
+        <w:rPr>
+          <w:highlight w:val="yellow"/>
+        </w:rPr>
+        <w:t xml:space="preserve"> e as capacidades e limitações</w:t>
+      </w:r>
+      <w:r>
+        <w:rPr>
+          <w:highlight w:val="yellow"/>
+        </w:rPr>
+        <w:t>)</w:t>
+      </w:r>
+      <w:r>
+        <w:rPr>
+          <w:highlight w:val="yellow"/>
+        </w:rPr>
+        <w:t>.</w:t>
+      </w:r>
+    </w:p>
     <w:p>
       <w:pPr>
         <w:pStyle w:val="Ttulo1"/>
       </w:pPr>
-      <w:bookmarkStart w:id="5" w:name="_Toc16611887"/>
-      <w:r>
-        <w:t>3. FORMULAÇÃO DO PROBLEMA DE PROJETO</w:t>
+      <w:bookmarkStart w:id="5" w:name="_Toc478217731"/>
+      <w:bookmarkStart w:id="6" w:name="_Toc16611888"/>
+      <w:r>
+        <w:t>4</w:t>
+      </w:r>
+      <w:r>
+        <w:t>.</w:t>
       </w:r>
       <w:bookmarkEnd w:id="5"/>
+      <w:bookmarkEnd w:id="6"/>
+      <w:r>
+        <w:t xml:space="preserve"> O OBJETO DE PROJETO</w:t>
+      </w:r>
+    </w:p>
+    <w:p>
+      <w:pPr>
+        <w:pStyle w:val="Ttulo2"/>
+      </w:pPr>
+      <w:bookmarkStart w:id="7" w:name="_GoBack"/>
+      <w:bookmarkEnd w:id="7"/>
+      <w:r>
+        <w:t xml:space="preserve">4.1 </w:t>
+      </w:r>
+      <w:r>
+        <w:t>APRESENTAÇÃO</w:t>
+      </w:r>
+      <w:r>
+        <w:t xml:space="preserve"> DO OBJETO</w:t>
+      </w:r>
+      <w:bookmarkStart w:id="8" w:name="_Toc16611889"/>
+    </w:p>
+    <w:p/>
+    <w:p>
+      <w:pPr>
+        <w:pStyle w:val="Ttulo2"/>
+      </w:pPr>
+      <w:r>
+        <w:t>4</w:t>
+      </w:r>
+      <w:r>
+        <w:t>.</w:t>
+      </w:r>
+      <w:r>
+        <w:t>2 DESCRIÇÃO DOS PRINCIPAIS SISTEMAS</w:t>
+      </w:r>
+    </w:p>
+    <w:p>
+      <w:r>
+        <w:t xml:space="preserve">- </w:t>
+      </w:r>
+      <w:proofErr w:type="gramStart"/>
+      <w:r>
+        <w:t>faixa</w:t>
+      </w:r>
+      <w:proofErr w:type="gramEnd"/>
+      <w:r>
+        <w:t xml:space="preserve"> de comprimento,</w:t>
+      </w:r>
+    </w:p>
+    <w:p>
+      <w:pPr>
+        <w:pStyle w:val="Ttulo2"/>
+      </w:pPr>
+      <w:r>
+        <w:t>3.2 EXPECTATIVAS D</w:t>
+      </w:r>
+      <w:r>
+        <w:t>O</w:t>
+      </w:r>
+      <w:r>
+        <w:t xml:space="preserve"> </w:t>
+      </w:r>
+      <w:r>
+        <w:t>OBJETO</w:t>
+      </w:r>
+    </w:p>
+    <w:p>
+      <w:r>
+        <w:t xml:space="preserve">- </w:t>
+      </w:r>
+      <w:proofErr w:type="spellStart"/>
+      <w:proofErr w:type="gramStart"/>
+      <w:r>
+        <w:t>ton</w:t>
+      </w:r>
+      <w:proofErr w:type="spellEnd"/>
+      <w:r>
+        <w:t>/mês</w:t>
+      </w:r>
+      <w:proofErr w:type="gramEnd"/>
+    </w:p>
+    <w:p>
+      <w:r>
+        <w:t>- Segura</w:t>
+      </w:r>
+    </w:p>
+    <w:p>
+      <w:r>
+        <w:t xml:space="preserve">- </w:t>
+      </w:r>
+      <w:proofErr w:type="gramStart"/>
+      <w:r>
+        <w:t>menor</w:t>
+      </w:r>
+      <w:proofErr w:type="gramEnd"/>
+      <w:r>
+        <w:t xml:space="preserve"> custo </w:t>
+      </w:r>
+      <w:proofErr w:type="spellStart"/>
+      <w:r>
+        <w:t>ton</w:t>
+      </w:r>
+      <w:proofErr w:type="spellEnd"/>
+      <w:r>
+        <w:t xml:space="preserve"> </w:t>
+      </w:r>
+      <w:proofErr w:type="spellStart"/>
+      <w:r>
+        <w:t>transp</w:t>
+      </w:r>
+      <w:proofErr w:type="spellEnd"/>
+    </w:p>
+    <w:p>
+      <w:r>
+        <w:rPr>
+          <w:highlight w:val="yellow"/>
+        </w:rPr>
+        <w:t>As expectativas</w:t>
+      </w:r>
+      <w:r>
+        <w:rPr>
+          <w:highlight w:val="yellow"/>
+        </w:rPr>
+        <w:t xml:space="preserve"> serão </w:t>
+      </w:r>
+      <w:proofErr w:type="gramStart"/>
+      <w:r>
+        <w:rPr>
+          <w:highlight w:val="yellow"/>
+        </w:rPr>
+        <w:t>guiados</w:t>
+      </w:r>
+      <w:proofErr w:type="gramEnd"/>
+      <w:r>
+        <w:rPr>
+          <w:highlight w:val="yellow"/>
+        </w:rPr>
+        <w:t xml:space="preserve"> pela decisão da fração da demanda que será atendida pelo projeto, sendo assim deveremos compilar </w:t>
+      </w:r>
+      <w:r>
+        <w:rPr>
+          <w:highlight w:val="yellow"/>
+        </w:rPr>
+        <w:t xml:space="preserve">as necessidades </w:t>
+      </w:r>
+      <w:r>
+        <w:rPr>
+          <w:highlight w:val="yellow"/>
+        </w:rPr>
+        <w:t xml:space="preserve">de </w:t>
+      </w:r>
+      <w:proofErr w:type="spellStart"/>
+      <w:r>
+        <w:rPr>
+          <w:highlight w:val="yellow"/>
+        </w:rPr>
+        <w:t>Tbp</w:t>
+      </w:r>
+      <w:proofErr w:type="spellEnd"/>
+      <w:r>
+        <w:rPr>
+          <w:highlight w:val="yellow"/>
+        </w:rPr>
+        <w:t xml:space="preserve"> e autonomia.</w:t>
+      </w:r>
+      <w:r>
+        <w:t xml:space="preserve"> </w:t>
+      </w:r>
+    </w:p>
+    <w:p>
+      <w:pPr>
+        <w:pStyle w:val="Ttulo2"/>
+      </w:pPr>
+      <w:r>
+        <w:t>4</w:t>
+      </w:r>
+      <w:r>
+        <w:t>.</w:t>
+      </w:r>
+      <w:r>
+        <w:t>3</w:t>
+      </w:r>
+      <w:r>
+        <w:t xml:space="preserve"> </w:t>
+      </w:r>
+      <w:r>
+        <w:t xml:space="preserve">CONDIÇÕES DE OPERAÇÃO </w:t>
+      </w:r>
+    </w:p>
+    <w:p>
+      <w:pPr>
+        <w:pStyle w:val="Ttulo2"/>
+      </w:pPr>
+      <w:r>
+        <w:t xml:space="preserve">4.4 REQUISITOS </w:t>
+      </w:r>
+    </w:p>
+    <w:p/>
+    <w:p>
+      <w:r>
+        <w:t xml:space="preserve">- </w:t>
+      </w:r>
+      <w:proofErr w:type="spellStart"/>
+      <w:proofErr w:type="gramStart"/>
+      <w:r>
+        <w:t>tbp</w:t>
+      </w:r>
+      <w:proofErr w:type="spellEnd"/>
+      <w:proofErr w:type="gramEnd"/>
+      <w:r>
+        <w:t xml:space="preserve"> que assegure a </w:t>
+      </w:r>
+      <w:proofErr w:type="spellStart"/>
+      <w:r>
+        <w:t>ton</w:t>
+      </w:r>
+      <w:proofErr w:type="spellEnd"/>
+      <w:r>
+        <w:t>/mês</w:t>
+      </w:r>
+    </w:p>
+    <w:p>
+      <w:r>
+        <w:t xml:space="preserve">- velocidade que assegure a </w:t>
+      </w:r>
+      <w:proofErr w:type="spellStart"/>
+      <w:r>
+        <w:t>ton</w:t>
+      </w:r>
+      <w:proofErr w:type="spellEnd"/>
+      <w:r>
+        <w:t>/</w:t>
+      </w:r>
+      <w:proofErr w:type="gramStart"/>
+      <w:r>
+        <w:t>mês</w:t>
+      </w:r>
+      <w:r>
+        <w:t xml:space="preserve">  -</w:t>
+      </w:r>
+      <w:proofErr w:type="gramEnd"/>
+      <w:r>
+        <w:t>-</w:t>
+      </w:r>
+    </w:p>
+    <w:p>
+      <w:r>
+        <w:t xml:space="preserve">- </w:t>
+      </w:r>
+      <w:proofErr w:type="gramStart"/>
+      <w:r>
+        <w:t>autonomia</w:t>
+      </w:r>
+      <w:proofErr w:type="gramEnd"/>
+      <w:r>
+        <w:t xml:space="preserve"> (volume de combust</w:t>
+      </w:r>
+      <w:r>
+        <w:t>í</w:t>
+      </w:r>
+      <w:r>
+        <w:t xml:space="preserve">veis) que assegure a </w:t>
+      </w:r>
+      <w:proofErr w:type="spellStart"/>
+      <w:r>
+        <w:t>ton</w:t>
+      </w:r>
+      <w:proofErr w:type="spellEnd"/>
+      <w:r>
+        <w:t>/mês</w:t>
+      </w:r>
+    </w:p>
+    <w:p>
+      <w:r>
+        <w:t xml:space="preserve">- </w:t>
+      </w:r>
+      <w:proofErr w:type="gramStart"/>
+      <w:r>
+        <w:t>segura</w:t>
+      </w:r>
+      <w:proofErr w:type="gramEnd"/>
+      <w:r>
+        <w:t xml:space="preserve"> (suportar as cargas, atender requisitos)</w:t>
+      </w:r>
+    </w:p>
+    <w:p/>
+    <w:p>
+      <w:pPr>
+        <w:pStyle w:val="Ttulo1"/>
+      </w:pPr>
+      <w:r>
+        <w:t xml:space="preserve">5. </w:t>
+      </w:r>
+      <w:r>
+        <w:t>PROPOSTA METODOLÓGICA</w:t>
+      </w:r>
+      <w:bookmarkEnd w:id="8"/>
+      <w:r>
+        <w:t xml:space="preserve"> </w:t>
+      </w:r>
+    </w:p>
+    <w:p>
+      <w:pPr>
+        <w:pStyle w:val="Ttulo2"/>
+      </w:pPr>
+      <w:r>
+        <w:t>5.1 EMBASAMENTO TEÓRICO</w:t>
+      </w:r>
     </w:p>
     <w:p>
       <w:pPr>
         <w:pStyle w:val="Ttulo1"/>
         <w:jc w:val="both"/>
       </w:pPr>
-      <w:bookmarkStart w:id="6" w:name="_Toc478217731"/>
-      <w:bookmarkStart w:id="7" w:name="_Toc16611888"/>
-      <w:r>
-        <w:t xml:space="preserve">3. </w:t>
-      </w:r>
-      <w:bookmarkEnd w:id="6"/>
-      <w:r>
-        <w:t>EMBASAMENTO TEÓRICO</w:t>
-      </w:r>
-      <w:bookmarkEnd w:id="7"/>
-    </w:p>
-    <w:p>
-      <w:pPr>
-        <w:pStyle w:val="Ttulo1"/>
-        <w:jc w:val="both"/>
-      </w:pPr>
-      <w:bookmarkStart w:id="8" w:name="_Toc16611889"/>
-      <w:r>
-        <w:t>4</w:t>
-      </w:r>
-      <w:r>
-        <w:t xml:space="preserve">. </w:t>
-      </w:r>
-      <w:r>
-        <w:t>PROPOSTA METODOLÓGICA</w:t>
-      </w:r>
-      <w:r>
-        <w:t>METODOLOGIA</w:t>
-      </w:r>
-      <w:bookmarkEnd w:id="8"/>
-      <w:r>
-        <w:t xml:space="preserve"> </w:t>
-      </w:r>
-    </w:p>
-    <w:p>
-      <w:pPr>
-        <w:pStyle w:val="Ttulo1"/>
-        <w:jc w:val="both"/>
-      </w:pPr>
       <w:bookmarkStart w:id="9" w:name="_Toc478217735"/>
       <w:bookmarkStart w:id="10" w:name="_Toc16611890"/>
       <w:r>
-        <w:t>5</w:t>
+        <w:t>6</w:t>
       </w:r>
       <w:r>
         <w:t>.</w:t>
@@ -3573,7 +3971,7 @@
       </w:pPr>
     </w:pPrDefault>
   </w:docDefaults>
-  <w:latentStyles w:defLockedState="0" w:defUIPriority="99" w:defSemiHidden="0" w:defUnhideWhenUsed="0" w:defQFormat="0" w:count="375">
+  <w:latentStyles w:defLockedState="0" w:defUIPriority="99" w:defSemiHidden="0" w:defUnhideWhenUsed="0" w:defQFormat="0" w:count="376">
     <w:lsdException w:name="Normal" w:uiPriority="0" w:qFormat="1"/>
     <w:lsdException w:name="heading 1" w:uiPriority="9" w:qFormat="1"/>
     <w:lsdException w:name="heading 2" w:semiHidden="1" w:uiPriority="9" w:unhideWhenUsed="1" w:qFormat="1"/>
@@ -3722,11 +4120,11 @@
     <w:lsdException w:name="Table Elegant" w:semiHidden="1" w:unhideWhenUsed="1"/>
     <w:lsdException w:name="Table Professional" w:semiHidden="1" w:unhideWhenUsed="1"/>
     <w:lsdException w:name="Table Subtle 1" w:semiHidden="1" w:unhideWhenUsed="1"/>
+    <w:lsdException w:name="Table Subtle 2" w:semiHidden="1" w:unhideWhenUsed="1"/>
     <w:lsdException w:name="Table Web 1" w:semiHidden="1" w:unhideWhenUsed="1"/>
     <w:lsdException w:name="Table Web 2" w:semiHidden="1" w:unhideWhenUsed="1"/>
     <w:lsdException w:name="Balloon Text" w:semiHidden="1" w:unhideWhenUsed="1"/>
     <w:lsdException w:name="Table Grid" w:uiPriority="59"/>
-    <w:lsdException w:name="Table Theme" w:semiHidden="1" w:unhideWhenUsed="1"/>
     <w:lsdException w:name="Placeholder Text" w:semiHidden="1"/>
     <w:lsdException w:name="No Spacing" w:uiPriority="1" w:qFormat="1"/>
     <w:lsdException w:name="Light Shading" w:uiPriority="60"/>
@@ -3946,6 +4344,7 @@
     <w:lsdException w:name="Smart Hyperlink" w:semiHidden="1" w:unhideWhenUsed="1"/>
     <w:lsdException w:name="Hashtag" w:semiHidden="1" w:unhideWhenUsed="1"/>
     <w:lsdException w:name="Unresolved Mention" w:semiHidden="1" w:unhideWhenUsed="1"/>
+    <w:lsdException w:name="Smart Link" w:semiHidden="1" w:unhideWhenUsed="1"/>
   </w:latentStyles>
   <w:style w:type="paragraph" w:default="1" w:styleId="Normal">
     <w:name w:val="Normal"/>
@@ -4001,7 +4400,6 @@
   <w:style w:type="character" w:default="1" w:styleId="Fontepargpadro">
     <w:name w:val="Default Paragraph Font"/>
     <w:uiPriority w:val="1"/>
-    <w:semiHidden/>
     <w:unhideWhenUsed/>
   </w:style>
   <w:style w:type="table" w:default="1" w:styleId="Tabelanormal">
@@ -4750,7 +5148,7 @@
 </file>
 
 <file path=customXml/itemProps1.xml><?xml version="1.0" encoding="utf-8"?>
-<ds:datastoreItem xmlns:ds="http://schemas.openxmlformats.org/officeDocument/2006/customXml" ds:itemID="{B07D1D4A-707E-4588-828F-3FA19E72C50E}">
+<ds:datastoreItem xmlns:ds="http://schemas.openxmlformats.org/officeDocument/2006/customXml" ds:itemID="{82B2FC40-9BB6-4254-981C-936863B85483}">
   <ds:schemaRefs>
     <ds:schemaRef ds:uri="http://schemas.openxmlformats.org/officeDocument/2006/bibliography"/>
   </ds:schemaRefs>

</xml_diff>

<commit_message>
Atualizei a minha parte e falta o ultimo paragrafo ainda
</commit_message>
<xml_diff>
--- a/relatorio_1.docx
+++ b/relatorio_1.docx
@@ -1,6 +1,6 @@
 
 <file path=word/document.xml><?xml version="1.0" encoding="utf-8"?>
-<w:document xmlns:wpc="http://schemas.microsoft.com/office/word/2010/wordprocessingCanvas" xmlns:cx="http://schemas.microsoft.com/office/drawing/2014/chartex" xmlns:cx1="http://schemas.microsoft.com/office/drawing/2015/9/8/chartex" xmlns:cx2="http://schemas.microsoft.com/office/drawing/2015/10/21/chartex" xmlns:cx3="http://schemas.microsoft.com/office/drawing/2016/5/9/chartex" xmlns:cx4="http://schemas.microsoft.com/office/drawing/2016/5/10/chartex" xmlns:cx5="http://schemas.microsoft.com/office/drawing/2016/5/11/chartex" xmlns:cx6="http://schemas.microsoft.com/office/drawing/2016/5/12/chartex" xmlns:cx7="http://schemas.microsoft.com/office/drawing/2016/5/13/chartex" xmlns:cx8="http://schemas.microsoft.com/office/drawing/2016/5/14/chartex" xmlns:mc="http://schemas.openxmlformats.org/markup-compatibility/2006" xmlns:aink="http://schemas.microsoft.com/office/drawing/2016/ink" xmlns:am3d="http://schemas.microsoft.com/office/drawing/2017/model3d" xmlns:o="urn:schemas-microsoft-com:office:office" xmlns:r="http://schemas.openxmlformats.org/officeDocument/2006/relationships" xmlns:m="http://schemas.openxmlformats.org/officeDocument/2006/math" xmlns:v="urn:schemas-microsoft-com:vml" xmlns:wp14="http://schemas.microsoft.com/office/word/2010/wordprocessingDrawing" xmlns:wp="http://schemas.openxmlformats.org/drawingml/2006/wordprocessingDrawing" xmlns:w10="urn:schemas-microsoft-com:office:word" xmlns:w="http://schemas.openxmlformats.org/wordprocessingml/2006/main" xmlns:w14="http://schemas.microsoft.com/office/word/2010/wordml" xmlns:w15="http://schemas.microsoft.com/office/word/2012/wordml" xmlns:w16cid="http://schemas.microsoft.com/office/word/2016/wordml/cid" xmlns:w16se="http://schemas.microsoft.com/office/word/2015/wordml/symex" xmlns:wpg="http://schemas.microsoft.com/office/word/2010/wordprocessingGroup" xmlns:wpi="http://schemas.microsoft.com/office/word/2010/wordprocessingInk" xmlns:wne="http://schemas.microsoft.com/office/word/2006/wordml" xmlns:wps="http://schemas.microsoft.com/office/word/2010/wordprocessingShape" mc:Ignorable="w14 w15 w16se w16cid wp14">
+<w:document xmlns:ve="http://schemas.openxmlformats.org/markup-compatibility/2006" xmlns:o="urn:schemas-microsoft-com:office:office" xmlns:r="http://schemas.openxmlformats.org/officeDocument/2006/relationships" xmlns:m="http://schemas.openxmlformats.org/officeDocument/2006/math" xmlns:v="urn:schemas-microsoft-com:vml" xmlns:wp="http://schemas.openxmlformats.org/drawingml/2006/wordprocessingDrawing" xmlns:w10="urn:schemas-microsoft-com:office:word" xmlns:w="http://schemas.openxmlformats.org/wordprocessingml/2006/main" xmlns:wne="http://schemas.microsoft.com/office/word/2006/wordml">
   <w:body>
     <w:p>
       <w:pPr>
@@ -595,14 +595,6 @@
           <w:sz w:val="24"/>
           <w:szCs w:val="24"/>
         </w:rPr>
-        <w:t xml:space="preserve"> </w:t>
-      </w:r>
-      <w:r>
-        <w:rPr>
-          <w:rFonts w:ascii="Times New Roman" w:hAnsi="Times New Roman" w:cs="Times New Roman"/>
-          <w:sz w:val="24"/>
-          <w:szCs w:val="24"/>
-        </w:rPr>
         <w:t>d</w:t>
       </w:r>
       <w:r>
@@ -635,14 +627,6 @@
           <w:sz w:val="24"/>
           <w:szCs w:val="24"/>
         </w:rPr>
-        <w:t xml:space="preserve"> </w:t>
-      </w:r>
-      <w:r>
-        <w:rPr>
-          <w:rFonts w:ascii="Times New Roman" w:hAnsi="Times New Roman" w:cs="Times New Roman"/>
-          <w:sz w:val="24"/>
-          <w:szCs w:val="24"/>
-        </w:rPr>
         <w:t>–</w:t>
       </w:r>
       <w:r>
@@ -651,14 +635,6 @@
           <w:sz w:val="24"/>
           <w:szCs w:val="24"/>
         </w:rPr>
-        <w:t xml:space="preserve"> </w:t>
-      </w:r>
-      <w:r>
-        <w:rPr>
-          <w:rFonts w:ascii="Times New Roman" w:hAnsi="Times New Roman" w:cs="Times New Roman"/>
-          <w:sz w:val="24"/>
-          <w:szCs w:val="24"/>
-        </w:rPr>
         <w:t>Projeto de Sistemas Oceânicos I</w:t>
       </w:r>
       <w:r>
@@ -684,14 +660,6 @@
           <w:szCs w:val="24"/>
         </w:rPr>
         <w:t>engenharia naval e oceânica</w:t>
-      </w:r>
-      <w:r>
-        <w:rPr>
-          <w:rFonts w:ascii="Times New Roman" w:hAnsi="Times New Roman" w:cs="Times New Roman"/>
-          <w:sz w:val="24"/>
-          <w:szCs w:val="24"/>
-        </w:rPr>
-        <w:t xml:space="preserve"> </w:t>
       </w:r>
       <w:r>
         <w:rPr>
@@ -751,51 +719,7 @@
           <w:sz w:val="24"/>
           <w:szCs w:val="24"/>
         </w:rPr>
-        <w:t xml:space="preserve">José Henrique </w:t>
-      </w:r>
-      <w:proofErr w:type="spellStart"/>
-      <w:r>
-        <w:rPr>
-          <w:rFonts w:ascii="Times New Roman" w:hAnsi="Times New Roman" w:cs="Times New Roman"/>
-          <w:sz w:val="24"/>
-          <w:szCs w:val="24"/>
-        </w:rPr>
-        <w:t>Erthal</w:t>
-      </w:r>
-      <w:proofErr w:type="spellEnd"/>
-      <w:r>
-        <w:rPr>
-          <w:rFonts w:ascii="Times New Roman" w:hAnsi="Times New Roman" w:cs="Times New Roman"/>
-          <w:sz w:val="24"/>
-          <w:szCs w:val="24"/>
-        </w:rPr>
-        <w:t xml:space="preserve"> </w:t>
-      </w:r>
-      <w:proofErr w:type="spellStart"/>
-      <w:r>
-        <w:rPr>
-          <w:rFonts w:ascii="Times New Roman" w:hAnsi="Times New Roman" w:cs="Times New Roman"/>
-          <w:sz w:val="24"/>
-          <w:szCs w:val="24"/>
-        </w:rPr>
-        <w:t>Sanglard</w:t>
-      </w:r>
-      <w:proofErr w:type="spellEnd"/>
-      <w:r>
-        <w:rPr>
-          <w:rFonts w:ascii="Times New Roman" w:hAnsi="Times New Roman" w:cs="Times New Roman"/>
-          <w:sz w:val="24"/>
-          <w:szCs w:val="24"/>
-        </w:rPr>
-        <w:t xml:space="preserve"> </w:t>
-      </w:r>
-      <w:r>
-        <w:rPr>
-          <w:rFonts w:ascii="Times New Roman" w:hAnsi="Times New Roman" w:cs="Times New Roman"/>
-          <w:sz w:val="24"/>
-          <w:szCs w:val="24"/>
-        </w:rPr>
-        <w:t xml:space="preserve"> </w:t>
+        <w:t>José Henrique ErthalSanglard</w:t>
       </w:r>
     </w:p>
     <w:p>
@@ -973,50 +897,15 @@
       <w:r>
         <w:rPr>
           <w:sz w:val="24"/>
-        </w:rPr>
-        <w:t xml:space="preserve"> </w:t>
-      </w:r>
-      <w:r>
-        <w:rPr>
-          <w:sz w:val="24"/>
           <w:highlight w:val="yellow"/>
         </w:rPr>
-        <w:t xml:space="preserve">    </w:t>
-      </w:r>
-      <w:proofErr w:type="gramStart"/>
-      <w:r>
-        <w:rPr>
-          <w:sz w:val="24"/>
-          <w:highlight w:val="yellow"/>
-        </w:rPr>
-        <w:t xml:space="preserve">  </w:t>
-      </w:r>
-      <w:r>
-        <w:rPr>
-          <w:sz w:val="24"/>
-          <w:highlight w:val="yellow"/>
-        </w:rPr>
         <w:t>,</w:t>
       </w:r>
-      <w:proofErr w:type="gramEnd"/>
-      <w:r>
-        <w:rPr>
-          <w:sz w:val="24"/>
-          <w:highlight w:val="yellow"/>
-        </w:rPr>
-        <w:t xml:space="preserve"> </w:t>
-      </w:r>
       <w:r>
         <w:rPr>
           <w:sz w:val="24"/>
         </w:rPr>
         <w:t>a apresentação e análise dos resultados e, por fim, a conclusão a luz dos objetivos.</w:t>
-      </w:r>
-      <w:r>
-        <w:rPr>
-          <w:sz w:val="24"/>
-        </w:rPr>
-        <w:t xml:space="preserve"> </w:t>
       </w:r>
     </w:p>
     <w:p>
@@ -1279,15 +1168,6 @@
           <w:szCs w:val="20"/>
         </w:rPr>
         <w:fldChar w:fldCharType="end"/>
-      </w:r>
-      <w:r>
-        <w:rPr>
-          <w:rFonts w:cstheme="minorHAnsi"/>
-          <w:caps/>
-          <w:sz w:val="36"/>
-          <w:szCs w:val="20"/>
-        </w:rPr>
-        <w:t xml:space="preserve"> </w:t>
       </w:r>
       <w:r>
         <w:rPr>
@@ -1344,12 +1224,6 @@
           <w:szCs w:val="20"/>
         </w:rPr>
         <w:fldChar w:fldCharType="end"/>
-      </w:r>
-      <w:r>
-        <w:rPr>
-          <w:sz w:val="36"/>
-        </w:rPr>
-        <w:t xml:space="preserve"> </w:t>
       </w:r>
     </w:p>
     <w:p>
@@ -1411,7 +1285,6 @@
           <w:docPartUnique/>
         </w:docPartObj>
       </w:sdtPr>
-      <w:sdtEndPr/>
       <w:sdtContent>
         <w:p>
           <w:pPr>
@@ -2134,19 +2007,182 @@
       </w:r>
     </w:p>
     <w:p>
-      <w:proofErr w:type="spellStart"/>
-      <w:r>
-        <w:t>Jp-lannes</w:t>
-      </w:r>
-      <w:proofErr w:type="spellEnd"/>
-      <w:r>
-        <w:t xml:space="preserve"> - </w:t>
-      </w:r>
-      <w:proofErr w:type="spellStart"/>
-      <w:r>
-        <w:t>alan</w:t>
-      </w:r>
-      <w:proofErr w:type="spellEnd"/>
+      <w:r>
+        <w:t xml:space="preserve">Jp-lannes </w:t>
+      </w:r>
+      <w:r>
+        <w:t>–</w:t>
+      </w:r>
+      <w:r>
+        <w:t xml:space="preserve"> </w:t>
+      </w:r>
+      <w:r>
+        <w:t>Alan</w:t>
+      </w:r>
+    </w:p>
+    <w:p>
+      <w:pPr>
+        <w:ind w:firstLine="708"/>
+      </w:pPr>
+      <w:r>
+        <w:t xml:space="preserve">A Vale é a maior produtora de minério de ferro e pelota do mundo, esses produtos são de suma importância </w:t>
+      </w:r>
+      <w:r>
+        <w:t>para a indústria siderúrgica. Enquanto o minério é encontrado na natureza na forma de rochas, as pelotas são pequenas bolas de minério de ferro feitas utilizando finos gerados durante a extração do minério.</w:t>
+      </w:r>
+      <w:r>
+        <w:t xml:space="preserve"> </w:t>
+      </w:r>
+      <w:r>
+        <w:t>A maior operação de minério da Vale ocorre na serra de Carajás, localizada no Norte do Brasil, na Amazônia. O minério de lá é considerado o de melhor qualidade no mundo. Isso justifica a quantidade de minério exportado pela empresa.</w:t>
+      </w:r>
+    </w:p>
+    <w:p>
+      <w:pPr>
+        <w:spacing w:after="120"/>
+        <w:ind w:firstLine="708"/>
+      </w:pPr>
+      <w:r>
+        <w:t>Além da exportação, a Vale também é responsável por fornecer minério para as siderúrgicas nacionais, normalmente esse fornecimento é feito por minas menores situadas mais próximas das plantas, ou seja, nas regiões Sudeste e Centro-Oeste. Entretanto, desde o desmoronamento da barragem de Brumadinho, a produção dessas minas deixou de ser o suficiente para abastecer a indústria. Isso fez com que surgisse a necessidade de movimentar minério do Norte para essas regiões.</w:t>
+      </w:r>
+    </w:p>
+    <w:p>
+      <w:pPr>
+        <w:spacing w:after="120"/>
+        <w:ind w:firstLine="708"/>
+      </w:pPr>
+      <w:r>
+        <w:t xml:space="preserve"> As opções lógicas seriam transporte rodoviário, ferroviário ou cabotagem. Como a Vale logisticamente já leva o minério para o porto de Itaqui para exportar por lá, a solução mais viável foi cabotar. Desde então, apenas no primeiro semestre de 2019 foram cabotados mais de 500 mil toneladas de minério que saíram do Terminal Portuário de Ponta da Madeira para o porto de Itaguaí, no município do Rio de Janeiro.</w:t>
+      </w:r>
+    </w:p>
+    <w:p>
+      <w:pPr>
+        <w:spacing w:after="120"/>
+        <w:ind w:firstLine="708"/>
+      </w:pPr>
+      <w:r>
+        <w:t xml:space="preserve"> </w:t>
+      </w:r>
+      <w:r>
+        <w:t xml:space="preserve"> </w:t>
+      </w:r>
+      <w:r>
+        <w:t>Apesar de aparentar ser uma demanda pontual que não necessitaria a construção de uma embarcação específica para solucionar esse problema, a baixa produção de minério das minas do Sudeste justificam uma provável necessidade constante desse fluxo de cabotagem.</w:t>
+      </w:r>
+    </w:p>
+    <w:p>
+      <w:pPr>
+        <w:spacing w:after="120"/>
+        <w:ind w:firstLine="708"/>
+      </w:pPr>
+      <w:r>
+        <w:rPr>
+          <w:highlight w:val="darkYellow"/>
+        </w:rPr>
+        <w:t xml:space="preserve">Inserir tabela com as movimentações de minério por mês em 2019 </w:t>
+      </w:r>
+      <w:r>
+        <w:rPr>
+          <w:highlight w:val="darkYellow"/>
+        </w:rPr>
+        <w:t>–</w:t>
+      </w:r>
+      <w:r>
+        <w:rPr>
+          <w:highlight w:val="darkYellow"/>
+        </w:rPr>
+        <w:t xml:space="preserve"> ANTAQ</w:t>
+      </w:r>
+    </w:p>
+    <w:p>
+      <w:pPr>
+        <w:spacing w:after="120"/>
+      </w:pPr>
+      <w:r>
+        <w:tab/>
+        <w:t>Assim, a fim de procurar um</w:t>
+      </w:r>
+      <w:r>
+        <w:t>a cadeia logística coerente, foram</w:t>
+      </w:r>
+      <w:r>
+        <w:t xml:space="preserve"> definido</w:t>
+      </w:r>
+      <w:r>
+        <w:t>s</w:t>
+      </w:r>
+      <w:r>
+        <w:t xml:space="preserve"> os portos a serem considerados uma vez que a capacidade da embarcação tem dependência direta da duração completa da operação. Então pensando na localização e na fila de espera do porto, foi escolhido o porto do Açu como </w:t>
+      </w:r>
+      <w:r>
+        <w:t>destino. A imagem abaixo representa o processo logístico completo da operação.</w:t>
+      </w:r>
+    </w:p>
+    <w:p>
+      <w:pPr>
+        <w:spacing w:after="120"/>
+        <w:jc w:val="center"/>
+      </w:pPr>
+      <w:r>
+        <w:rPr>
+          <w:noProof/>
+          <w:lang w:eastAsia="pt-BR"/>
+        </w:rPr>
+        <w:lastRenderedPageBreak/>
+        <w:drawing>
+          <wp:inline distT="0" distB="0" distL="0" distR="0">
+            <wp:extent cx="2981325" cy="2981325"/>
+            <wp:effectExtent l="19050" t="0" r="9525" b="0"/>
+            <wp:docPr id="1" name="Imagem 0" descr="Clear Lae (2).jpg"/>
+            <wp:cNvGraphicFramePr>
+              <a:graphicFrameLocks xmlns:a="http://schemas.openxmlformats.org/drawingml/2006/main" noChangeAspect="1"/>
+            </wp:cNvGraphicFramePr>
+            <a:graphic xmlns:a="http://schemas.openxmlformats.org/drawingml/2006/main">
+              <a:graphicData uri="http://schemas.openxmlformats.org/drawingml/2006/picture">
+                <pic:pic xmlns:pic="http://schemas.openxmlformats.org/drawingml/2006/picture">
+                  <pic:nvPicPr>
+                    <pic:cNvPr id="0" name="Clear Lae (2).jpg"/>
+                    <pic:cNvPicPr/>
+                  </pic:nvPicPr>
+                  <pic:blipFill>
+                    <a:blip r:embed="rId10" cstate="print"/>
+                    <a:stretch>
+                      <a:fillRect/>
+                    </a:stretch>
+                  </pic:blipFill>
+                  <pic:spPr>
+                    <a:xfrm>
+                      <a:off x="0" y="0"/>
+                      <a:ext cx="2983740" cy="2983740"/>
+                    </a:xfrm>
+                    <a:prstGeom prst="rect">
+                      <a:avLst/>
+                    </a:prstGeom>
+                  </pic:spPr>
+                </pic:pic>
+              </a:graphicData>
+            </a:graphic>
+          </wp:inline>
+        </w:drawing>
+      </w:r>
+    </w:p>
+    <w:p>
+      <w:pPr>
+        <w:spacing w:after="120"/>
+        <w:jc w:val="center"/>
+      </w:pPr>
+      <w:r>
+        <w:t>Acrescentar os tempos, o tempo total de viagem, o calculo de tonelagem médio e distância entre os portos e que assumimo</w:t>
+      </w:r>
+      <w:r>
+        <w:t>s velocidade de serviço a partir de semelhantes.</w:t>
+      </w:r>
+    </w:p>
+    <w:p>
+      <w:pPr>
+        <w:spacing w:after="120"/>
+        <w:ind w:firstLine="708"/>
+      </w:pPr>
     </w:p>
     <w:p>
       <w:pPr>
@@ -2158,77 +2194,21 @@
         <w:rPr>
           <w:highlight w:val="yellow"/>
         </w:rPr>
-        <w:t xml:space="preserve">Descrever a lógica de negócio do minério de ferro, destacando a estrutura logística </w:t>
-      </w:r>
-      <w:proofErr w:type="gramStart"/>
+        <w:t xml:space="preserve">Descrever a lógica de negócio do minério de ferro, destacando a estrutura logística da vale, os principais pontos produtores e consumidores. </w:t>
+      </w:r>
       <w:r>
         <w:rPr>
           <w:highlight w:val="yellow"/>
         </w:rPr>
-        <w:t>da vale</w:t>
-      </w:r>
-      <w:proofErr w:type="gramEnd"/>
+        <w:t>Descrever a demanda criada pela queda da produtividade das minas do sudeste ( evidenciar as informações com os dados da antaq e outros).</w:t>
+      </w:r>
+    </w:p>
+    <w:p>
       <w:r>
         <w:rPr>
           <w:highlight w:val="yellow"/>
         </w:rPr>
-        <w:t xml:space="preserve">, os principais pontos produtores e consumidores. </w:t>
-      </w:r>
-      <w:r>
-        <w:rPr>
-          <w:highlight w:val="yellow"/>
-        </w:rPr>
-        <w:t xml:space="preserve">Descrever a demanda criada pela queda da produtividade das minas do sudeste </w:t>
-      </w:r>
-      <w:proofErr w:type="gramStart"/>
-      <w:r>
-        <w:rPr>
-          <w:highlight w:val="yellow"/>
-        </w:rPr>
-        <w:t>( evidenciar</w:t>
-      </w:r>
-      <w:proofErr w:type="gramEnd"/>
-      <w:r>
-        <w:rPr>
-          <w:highlight w:val="yellow"/>
-        </w:rPr>
-        <w:t xml:space="preserve"> as informações com os dados da </w:t>
-      </w:r>
-      <w:proofErr w:type="spellStart"/>
-      <w:r>
-        <w:rPr>
-          <w:highlight w:val="yellow"/>
-        </w:rPr>
-        <w:t>antaq</w:t>
-      </w:r>
-      <w:proofErr w:type="spellEnd"/>
-      <w:r>
-        <w:rPr>
-          <w:highlight w:val="yellow"/>
-        </w:rPr>
-        <w:t xml:space="preserve"> e outros).</w:t>
-      </w:r>
-    </w:p>
-    <w:p>
-      <w:r>
-        <w:rPr>
-          <w:highlight w:val="yellow"/>
-        </w:rPr>
-        <w:t xml:space="preserve">Apontar o comparativo cabotagem x rodoviário, justificando a escolha pelo primeiro. Introduzir as rotas </w:t>
-      </w:r>
-      <w:proofErr w:type="gramStart"/>
-      <w:r>
-        <w:rPr>
-          <w:highlight w:val="yellow"/>
-        </w:rPr>
-        <w:t>( portos</w:t>
-      </w:r>
-      <w:proofErr w:type="gramEnd"/>
-      <w:r>
-        <w:rPr>
-          <w:highlight w:val="yellow"/>
-        </w:rPr>
-        <w:t xml:space="preserve"> escolhidos e todas as distâncias relacionadas e as capacidades e limitações</w:t>
+        <w:t>Apontar o comparativo cabotagem x rodoviário, justificando a escolha pelo primeiro. Introduzir as rotas ( portos escolhidos e todas as distâncias relacionadas e as capacidades e limitações</w:t>
       </w:r>
       <w:r>
         <w:rPr>
@@ -2278,21 +2258,8 @@
     </w:p>
     <w:p>
       <w:r>
-        <w:t>Alan-</w:t>
-      </w:r>
-      <w:proofErr w:type="spellStart"/>
-      <w:r>
-        <w:t>lannes</w:t>
-      </w:r>
-      <w:proofErr w:type="spellEnd"/>
-      <w:r>
-        <w:t>-</w:t>
-      </w:r>
-      <w:proofErr w:type="spellStart"/>
-      <w:r>
-        <w:t>jp</w:t>
-      </w:r>
-      <w:proofErr w:type="spellEnd"/>
+        <w:t>Alan-lannes-jp</w:t>
+      </w:r>
     </w:p>
     <w:p>
       <w:pPr>
@@ -2322,15 +2289,7 @@
     </w:p>
     <w:p>
       <w:r>
-        <w:t xml:space="preserve">- </w:t>
-      </w:r>
-      <w:proofErr w:type="gramStart"/>
-      <w:r>
-        <w:t>faixa</w:t>
-      </w:r>
-      <w:proofErr w:type="gramEnd"/>
-      <w:r>
-        <w:t xml:space="preserve"> de comprimento,</w:t>
+        <w:t>- faixa de comprimento,</w:t>
       </w:r>
     </w:p>
     <w:p>
@@ -2343,18 +2302,8 @@
     </w:p>
     <w:p>
       <w:r>
-        <w:t xml:space="preserve">- </w:t>
-      </w:r>
-      <w:proofErr w:type="spellStart"/>
-      <w:proofErr w:type="gramStart"/>
-      <w:r>
-        <w:t>ton</w:t>
-      </w:r>
-      <w:proofErr w:type="spellEnd"/>
-      <w:r>
-        <w:t>/mês</w:t>
-      </w:r>
-      <w:proofErr w:type="gramEnd"/>
+        <w:t>- ton/mês</w:t>
+      </w:r>
     </w:p>
     <w:p>
       <w:r>
@@ -2363,29 +2312,8 @@
     </w:p>
     <w:p>
       <w:r>
-        <w:t xml:space="preserve">- </w:t>
-      </w:r>
-      <w:proofErr w:type="gramStart"/>
-      <w:r>
-        <w:t>menor</w:t>
-      </w:r>
-      <w:proofErr w:type="gramEnd"/>
-      <w:r>
-        <w:t xml:space="preserve"> custo </w:t>
-      </w:r>
-      <w:proofErr w:type="spellStart"/>
-      <w:r>
-        <w:t>ton</w:t>
-      </w:r>
-      <w:proofErr w:type="spellEnd"/>
-      <w:r>
-        <w:t xml:space="preserve"> </w:t>
-      </w:r>
-      <w:proofErr w:type="spellStart"/>
-      <w:r>
-        <w:t>transp</w:t>
-      </w:r>
-      <w:proofErr w:type="spellEnd"/>
+        <w:t>- menor custo tontransp</w:t>
+      </w:r>
     </w:p>
     <w:p>
       <w:r>
@@ -2398,50 +2326,19 @@
         <w:rPr>
           <w:highlight w:val="yellow"/>
         </w:rPr>
-        <w:t xml:space="preserve"> serão </w:t>
-      </w:r>
-      <w:proofErr w:type="gramStart"/>
+        <w:t xml:space="preserve"> serão guiados pela decisão da fração da demanda que será atendida pelo projeto, sendo assim deveremos compilar </w:t>
+      </w:r>
       <w:r>
         <w:rPr>
           <w:highlight w:val="yellow"/>
         </w:rPr>
-        <w:t>guiados</w:t>
-      </w:r>
-      <w:proofErr w:type="gramEnd"/>
+        <w:t xml:space="preserve">as necessidades </w:t>
+      </w:r>
       <w:r>
         <w:rPr>
           <w:highlight w:val="yellow"/>
         </w:rPr>
-        <w:t xml:space="preserve"> pela decisão da fração da demanda que será atendida pelo projeto, sendo assim deveremos compilar </w:t>
-      </w:r>
-      <w:r>
-        <w:rPr>
-          <w:highlight w:val="yellow"/>
-        </w:rPr>
-        <w:t xml:space="preserve">as necessidades </w:t>
-      </w:r>
-      <w:r>
-        <w:rPr>
-          <w:highlight w:val="yellow"/>
-        </w:rPr>
-        <w:t xml:space="preserve">de </w:t>
-      </w:r>
-      <w:proofErr w:type="spellStart"/>
-      <w:r>
-        <w:rPr>
-          <w:highlight w:val="yellow"/>
-        </w:rPr>
-        <w:t>Tbp</w:t>
-      </w:r>
-      <w:proofErr w:type="spellEnd"/>
-      <w:r>
-        <w:rPr>
-          <w:highlight w:val="yellow"/>
-        </w:rPr>
-        <w:t xml:space="preserve"> e autonomia.</w:t>
-      </w:r>
-      <w:r>
-        <w:t xml:space="preserve"> </w:t>
+        <w:t>de Tbp e autonomia.</w:t>
       </w:r>
     </w:p>
     <w:p>
@@ -2449,6 +2346,7 @@
         <w:pStyle w:val="Ttulo2"/>
       </w:pPr>
       <w:r>
+        <w:lastRenderedPageBreak/>
         <w:t>4</w:t>
       </w:r>
       <w:r>
@@ -2469,90 +2367,31 @@
     <w:p/>
     <w:p>
       <w:r>
-        <w:t xml:space="preserve">- </w:t>
-      </w:r>
-      <w:proofErr w:type="spellStart"/>
-      <w:proofErr w:type="gramStart"/>
-      <w:r>
-        <w:t>tbp</w:t>
-      </w:r>
-      <w:proofErr w:type="spellEnd"/>
-      <w:proofErr w:type="gramEnd"/>
-      <w:r>
-        <w:t xml:space="preserve"> que assegure a </w:t>
-      </w:r>
-      <w:proofErr w:type="spellStart"/>
-      <w:r>
-        <w:t>ton</w:t>
-      </w:r>
-      <w:proofErr w:type="spellEnd"/>
-      <w:r>
-        <w:t>/mês</w:t>
-      </w:r>
-    </w:p>
-    <w:p>
-      <w:r>
-        <w:t xml:space="preserve">- velocidade que assegure a </w:t>
-      </w:r>
-      <w:proofErr w:type="spellStart"/>
-      <w:r>
-        <w:t>ton</w:t>
-      </w:r>
-      <w:proofErr w:type="spellEnd"/>
-      <w:r>
-        <w:t>/</w:t>
-      </w:r>
-      <w:proofErr w:type="gramStart"/>
-      <w:r>
-        <w:t>mês</w:t>
-      </w:r>
-      <w:r>
-        <w:t xml:space="preserve">  -</w:t>
-      </w:r>
-      <w:proofErr w:type="gramEnd"/>
-      <w:r>
-        <w:t>-</w:t>
-      </w:r>
-    </w:p>
-    <w:p>
-      <w:r>
-        <w:lastRenderedPageBreak/>
-        <w:t xml:space="preserve">- </w:t>
-      </w:r>
-      <w:proofErr w:type="gramStart"/>
-      <w:r>
-        <w:t>autonomia</w:t>
-      </w:r>
-      <w:proofErr w:type="gramEnd"/>
-      <w:r>
-        <w:t xml:space="preserve"> (volume de combust</w:t>
+        <w:t>- tbp que assegure a ton/mês</w:t>
+      </w:r>
+    </w:p>
+    <w:p>
+      <w:r>
+        <w:t>- velocidade que assegure a ton/mês</w:t>
+      </w:r>
+      <w:r>
+        <w:t xml:space="preserve">  --</w:t>
+      </w:r>
+    </w:p>
+    <w:p>
+      <w:r>
+        <w:t>- autonomia (volume de combust</w:t>
       </w:r>
       <w:r>
         <w:t>í</w:t>
       </w:r>
       <w:r>
-        <w:t xml:space="preserve">veis) que assegure a </w:t>
-      </w:r>
-      <w:proofErr w:type="spellStart"/>
-      <w:r>
-        <w:t>ton</w:t>
-      </w:r>
-      <w:proofErr w:type="spellEnd"/>
-      <w:r>
-        <w:t>/mês</w:t>
-      </w:r>
-    </w:p>
-    <w:p>
-      <w:r>
-        <w:t xml:space="preserve">- </w:t>
-      </w:r>
-      <w:proofErr w:type="gramStart"/>
-      <w:r>
-        <w:t>segura</w:t>
-      </w:r>
-      <w:proofErr w:type="gramEnd"/>
-      <w:r>
-        <w:t xml:space="preserve"> (suportar as cargas, atender requisitos)</w:t>
+        <w:t>veis) que assegure a ton/mês</w:t>
+      </w:r>
+    </w:p>
+    <w:p>
+      <w:r>
+        <w:t>- segura (suportar as cargas, atender requisitos)</w:t>
       </w:r>
     </w:p>
     <w:p/>
@@ -2567,9 +2406,6 @@
         <w:t>PROPOSTA METODOLÓGICA</w:t>
       </w:r>
       <w:bookmarkEnd w:id="7"/>
-      <w:r>
-        <w:t xml:space="preserve"> </w:t>
-      </w:r>
     </w:p>
     <w:p>
       <w:pPr>
@@ -2626,9 +2462,6 @@
       </w:r>
       <w:bookmarkEnd w:id="11"/>
       <w:bookmarkEnd w:id="12"/>
-      <w:r>
-        <w:t xml:space="preserve"> </w:t>
-      </w:r>
     </w:p>
     <w:p>
       <w:pPr>
@@ -2681,39 +2514,7 @@
           <w:rFonts w:ascii="Calibri" w:hAnsi="Calibri" w:cs="Calibri"/>
           <w:b/>
         </w:rPr>
-        <w:t xml:space="preserve">Ana </w:t>
-      </w:r>
-      <w:proofErr w:type="spellStart"/>
-      <w:r>
-        <w:rPr>
-          <w:rFonts w:ascii="Calibri" w:hAnsi="Calibri" w:cs="Calibri"/>
-          <w:b/>
-        </w:rPr>
-        <w:t>Boyutlar</w:t>
-      </w:r>
-      <w:proofErr w:type="spellEnd"/>
-      <w:r>
-        <w:rPr>
-          <w:rFonts w:ascii="Calibri" w:hAnsi="Calibri" w:cs="Calibri"/>
-          <w:b/>
-        </w:rPr>
-        <w:t xml:space="preserve"> General </w:t>
-      </w:r>
-      <w:proofErr w:type="spellStart"/>
-      <w:r>
-        <w:rPr>
-          <w:rFonts w:ascii="Calibri" w:hAnsi="Calibri" w:cs="Calibri"/>
-          <w:b/>
-        </w:rPr>
-        <w:t>Arrangement</w:t>
-      </w:r>
-      <w:proofErr w:type="spellEnd"/>
-      <w:r>
-        <w:rPr>
-          <w:rFonts w:ascii="Calibri" w:hAnsi="Calibri" w:cs="Calibri"/>
-          <w:b/>
-        </w:rPr>
-        <w:t>.</w:t>
+        <w:t>Ana Boyutlar General Arrangement.</w:t>
       </w:r>
       <w:r>
         <w:rPr>
@@ -2721,7 +2522,7 @@
         </w:rPr>
         <w:t xml:space="preserve"> Disponível em: </w:t>
       </w:r>
-      <w:hyperlink r:id="rId10" w:history="1">
+      <w:hyperlink r:id="rId11" w:history="1">
         <w:r>
           <w:rPr>
             <w:rStyle w:val="Hyperlink"/>
@@ -2796,12 +2597,6 @@
       <w:r>
         <w:rPr>
           <w:rFonts w:ascii="Calibri" w:hAnsi="Calibri" w:cs="Calibri"/>
-        </w:rPr>
-        <w:t xml:space="preserve"> </w:t>
-      </w:r>
-      <w:r>
-        <w:rPr>
-          <w:rFonts w:ascii="Calibri" w:hAnsi="Calibri" w:cs="Calibri"/>
           <w:b/>
         </w:rPr>
         <w:t>Primeiro Trabalho Prático – TP1</w:t>
@@ -2939,23 +2734,9 @@
         <w:rPr>
           <w:rFonts w:ascii="Calibri" w:hAnsi="Calibri" w:cs="Calibri"/>
         </w:rPr>
-        <w:t>São Paulo: EPUSP, 2010. p. 30-31 (plano de linhas), 131-132 (regra dos trapézios</w:t>
-      </w:r>
-      <w:proofErr w:type="gramStart"/>
-      <w:r>
-        <w:rPr>
-          <w:rFonts w:ascii="Calibri" w:hAnsi="Calibri" w:cs="Calibri"/>
-        </w:rPr>
-        <w:t>) .</w:t>
-      </w:r>
-      <w:proofErr w:type="gramEnd"/>
-      <w:r>
-        <w:rPr>
-          <w:rFonts w:ascii="Calibri" w:hAnsi="Calibri" w:cs="Calibri"/>
-        </w:rPr>
-        <w:t xml:space="preserve"> Disponível em: </w:t>
-      </w:r>
-      <w:hyperlink r:id="rId11" w:history="1">
+        <w:t xml:space="preserve">São Paulo: EPUSP, 2010. p. 30-31 (plano de linhas), 131-132 (regra dos trapézios) . Disponível em: </w:t>
+      </w:r>
+      <w:hyperlink r:id="rId12" w:history="1">
         <w:r>
           <w:rPr>
             <w:rStyle w:val="Hyperlink"/>
@@ -3058,7 +2839,7 @@
         </w:rPr>
         <w:t xml:space="preserve"> Disponível em: </w:t>
       </w:r>
-      <w:hyperlink r:id="rId12" w:history="1">
+      <w:hyperlink r:id="rId13" w:history="1">
         <w:r>
           <w:rPr>
             <w:rStyle w:val="Hyperlink"/>
@@ -3110,12 +2891,6 @@
       <w:r>
         <w:rPr>
           <w:rFonts w:ascii="Calibri" w:hAnsi="Calibri" w:cs="Calibri"/>
-        </w:rPr>
-        <w:t xml:space="preserve"> </w:t>
-      </w:r>
-      <w:r>
-        <w:rPr>
-          <w:rFonts w:ascii="Calibri" w:hAnsi="Calibri" w:cs="Calibri"/>
           <w:b/>
         </w:rPr>
         <w:t>1º Trabalho Prático Forma – Plano de Linhas, Modelação Computacional</w:t>
@@ -3191,7 +2966,7 @@
       <w:bookmarkEnd w:id="13"/>
     </w:p>
     <w:sectPr>
-      <w:footerReference w:type="default" r:id="rId13"/>
+      <w:footerReference w:type="default" r:id="rId14"/>
       <w:pgSz w:w="11906" w:h="16838"/>
       <w:pgMar w:top="1417" w:right="1558" w:bottom="1417" w:left="1701" w:header="708" w:footer="708" w:gutter="0"/>
       <w:pgNumType w:start="1"/>
@@ -3203,8 +2978,8 @@
 </file>
 
 <file path=word/endnotes.xml><?xml version="1.0" encoding="utf-8"?>
-<w:endnotes xmlns:wpc="http://schemas.microsoft.com/office/word/2010/wordprocessingCanvas" xmlns:cx="http://schemas.microsoft.com/office/drawing/2014/chartex" xmlns:cx1="http://schemas.microsoft.com/office/drawing/2015/9/8/chartex" xmlns:cx2="http://schemas.microsoft.com/office/drawing/2015/10/21/chartex" xmlns:cx3="http://schemas.microsoft.com/office/drawing/2016/5/9/chartex" xmlns:cx4="http://schemas.microsoft.com/office/drawing/2016/5/10/chartex" xmlns:cx5="http://schemas.microsoft.com/office/drawing/2016/5/11/chartex" xmlns:cx6="http://schemas.microsoft.com/office/drawing/2016/5/12/chartex" xmlns:cx7="http://schemas.microsoft.com/office/drawing/2016/5/13/chartex" xmlns:cx8="http://schemas.microsoft.com/office/drawing/2016/5/14/chartex" xmlns:mc="http://schemas.openxmlformats.org/markup-compatibility/2006" xmlns:aink="http://schemas.microsoft.com/office/drawing/2016/ink" xmlns:am3d="http://schemas.microsoft.com/office/drawing/2017/model3d" xmlns:o="urn:schemas-microsoft-com:office:office" xmlns:r="http://schemas.openxmlformats.org/officeDocument/2006/relationships" xmlns:m="http://schemas.openxmlformats.org/officeDocument/2006/math" xmlns:v="urn:schemas-microsoft-com:vml" xmlns:wp14="http://schemas.microsoft.com/office/word/2010/wordprocessingDrawing" xmlns:wp="http://schemas.openxmlformats.org/drawingml/2006/wordprocessingDrawing" xmlns:w10="urn:schemas-microsoft-com:office:word" xmlns:w="http://schemas.openxmlformats.org/wordprocessingml/2006/main" xmlns:w14="http://schemas.microsoft.com/office/word/2010/wordml" xmlns:w15="http://schemas.microsoft.com/office/word/2012/wordml" xmlns:w16cid="http://schemas.microsoft.com/office/word/2016/wordml/cid" xmlns:w16se="http://schemas.microsoft.com/office/word/2015/wordml/symex" xmlns:wpg="http://schemas.microsoft.com/office/word/2010/wordprocessingGroup" xmlns:wpi="http://schemas.microsoft.com/office/word/2010/wordprocessingInk" xmlns:wne="http://schemas.microsoft.com/office/word/2006/wordml" xmlns:wps="http://schemas.microsoft.com/office/word/2010/wordprocessingShape" mc:Ignorable="w14 w15 w16se w16cid wp14">
-  <w:endnote w:type="separator" w:id="-1">
+<w:endnotes xmlns:ve="http://schemas.openxmlformats.org/markup-compatibility/2006" xmlns:o="urn:schemas-microsoft-com:office:office" xmlns:r="http://schemas.openxmlformats.org/officeDocument/2006/relationships" xmlns:m="http://schemas.openxmlformats.org/officeDocument/2006/math" xmlns:v="urn:schemas-microsoft-com:vml" xmlns:wp="http://schemas.openxmlformats.org/drawingml/2006/wordprocessingDrawing" xmlns:w10="urn:schemas-microsoft-com:office:word" xmlns:w="http://schemas.openxmlformats.org/wordprocessingml/2006/main" xmlns:wne="http://schemas.microsoft.com/office/word/2006/wordml">
+  <w:endnote w:type="separator" w:id="0">
     <w:p>
       <w:pPr>
         <w:spacing w:after="0" w:line="240" w:lineRule="auto"/>
@@ -3214,7 +2989,7 @@
       </w:r>
     </w:p>
   </w:endnote>
-  <w:endnote w:type="continuationSeparator" w:id="0">
+  <w:endnote w:type="continuationSeparator" w:id="1">
     <w:p>
       <w:pPr>
         <w:spacing w:after="0" w:line="240" w:lineRule="auto"/>
@@ -3228,7 +3003,7 @@
 </file>
 
 <file path=word/footer1.xml><?xml version="1.0" encoding="utf-8"?>
-<w:ftr xmlns:wpc="http://schemas.microsoft.com/office/word/2010/wordprocessingCanvas" xmlns:cx="http://schemas.microsoft.com/office/drawing/2014/chartex" xmlns:cx1="http://schemas.microsoft.com/office/drawing/2015/9/8/chartex" xmlns:cx2="http://schemas.microsoft.com/office/drawing/2015/10/21/chartex" xmlns:cx3="http://schemas.microsoft.com/office/drawing/2016/5/9/chartex" xmlns:cx4="http://schemas.microsoft.com/office/drawing/2016/5/10/chartex" xmlns:cx5="http://schemas.microsoft.com/office/drawing/2016/5/11/chartex" xmlns:cx6="http://schemas.microsoft.com/office/drawing/2016/5/12/chartex" xmlns:cx7="http://schemas.microsoft.com/office/drawing/2016/5/13/chartex" xmlns:cx8="http://schemas.microsoft.com/office/drawing/2016/5/14/chartex" xmlns:mc="http://schemas.openxmlformats.org/markup-compatibility/2006" xmlns:aink="http://schemas.microsoft.com/office/drawing/2016/ink" xmlns:am3d="http://schemas.microsoft.com/office/drawing/2017/model3d" xmlns:o="urn:schemas-microsoft-com:office:office" xmlns:r="http://schemas.openxmlformats.org/officeDocument/2006/relationships" xmlns:m="http://schemas.openxmlformats.org/officeDocument/2006/math" xmlns:v="urn:schemas-microsoft-com:vml" xmlns:wp14="http://schemas.microsoft.com/office/word/2010/wordprocessingDrawing" xmlns:wp="http://schemas.openxmlformats.org/drawingml/2006/wordprocessingDrawing" xmlns:w10="urn:schemas-microsoft-com:office:word" xmlns:w="http://schemas.openxmlformats.org/wordprocessingml/2006/main" xmlns:w14="http://schemas.microsoft.com/office/word/2010/wordml" xmlns:w15="http://schemas.microsoft.com/office/word/2012/wordml" xmlns:w16cid="http://schemas.microsoft.com/office/word/2016/wordml/cid" xmlns:w16se="http://schemas.microsoft.com/office/word/2015/wordml/symex" xmlns:wpg="http://schemas.microsoft.com/office/word/2010/wordprocessingGroup" xmlns:wpi="http://schemas.microsoft.com/office/word/2010/wordprocessingInk" xmlns:wne="http://schemas.microsoft.com/office/word/2006/wordml" xmlns:wps="http://schemas.microsoft.com/office/word/2010/wordprocessingShape" mc:Ignorable="w14 w15 w16se w16cid wp14">
+<w:ftr xmlns:ve="http://schemas.openxmlformats.org/markup-compatibility/2006" xmlns:o="urn:schemas-microsoft-com:office:office" xmlns:r="http://schemas.openxmlformats.org/officeDocument/2006/relationships" xmlns:m="http://schemas.openxmlformats.org/officeDocument/2006/math" xmlns:v="urn:schemas-microsoft-com:vml" xmlns:wp="http://schemas.openxmlformats.org/drawingml/2006/wordprocessingDrawing" xmlns:w10="urn:schemas-microsoft-com:office:word" xmlns:w="http://schemas.openxmlformats.org/wordprocessingml/2006/main" xmlns:wne="http://schemas.microsoft.com/office/word/2006/wordml">
   <w:sdt>
     <w:sdtPr>
       <w:id w:val="359620517"/>
@@ -3237,34 +3012,20 @@
         <w:docPartUnique/>
       </w:docPartObj>
     </w:sdtPr>
-    <w:sdtEndPr/>
     <w:sdtContent>
       <w:p>
         <w:pPr>
           <w:pStyle w:val="Rodap"/>
           <w:jc w:val="right"/>
         </w:pPr>
-        <w:r>
-          <w:fldChar w:fldCharType="begin"/>
-        </w:r>
-        <w:r>
-          <w:instrText xml:space="preserve"> PAGE   \* MERGEFORMAT </w:instrText>
-        </w:r>
-        <w:r>
-          <w:fldChar w:fldCharType="separate"/>
-        </w:r>
-        <w:r>
-          <w:rPr>
-            <w:noProof/>
-          </w:rPr>
-          <w:t>iii</w:t>
-        </w:r>
-        <w:r>
-          <w:rPr>
-            <w:noProof/>
-          </w:rPr>
-          <w:fldChar w:fldCharType="end"/>
-        </w:r>
+        <w:fldSimple w:instr=" PAGE   \* MERGEFORMAT ">
+          <w:r>
+            <w:rPr>
+              <w:noProof/>
+            </w:rPr>
+            <w:t>iii</w:t>
+          </w:r>
+        </w:fldSimple>
       </w:p>
     </w:sdtContent>
   </w:sdt>
@@ -3277,7 +3038,7 @@
 </file>
 
 <file path=word/footer2.xml><?xml version="1.0" encoding="utf-8"?>
-<w:ftr xmlns:wpc="http://schemas.microsoft.com/office/word/2010/wordprocessingCanvas" xmlns:cx="http://schemas.microsoft.com/office/drawing/2014/chartex" xmlns:cx1="http://schemas.microsoft.com/office/drawing/2015/9/8/chartex" xmlns:cx2="http://schemas.microsoft.com/office/drawing/2015/10/21/chartex" xmlns:cx3="http://schemas.microsoft.com/office/drawing/2016/5/9/chartex" xmlns:cx4="http://schemas.microsoft.com/office/drawing/2016/5/10/chartex" xmlns:cx5="http://schemas.microsoft.com/office/drawing/2016/5/11/chartex" xmlns:cx6="http://schemas.microsoft.com/office/drawing/2016/5/12/chartex" xmlns:cx7="http://schemas.microsoft.com/office/drawing/2016/5/13/chartex" xmlns:cx8="http://schemas.microsoft.com/office/drawing/2016/5/14/chartex" xmlns:mc="http://schemas.openxmlformats.org/markup-compatibility/2006" xmlns:aink="http://schemas.microsoft.com/office/drawing/2016/ink" xmlns:am3d="http://schemas.microsoft.com/office/drawing/2017/model3d" xmlns:o="urn:schemas-microsoft-com:office:office" xmlns:r="http://schemas.openxmlformats.org/officeDocument/2006/relationships" xmlns:m="http://schemas.openxmlformats.org/officeDocument/2006/math" xmlns:v="urn:schemas-microsoft-com:vml" xmlns:wp14="http://schemas.microsoft.com/office/word/2010/wordprocessingDrawing" xmlns:wp="http://schemas.openxmlformats.org/drawingml/2006/wordprocessingDrawing" xmlns:w10="urn:schemas-microsoft-com:office:word" xmlns:w="http://schemas.openxmlformats.org/wordprocessingml/2006/main" xmlns:w14="http://schemas.microsoft.com/office/word/2010/wordml" xmlns:w15="http://schemas.microsoft.com/office/word/2012/wordml" xmlns:w16cid="http://schemas.microsoft.com/office/word/2016/wordml/cid" xmlns:w16se="http://schemas.microsoft.com/office/word/2015/wordml/symex" xmlns:wpg="http://schemas.microsoft.com/office/word/2010/wordprocessingGroup" xmlns:wpi="http://schemas.microsoft.com/office/word/2010/wordprocessingInk" xmlns:wne="http://schemas.microsoft.com/office/word/2006/wordml" xmlns:wps="http://schemas.microsoft.com/office/word/2010/wordprocessingShape" mc:Ignorable="w14 w15 w16se w16cid wp14">
+<w:ftr xmlns:ve="http://schemas.openxmlformats.org/markup-compatibility/2006" xmlns:o="urn:schemas-microsoft-com:office:office" xmlns:r="http://schemas.openxmlformats.org/officeDocument/2006/relationships" xmlns:m="http://schemas.openxmlformats.org/officeDocument/2006/math" xmlns:v="urn:schemas-microsoft-com:vml" xmlns:wp="http://schemas.openxmlformats.org/drawingml/2006/wordprocessingDrawing" xmlns:w10="urn:schemas-microsoft-com:office:word" xmlns:w="http://schemas.openxmlformats.org/wordprocessingml/2006/main" xmlns:wne="http://schemas.microsoft.com/office/word/2006/wordml">
   <w:sdt>
     <w:sdtPr>
       <w:id w:val="424206221"/>
@@ -3286,34 +3047,20 @@
         <w:docPartUnique/>
       </w:docPartObj>
     </w:sdtPr>
-    <w:sdtEndPr/>
     <w:sdtContent>
       <w:p>
         <w:pPr>
           <w:pStyle w:val="Rodap"/>
           <w:jc w:val="right"/>
         </w:pPr>
-        <w:r>
-          <w:fldChar w:fldCharType="begin"/>
-        </w:r>
-        <w:r>
-          <w:instrText xml:space="preserve"> PAGE   \* MERGEFORMAT </w:instrText>
-        </w:r>
-        <w:r>
-          <w:fldChar w:fldCharType="separate"/>
-        </w:r>
-        <w:r>
-          <w:rPr>
-            <w:noProof/>
-          </w:rPr>
-          <w:t>iv</w:t>
-        </w:r>
-        <w:r>
-          <w:rPr>
-            <w:noProof/>
-          </w:rPr>
-          <w:fldChar w:fldCharType="end"/>
-        </w:r>
+        <w:fldSimple w:instr=" PAGE   \* MERGEFORMAT ">
+          <w:r>
+            <w:rPr>
+              <w:noProof/>
+            </w:rPr>
+            <w:t>iv</w:t>
+          </w:r>
+        </w:fldSimple>
       </w:p>
     </w:sdtContent>
   </w:sdt>
@@ -3326,46 +3073,21 @@
 </file>
 
 <file path=word/footer3.xml><?xml version="1.0" encoding="utf-8"?>
-<w:ftr xmlns:wpc="http://schemas.microsoft.com/office/word/2010/wordprocessingCanvas" xmlns:cx="http://schemas.microsoft.com/office/drawing/2014/chartex" xmlns:cx1="http://schemas.microsoft.com/office/drawing/2015/9/8/chartex" xmlns:cx2="http://schemas.microsoft.com/office/drawing/2015/10/21/chartex" xmlns:cx3="http://schemas.microsoft.com/office/drawing/2016/5/9/chartex" xmlns:cx4="http://schemas.microsoft.com/office/drawing/2016/5/10/chartex" xmlns:cx5="http://schemas.microsoft.com/office/drawing/2016/5/11/chartex" xmlns:cx6="http://schemas.microsoft.com/office/drawing/2016/5/12/chartex" xmlns:cx7="http://schemas.microsoft.com/office/drawing/2016/5/13/chartex" xmlns:cx8="http://schemas.microsoft.com/office/drawing/2016/5/14/chartex" xmlns:mc="http://schemas.openxmlformats.org/markup-compatibility/2006" xmlns:aink="http://schemas.microsoft.com/office/drawing/2016/ink" xmlns:am3d="http://schemas.microsoft.com/office/drawing/2017/model3d" xmlns:o="urn:schemas-microsoft-com:office:office" xmlns:r="http://schemas.openxmlformats.org/officeDocument/2006/relationships" xmlns:m="http://schemas.openxmlformats.org/officeDocument/2006/math" xmlns:v="urn:schemas-microsoft-com:vml" xmlns:wp14="http://schemas.microsoft.com/office/word/2010/wordprocessingDrawing" xmlns:wp="http://schemas.openxmlformats.org/drawingml/2006/wordprocessingDrawing" xmlns:w10="urn:schemas-microsoft-com:office:word" xmlns:w="http://schemas.openxmlformats.org/wordprocessingml/2006/main" xmlns:w14="http://schemas.microsoft.com/office/word/2010/wordml" xmlns:w15="http://schemas.microsoft.com/office/word/2012/wordml" xmlns:w16cid="http://schemas.microsoft.com/office/word/2016/wordml/cid" xmlns:w16se="http://schemas.microsoft.com/office/word/2015/wordml/symex" xmlns:wpg="http://schemas.microsoft.com/office/word/2010/wordprocessingGroup" xmlns:wpi="http://schemas.microsoft.com/office/word/2010/wordprocessingInk" xmlns:wne="http://schemas.microsoft.com/office/word/2006/wordml" xmlns:wps="http://schemas.microsoft.com/office/word/2010/wordprocessingShape" mc:Ignorable="w14 w15 w16se w16cid wp14">
-  <w:sdt>
-    <w:sdtPr>
-      <w:id w:val="359620522"/>
-      <w:docPartObj>
-        <w:docPartGallery w:val="Page Numbers (Bottom of Page)"/>
-        <w:docPartUnique/>
-      </w:docPartObj>
-    </w:sdtPr>
-    <w:sdtEndPr/>
-    <w:sdtContent>
-      <w:p>
-        <w:pPr>
-          <w:pStyle w:val="Rodap"/>
-          <w:jc w:val="right"/>
-        </w:pPr>
-        <w:r>
-          <w:fldChar w:fldCharType="begin"/>
-        </w:r>
-        <w:r>
-          <w:instrText xml:space="preserve"> PAGE   \* MERGEFORMAT </w:instrText>
-        </w:r>
-        <w:r>
-          <w:fldChar w:fldCharType="separate"/>
-        </w:r>
-        <w:r>
-          <w:rPr>
-            <w:noProof/>
-          </w:rPr>
-          <w:t>2</w:t>
-        </w:r>
-        <w:r>
-          <w:rPr>
-            <w:noProof/>
-          </w:rPr>
-          <w:fldChar w:fldCharType="end"/>
-        </w:r>
-      </w:p>
-    </w:sdtContent>
-  </w:sdt>
+<w:ftr xmlns:ve="http://schemas.openxmlformats.org/markup-compatibility/2006" xmlns:o="urn:schemas-microsoft-com:office:office" xmlns:r="http://schemas.openxmlformats.org/officeDocument/2006/relationships" xmlns:m="http://schemas.openxmlformats.org/officeDocument/2006/math" xmlns:v="urn:schemas-microsoft-com:vml" xmlns:wp="http://schemas.openxmlformats.org/drawingml/2006/wordprocessingDrawing" xmlns:w10="urn:schemas-microsoft-com:office:word" xmlns:w="http://schemas.openxmlformats.org/wordprocessingml/2006/main" xmlns:wne="http://schemas.microsoft.com/office/word/2006/wordml">
+  <w:p>
+    <w:pPr>
+      <w:pStyle w:val="Rodap"/>
+      <w:jc w:val="right"/>
+    </w:pPr>
+    <w:fldSimple w:instr=" PAGE   \* MERGEFORMAT ">
+      <w:r>
+        <w:rPr>
+          <w:noProof/>
+        </w:rPr>
+        <w:t>2</w:t>
+      </w:r>
+    </w:fldSimple>
+  </w:p>
   <w:p>
     <w:pPr>
       <w:pStyle w:val="Rodap"/>
@@ -3375,8 +3097,8 @@
 </file>
 
 <file path=word/footnotes.xml><?xml version="1.0" encoding="utf-8"?>
-<w:footnotes xmlns:wpc="http://schemas.microsoft.com/office/word/2010/wordprocessingCanvas" xmlns:cx="http://schemas.microsoft.com/office/drawing/2014/chartex" xmlns:cx1="http://schemas.microsoft.com/office/drawing/2015/9/8/chartex" xmlns:cx2="http://schemas.microsoft.com/office/drawing/2015/10/21/chartex" xmlns:cx3="http://schemas.microsoft.com/office/drawing/2016/5/9/chartex" xmlns:cx4="http://schemas.microsoft.com/office/drawing/2016/5/10/chartex" xmlns:cx5="http://schemas.microsoft.com/office/drawing/2016/5/11/chartex" xmlns:cx6="http://schemas.microsoft.com/office/drawing/2016/5/12/chartex" xmlns:cx7="http://schemas.microsoft.com/office/drawing/2016/5/13/chartex" xmlns:cx8="http://schemas.microsoft.com/office/drawing/2016/5/14/chartex" xmlns:mc="http://schemas.openxmlformats.org/markup-compatibility/2006" xmlns:aink="http://schemas.microsoft.com/office/drawing/2016/ink" xmlns:am3d="http://schemas.microsoft.com/office/drawing/2017/model3d" xmlns:o="urn:schemas-microsoft-com:office:office" xmlns:r="http://schemas.openxmlformats.org/officeDocument/2006/relationships" xmlns:m="http://schemas.openxmlformats.org/officeDocument/2006/math" xmlns:v="urn:schemas-microsoft-com:vml" xmlns:wp14="http://schemas.microsoft.com/office/word/2010/wordprocessingDrawing" xmlns:wp="http://schemas.openxmlformats.org/drawingml/2006/wordprocessingDrawing" xmlns:w10="urn:schemas-microsoft-com:office:word" xmlns:w="http://schemas.openxmlformats.org/wordprocessingml/2006/main" xmlns:w14="http://schemas.microsoft.com/office/word/2010/wordml" xmlns:w15="http://schemas.microsoft.com/office/word/2012/wordml" xmlns:w16cid="http://schemas.microsoft.com/office/word/2016/wordml/cid" xmlns:w16se="http://schemas.microsoft.com/office/word/2015/wordml/symex" xmlns:wpg="http://schemas.microsoft.com/office/word/2010/wordprocessingGroup" xmlns:wpi="http://schemas.microsoft.com/office/word/2010/wordprocessingInk" xmlns:wne="http://schemas.microsoft.com/office/word/2006/wordml" xmlns:wps="http://schemas.microsoft.com/office/word/2010/wordprocessingShape" mc:Ignorable="w14 w15 w16se w16cid wp14">
-  <w:footnote w:type="separator" w:id="-1">
+<w:footnotes xmlns:ve="http://schemas.openxmlformats.org/markup-compatibility/2006" xmlns:o="urn:schemas-microsoft-com:office:office" xmlns:r="http://schemas.openxmlformats.org/officeDocument/2006/relationships" xmlns:m="http://schemas.openxmlformats.org/officeDocument/2006/math" xmlns:v="urn:schemas-microsoft-com:vml" xmlns:wp="http://schemas.openxmlformats.org/drawingml/2006/wordprocessingDrawing" xmlns:w10="urn:schemas-microsoft-com:office:word" xmlns:w="http://schemas.openxmlformats.org/wordprocessingml/2006/main" xmlns:wne="http://schemas.microsoft.com/office/word/2006/wordml">
+  <w:footnote w:type="separator" w:id="0">
     <w:p>
       <w:pPr>
         <w:spacing w:after="0" w:line="240" w:lineRule="auto"/>
@@ -3386,7 +3108,7 @@
       </w:r>
     </w:p>
   </w:footnote>
-  <w:footnote w:type="continuationSeparator" w:id="0">
+  <w:footnote w:type="continuationSeparator" w:id="1">
     <w:p>
       <w:pPr>
         <w:spacing w:after="0" w:line="240" w:lineRule="auto"/>
@@ -3400,8 +3122,8 @@
 </file>
 
 <file path=word/numbering.xml><?xml version="1.0" encoding="utf-8"?>
-<w:numbering xmlns:wpc="http://schemas.microsoft.com/office/word/2010/wordprocessingCanvas" xmlns:cx="http://schemas.microsoft.com/office/drawing/2014/chartex" xmlns:cx1="http://schemas.microsoft.com/office/drawing/2015/9/8/chartex" xmlns:cx2="http://schemas.microsoft.com/office/drawing/2015/10/21/chartex" xmlns:cx3="http://schemas.microsoft.com/office/drawing/2016/5/9/chartex" xmlns:cx4="http://schemas.microsoft.com/office/drawing/2016/5/10/chartex" xmlns:cx5="http://schemas.microsoft.com/office/drawing/2016/5/11/chartex" xmlns:cx6="http://schemas.microsoft.com/office/drawing/2016/5/12/chartex" xmlns:cx7="http://schemas.microsoft.com/office/drawing/2016/5/13/chartex" xmlns:cx8="http://schemas.microsoft.com/office/drawing/2016/5/14/chartex" xmlns:mc="http://schemas.openxmlformats.org/markup-compatibility/2006" xmlns:aink="http://schemas.microsoft.com/office/drawing/2016/ink" xmlns:am3d="http://schemas.microsoft.com/office/drawing/2017/model3d" xmlns:o="urn:schemas-microsoft-com:office:office" xmlns:r="http://schemas.openxmlformats.org/officeDocument/2006/relationships" xmlns:m="http://schemas.openxmlformats.org/officeDocument/2006/math" xmlns:v="urn:schemas-microsoft-com:vml" xmlns:wp14="http://schemas.microsoft.com/office/word/2010/wordprocessingDrawing" xmlns:wp="http://schemas.openxmlformats.org/drawingml/2006/wordprocessingDrawing" xmlns:w10="urn:schemas-microsoft-com:office:word" xmlns:w="http://schemas.openxmlformats.org/wordprocessingml/2006/main" xmlns:w14="http://schemas.microsoft.com/office/word/2010/wordml" xmlns:w15="http://schemas.microsoft.com/office/word/2012/wordml" xmlns:w16cid="http://schemas.microsoft.com/office/word/2016/wordml/cid" xmlns:w16se="http://schemas.microsoft.com/office/word/2015/wordml/symex" xmlns:wpg="http://schemas.microsoft.com/office/word/2010/wordprocessingGroup" xmlns:wpi="http://schemas.microsoft.com/office/word/2010/wordprocessingInk" xmlns:wne="http://schemas.microsoft.com/office/word/2006/wordml" xmlns:wps="http://schemas.microsoft.com/office/word/2010/wordprocessingShape" mc:Ignorable="w14 w15 w16se w16cid wp14">
-  <w:abstractNum w:abstractNumId="0" w15:restartNumberingAfterBreak="0">
+<w:numbering xmlns:ve="http://schemas.openxmlformats.org/markup-compatibility/2006" xmlns:o="urn:schemas-microsoft-com:office:office" xmlns:r="http://schemas.openxmlformats.org/officeDocument/2006/relationships" xmlns:m="http://schemas.openxmlformats.org/officeDocument/2006/math" xmlns:v="urn:schemas-microsoft-com:vml" xmlns:wp="http://schemas.openxmlformats.org/drawingml/2006/wordprocessingDrawing" xmlns:w10="urn:schemas-microsoft-com:office:word" xmlns:w="http://schemas.openxmlformats.org/wordprocessingml/2006/main" xmlns:wne="http://schemas.microsoft.com/office/word/2006/wordml">
+  <w:abstractNum w:abstractNumId="0">
     <w:nsid w:val="02220527"/>
     <w:multiLevelType w:val="multilevel"/>
     <w:tmpl w:val="10B2EB72"/>
@@ -3519,7 +3241,7 @@
       </w:rPr>
     </w:lvl>
   </w:abstractNum>
-  <w:abstractNum w:abstractNumId="1" w15:restartNumberingAfterBreak="0">
+  <w:abstractNum w:abstractNumId="1">
     <w:nsid w:val="069E1031"/>
     <w:multiLevelType w:val="multilevel"/>
     <w:tmpl w:val="10B2EB72"/>
@@ -3637,7 +3359,7 @@
       </w:rPr>
     </w:lvl>
   </w:abstractNum>
-  <w:abstractNum w:abstractNumId="2" w15:restartNumberingAfterBreak="0">
+  <w:abstractNum w:abstractNumId="2">
     <w:nsid w:val="25223B8C"/>
     <w:multiLevelType w:val="hybridMultilevel"/>
     <w:tmpl w:val="3BE081FE"/>
@@ -3726,7 +3448,7 @@
       </w:pPr>
     </w:lvl>
   </w:abstractNum>
-  <w:abstractNum w:abstractNumId="3" w15:restartNumberingAfterBreak="0">
+  <w:abstractNum w:abstractNumId="3">
     <w:nsid w:val="50E22195"/>
     <w:multiLevelType w:val="hybridMultilevel"/>
     <w:tmpl w:val="39B6644C"/>
@@ -3839,7 +3561,7 @@
       </w:rPr>
     </w:lvl>
   </w:abstractNum>
-  <w:abstractNum w:abstractNumId="4" w15:restartNumberingAfterBreak="0">
+  <w:abstractNum w:abstractNumId="4">
     <w:nsid w:val="588C2F5F"/>
     <w:multiLevelType w:val="hybridMultilevel"/>
     <w:tmpl w:val="0D2CD1F6"/>
@@ -3971,7 +3693,7 @@
 </file>
 
 <file path=word/styles.xml><?xml version="1.0" encoding="utf-8"?>
-<w:styles xmlns:mc="http://schemas.openxmlformats.org/markup-compatibility/2006" xmlns:r="http://schemas.openxmlformats.org/officeDocument/2006/relationships" xmlns:w="http://schemas.openxmlformats.org/wordprocessingml/2006/main" xmlns:w14="http://schemas.microsoft.com/office/word/2010/wordml" xmlns:w15="http://schemas.microsoft.com/office/word/2012/wordml" xmlns:w16cid="http://schemas.microsoft.com/office/word/2016/wordml/cid" xmlns:w16se="http://schemas.microsoft.com/office/word/2015/wordml/symex" mc:Ignorable="w14 w15 w16se w16cid">
+<w:styles xmlns:r="http://schemas.openxmlformats.org/officeDocument/2006/relationships" xmlns:w="http://schemas.openxmlformats.org/wordprocessingml/2006/main">
   <w:docDefaults>
     <w:rPrDefault>
       <w:rPr>
@@ -3987,383 +3709,144 @@
       </w:pPr>
     </w:pPrDefault>
   </w:docDefaults>
-  <w:latentStyles w:defLockedState="0" w:defUIPriority="99" w:defSemiHidden="0" w:defUnhideWhenUsed="0" w:defQFormat="0" w:count="376">
-    <w:lsdException w:name="Normal" w:uiPriority="0" w:qFormat="1"/>
-    <w:lsdException w:name="heading 1" w:uiPriority="9" w:qFormat="1"/>
-    <w:lsdException w:name="heading 2" w:semiHidden="1" w:uiPriority="9" w:unhideWhenUsed="1" w:qFormat="1"/>
-    <w:lsdException w:name="heading 3" w:semiHidden="1" w:uiPriority="9" w:unhideWhenUsed="1" w:qFormat="1"/>
-    <w:lsdException w:name="heading 4" w:semiHidden="1" w:uiPriority="9" w:unhideWhenUsed="1" w:qFormat="1"/>
-    <w:lsdException w:name="heading 5" w:semiHidden="1" w:uiPriority="9" w:unhideWhenUsed="1" w:qFormat="1"/>
-    <w:lsdException w:name="heading 6" w:semiHidden="1" w:uiPriority="9" w:unhideWhenUsed="1" w:qFormat="1"/>
-    <w:lsdException w:name="heading 7" w:semiHidden="1" w:uiPriority="9" w:unhideWhenUsed="1" w:qFormat="1"/>
-    <w:lsdException w:name="heading 8" w:semiHidden="1" w:uiPriority="9" w:unhideWhenUsed="1" w:qFormat="1"/>
-    <w:lsdException w:name="heading 9" w:semiHidden="1" w:uiPriority="9" w:unhideWhenUsed="1" w:qFormat="1"/>
-    <w:lsdException w:name="index 1" w:semiHidden="1" w:unhideWhenUsed="1"/>
-    <w:lsdException w:name="index 2" w:semiHidden="1" w:unhideWhenUsed="1"/>
-    <w:lsdException w:name="index 3" w:semiHidden="1" w:unhideWhenUsed="1"/>
-    <w:lsdException w:name="index 4" w:semiHidden="1" w:unhideWhenUsed="1"/>
-    <w:lsdException w:name="index 5" w:semiHidden="1" w:unhideWhenUsed="1"/>
-    <w:lsdException w:name="index 6" w:semiHidden="1" w:unhideWhenUsed="1"/>
-    <w:lsdException w:name="index 7" w:semiHidden="1" w:unhideWhenUsed="1"/>
-    <w:lsdException w:name="index 8" w:semiHidden="1" w:unhideWhenUsed="1"/>
-    <w:lsdException w:name="index 9" w:semiHidden="1" w:unhideWhenUsed="1"/>
-    <w:lsdException w:name="toc 1" w:semiHidden="1" w:uiPriority="39" w:unhideWhenUsed="1"/>
-    <w:lsdException w:name="toc 2" w:semiHidden="1" w:uiPriority="39" w:unhideWhenUsed="1"/>
-    <w:lsdException w:name="toc 3" w:semiHidden="1" w:uiPriority="39" w:unhideWhenUsed="1"/>
-    <w:lsdException w:name="toc 4" w:semiHidden="1" w:uiPriority="39" w:unhideWhenUsed="1"/>
-    <w:lsdException w:name="toc 5" w:semiHidden="1" w:uiPriority="39" w:unhideWhenUsed="1"/>
-    <w:lsdException w:name="toc 6" w:semiHidden="1" w:uiPriority="39" w:unhideWhenUsed="1"/>
-    <w:lsdException w:name="toc 7" w:semiHidden="1" w:uiPriority="39" w:unhideWhenUsed="1"/>
-    <w:lsdException w:name="toc 8" w:semiHidden="1" w:uiPriority="39" w:unhideWhenUsed="1"/>
-    <w:lsdException w:name="toc 9" w:semiHidden="1" w:uiPriority="39" w:unhideWhenUsed="1"/>
-    <w:lsdException w:name="Normal Indent" w:semiHidden="1" w:unhideWhenUsed="1"/>
-    <w:lsdException w:name="footnote text" w:semiHidden="1" w:unhideWhenUsed="1"/>
-    <w:lsdException w:name="annotation text" w:semiHidden="1" w:unhideWhenUsed="1"/>
-    <w:lsdException w:name="header" w:semiHidden="1" w:unhideWhenUsed="1"/>
-    <w:lsdException w:name="footer" w:semiHidden="1" w:unhideWhenUsed="1"/>
-    <w:lsdException w:name="index heading" w:semiHidden="1" w:unhideWhenUsed="1"/>
-    <w:lsdException w:name="caption" w:semiHidden="1" w:uiPriority="35" w:unhideWhenUsed="1" w:qFormat="1"/>
-    <w:lsdException w:name="table of figures" w:semiHidden="1" w:unhideWhenUsed="1"/>
-    <w:lsdException w:name="envelope address" w:semiHidden="1" w:unhideWhenUsed="1"/>
-    <w:lsdException w:name="envelope return" w:semiHidden="1" w:unhideWhenUsed="1"/>
-    <w:lsdException w:name="footnote reference" w:semiHidden="1" w:unhideWhenUsed="1"/>
-    <w:lsdException w:name="annotation reference" w:semiHidden="1" w:unhideWhenUsed="1"/>
-    <w:lsdException w:name="line number" w:semiHidden="1" w:unhideWhenUsed="1"/>
-    <w:lsdException w:name="page number" w:semiHidden="1" w:unhideWhenUsed="1"/>
-    <w:lsdException w:name="endnote reference" w:semiHidden="1" w:unhideWhenUsed="1"/>
-    <w:lsdException w:name="endnote text" w:semiHidden="1" w:unhideWhenUsed="1"/>
-    <w:lsdException w:name="table of authorities" w:semiHidden="1" w:unhideWhenUsed="1"/>
-    <w:lsdException w:name="macro" w:semiHidden="1" w:unhideWhenUsed="1"/>
-    <w:lsdException w:name="toa heading" w:semiHidden="1" w:unhideWhenUsed="1"/>
-    <w:lsdException w:name="List" w:semiHidden="1" w:unhideWhenUsed="1"/>
-    <w:lsdException w:name="List Bullet" w:semiHidden="1" w:unhideWhenUsed="1"/>
-    <w:lsdException w:name="List Number" w:semiHidden="1" w:unhideWhenUsed="1"/>
-    <w:lsdException w:name="List 2" w:semiHidden="1" w:unhideWhenUsed="1"/>
-    <w:lsdException w:name="List 3" w:semiHidden="1" w:unhideWhenUsed="1"/>
-    <w:lsdException w:name="List 4" w:semiHidden="1" w:unhideWhenUsed="1"/>
-    <w:lsdException w:name="List 5" w:semiHidden="1" w:unhideWhenUsed="1"/>
-    <w:lsdException w:name="List Bullet 2" w:semiHidden="1" w:unhideWhenUsed="1"/>
-    <w:lsdException w:name="List Bullet 3" w:semiHidden="1" w:unhideWhenUsed="1"/>
-    <w:lsdException w:name="List Bullet 4" w:semiHidden="1" w:unhideWhenUsed="1"/>
-    <w:lsdException w:name="List Bullet 5" w:semiHidden="1" w:unhideWhenUsed="1"/>
-    <w:lsdException w:name="List Number 2" w:semiHidden="1" w:unhideWhenUsed="1"/>
-    <w:lsdException w:name="List Number 3" w:semiHidden="1" w:unhideWhenUsed="1"/>
-    <w:lsdException w:name="List Number 4" w:semiHidden="1" w:unhideWhenUsed="1"/>
-    <w:lsdException w:name="List Number 5" w:semiHidden="1" w:unhideWhenUsed="1"/>
-    <w:lsdException w:name="Title" w:uiPriority="10" w:qFormat="1"/>
-    <w:lsdException w:name="Closing" w:semiHidden="1" w:unhideWhenUsed="1"/>
-    <w:lsdException w:name="Signature" w:semiHidden="1" w:unhideWhenUsed="1"/>
-    <w:lsdException w:name="Default Paragraph Font" w:semiHidden="1" w:uiPriority="1" w:unhideWhenUsed="1"/>
-    <w:lsdException w:name="Body Text" w:semiHidden="1" w:unhideWhenUsed="1"/>
-    <w:lsdException w:name="Body Text Indent" w:semiHidden="1" w:unhideWhenUsed="1"/>
-    <w:lsdException w:name="List Continue" w:semiHidden="1" w:unhideWhenUsed="1"/>
-    <w:lsdException w:name="List Continue 2" w:semiHidden="1" w:unhideWhenUsed="1"/>
-    <w:lsdException w:name="List Continue 3" w:semiHidden="1" w:unhideWhenUsed="1"/>
-    <w:lsdException w:name="List Continue 4" w:semiHidden="1" w:unhideWhenUsed="1"/>
-    <w:lsdException w:name="List Continue 5" w:semiHidden="1" w:unhideWhenUsed="1"/>
-    <w:lsdException w:name="Message Header" w:semiHidden="1" w:unhideWhenUsed="1"/>
-    <w:lsdException w:name="Subtitle" w:uiPriority="11" w:qFormat="1"/>
-    <w:lsdException w:name="Salutation" w:semiHidden="1" w:unhideWhenUsed="1"/>
-    <w:lsdException w:name="Date" w:semiHidden="1" w:unhideWhenUsed="1"/>
-    <w:lsdException w:name="Body Text First Indent" w:semiHidden="1" w:unhideWhenUsed="1"/>
-    <w:lsdException w:name="Body Text First Indent 2" w:semiHidden="1" w:unhideWhenUsed="1"/>
-    <w:lsdException w:name="Note Heading" w:semiHidden="1" w:unhideWhenUsed="1"/>
-    <w:lsdException w:name="Body Text 2" w:semiHidden="1" w:unhideWhenUsed="1"/>
-    <w:lsdException w:name="Body Text 3" w:semiHidden="1" w:unhideWhenUsed="1"/>
-    <w:lsdException w:name="Body Text Indent 2" w:semiHidden="1" w:unhideWhenUsed="1"/>
-    <w:lsdException w:name="Body Text Indent 3" w:semiHidden="1" w:unhideWhenUsed="1"/>
-    <w:lsdException w:name="Block Text" w:semiHidden="1" w:unhideWhenUsed="1"/>
-    <w:lsdException w:name="Hyperlink" w:semiHidden="1" w:unhideWhenUsed="1"/>
-    <w:lsdException w:name="FollowedHyperlink" w:semiHidden="1" w:unhideWhenUsed="1"/>
-    <w:lsdException w:name="Strong" w:uiPriority="22" w:qFormat="1"/>
-    <w:lsdException w:name="Emphasis" w:uiPriority="20" w:qFormat="1"/>
-    <w:lsdException w:name="Document Map" w:semiHidden="1" w:unhideWhenUsed="1"/>
-    <w:lsdException w:name="Plain Text" w:semiHidden="1" w:unhideWhenUsed="1"/>
-    <w:lsdException w:name="E-mail Signature" w:semiHidden="1" w:unhideWhenUsed="1"/>
-    <w:lsdException w:name="HTML Top of Form" w:semiHidden="1" w:unhideWhenUsed="1"/>
-    <w:lsdException w:name="HTML Bottom of Form" w:semiHidden="1" w:unhideWhenUsed="1"/>
-    <w:lsdException w:name="Normal (Web)" w:semiHidden="1" w:unhideWhenUsed="1"/>
-    <w:lsdException w:name="HTML Acronym" w:semiHidden="1" w:unhideWhenUsed="1"/>
-    <w:lsdException w:name="HTML Address" w:semiHidden="1" w:unhideWhenUsed="1"/>
-    <w:lsdException w:name="HTML Cite" w:semiHidden="1" w:unhideWhenUsed="1"/>
-    <w:lsdException w:name="HTML Code" w:semiHidden="1" w:unhideWhenUsed="1"/>
-    <w:lsdException w:name="HTML Definition" w:semiHidden="1" w:unhideWhenUsed="1"/>
-    <w:lsdException w:name="HTML Keyboard" w:semiHidden="1" w:unhideWhenUsed="1"/>
-    <w:lsdException w:name="HTML Preformatted" w:semiHidden="1" w:unhideWhenUsed="1"/>
-    <w:lsdException w:name="HTML Sample" w:semiHidden="1" w:unhideWhenUsed="1"/>
-    <w:lsdException w:name="HTML Typewriter" w:semiHidden="1" w:unhideWhenUsed="1"/>
-    <w:lsdException w:name="HTML Variable" w:semiHidden="1" w:unhideWhenUsed="1"/>
-    <w:lsdException w:name="Normal Table" w:semiHidden="1" w:unhideWhenUsed="1"/>
-    <w:lsdException w:name="annotation subject" w:semiHidden="1" w:unhideWhenUsed="1"/>
-    <w:lsdException w:name="No List" w:semiHidden="1" w:unhideWhenUsed="1"/>
-    <w:lsdException w:name="Outline List 1" w:semiHidden="1" w:unhideWhenUsed="1"/>
-    <w:lsdException w:name="Outline List 2" w:semiHidden="1" w:unhideWhenUsed="1"/>
-    <w:lsdException w:name="Outline List 3" w:semiHidden="1" w:unhideWhenUsed="1"/>
-    <w:lsdException w:name="Table Simple 1" w:semiHidden="1" w:unhideWhenUsed="1"/>
-    <w:lsdException w:name="Table Simple 2" w:semiHidden="1" w:unhideWhenUsed="1"/>
-    <w:lsdException w:name="Table Simple 3" w:semiHidden="1" w:unhideWhenUsed="1"/>
-    <w:lsdException w:name="Table Classic 1" w:semiHidden="1" w:unhideWhenUsed="1"/>
-    <w:lsdException w:name="Table Classic 2" w:semiHidden="1" w:unhideWhenUsed="1"/>
-    <w:lsdException w:name="Table Classic 3" w:semiHidden="1" w:unhideWhenUsed="1"/>
-    <w:lsdException w:name="Table Classic 4" w:semiHidden="1" w:unhideWhenUsed="1"/>
-    <w:lsdException w:name="Table Colorful 1" w:semiHidden="1" w:unhideWhenUsed="1"/>
-    <w:lsdException w:name="Table Colorful 2" w:semiHidden="1" w:unhideWhenUsed="1"/>
-    <w:lsdException w:name="Table Colorful 3" w:semiHidden="1" w:unhideWhenUsed="1"/>
-    <w:lsdException w:name="Table Columns 1" w:semiHidden="1" w:unhideWhenUsed="1"/>
-    <w:lsdException w:name="Table Columns 2" w:semiHidden="1" w:unhideWhenUsed="1"/>
-    <w:lsdException w:name="Table Columns 3" w:semiHidden="1" w:unhideWhenUsed="1"/>
-    <w:lsdException w:name="Table Columns 4" w:semiHidden="1" w:unhideWhenUsed="1"/>
-    <w:lsdException w:name="Table Columns 5" w:semiHidden="1" w:unhideWhenUsed="1"/>
-    <w:lsdException w:name="Table Grid 1" w:semiHidden="1" w:unhideWhenUsed="1"/>
-    <w:lsdException w:name="Table Grid 2" w:semiHidden="1" w:unhideWhenUsed="1"/>
-    <w:lsdException w:name="Table Grid 3" w:semiHidden="1" w:unhideWhenUsed="1"/>
-    <w:lsdException w:name="Table Grid 4" w:semiHidden="1" w:unhideWhenUsed="1"/>
-    <w:lsdException w:name="Table Grid 5" w:semiHidden="1" w:unhideWhenUsed="1"/>
-    <w:lsdException w:name="Table Grid 6" w:semiHidden="1" w:unhideWhenUsed="1"/>
-    <w:lsdException w:name="Table Grid 7" w:semiHidden="1" w:unhideWhenUsed="1"/>
-    <w:lsdException w:name="Table Grid 8" w:semiHidden="1" w:unhideWhenUsed="1"/>
-    <w:lsdException w:name="Table List 1" w:semiHidden="1" w:unhideWhenUsed="1"/>
-    <w:lsdException w:name="Table List 2" w:semiHidden="1" w:unhideWhenUsed="1"/>
-    <w:lsdException w:name="Table List 3" w:semiHidden="1" w:unhideWhenUsed="1"/>
-    <w:lsdException w:name="Table List 4" w:semiHidden="1" w:unhideWhenUsed="1"/>
-    <w:lsdException w:name="Table List 5" w:semiHidden="1" w:unhideWhenUsed="1"/>
-    <w:lsdException w:name="Table List 6" w:semiHidden="1" w:unhideWhenUsed="1"/>
-    <w:lsdException w:name="Table List 7" w:semiHidden="1" w:unhideWhenUsed="1"/>
-    <w:lsdException w:name="Table List 8" w:semiHidden="1" w:unhideWhenUsed="1"/>
-    <w:lsdException w:name="Table 3D effects 1" w:semiHidden="1" w:unhideWhenUsed="1"/>
-    <w:lsdException w:name="Table 3D effects 2" w:semiHidden="1" w:unhideWhenUsed="1"/>
-    <w:lsdException w:name="Table 3D effects 3" w:semiHidden="1" w:unhideWhenUsed="1"/>
-    <w:lsdException w:name="Table Contemporary" w:semiHidden="1" w:unhideWhenUsed="1"/>
-    <w:lsdException w:name="Table Elegant" w:semiHidden="1" w:unhideWhenUsed="1"/>
-    <w:lsdException w:name="Table Professional" w:semiHidden="1" w:unhideWhenUsed="1"/>
-    <w:lsdException w:name="Table Subtle 1" w:semiHidden="1" w:unhideWhenUsed="1"/>
-    <w:lsdException w:name="Table Subtle 2" w:semiHidden="1" w:unhideWhenUsed="1"/>
-    <w:lsdException w:name="Table Web 1" w:semiHidden="1" w:unhideWhenUsed="1"/>
-    <w:lsdException w:name="Table Web 2" w:semiHidden="1" w:unhideWhenUsed="1"/>
-    <w:lsdException w:name="Table Web 3" w:semiHidden="1" w:unhideWhenUsed="1"/>
-    <w:lsdException w:name="Balloon Text" w:semiHidden="1" w:unhideWhenUsed="1"/>
-    <w:lsdException w:name="Table Grid" w:uiPriority="59"/>
-    <w:lsdException w:name="Table Theme" w:semiHidden="1" w:unhideWhenUsed="1"/>
-    <w:lsdException w:name="Placeholder Text" w:semiHidden="1"/>
-    <w:lsdException w:name="No Spacing" w:uiPriority="1" w:qFormat="1"/>
-    <w:lsdException w:name="Light Shading" w:uiPriority="60"/>
-    <w:lsdException w:name="Light List" w:uiPriority="61"/>
-    <w:lsdException w:name="Light Grid" w:uiPriority="62"/>
-    <w:lsdException w:name="Medium Shading 1" w:uiPriority="63"/>
-    <w:lsdException w:name="Medium Shading 2" w:uiPriority="64"/>
-    <w:lsdException w:name="Medium List 1" w:uiPriority="65"/>
-    <w:lsdException w:name="Medium List 2" w:uiPriority="66"/>
-    <w:lsdException w:name="Medium Grid 1" w:uiPriority="67"/>
-    <w:lsdException w:name="Medium Grid 2" w:uiPriority="68"/>
-    <w:lsdException w:name="Medium Grid 3" w:uiPriority="69"/>
-    <w:lsdException w:name="Dark List" w:uiPriority="70"/>
-    <w:lsdException w:name="Colorful Shading" w:uiPriority="71"/>
-    <w:lsdException w:name="Colorful List" w:uiPriority="72"/>
-    <w:lsdException w:name="Colorful Grid" w:uiPriority="73"/>
-    <w:lsdException w:name="Light Shading Accent 1" w:uiPriority="60"/>
-    <w:lsdException w:name="Light List Accent 1" w:uiPriority="61"/>
-    <w:lsdException w:name="Light Grid Accent 1" w:uiPriority="62"/>
-    <w:lsdException w:name="Medium Shading 1 Accent 1" w:uiPriority="63"/>
-    <w:lsdException w:name="Medium Shading 2 Accent 1" w:uiPriority="64"/>
-    <w:lsdException w:name="Medium List 1 Accent 1" w:uiPriority="65"/>
-    <w:lsdException w:name="Revision" w:semiHidden="1"/>
-    <w:lsdException w:name="List Paragraph" w:uiPriority="34" w:qFormat="1"/>
-    <w:lsdException w:name="Quote" w:uiPriority="29" w:qFormat="1"/>
-    <w:lsdException w:name="Intense Quote" w:uiPriority="30" w:qFormat="1"/>
-    <w:lsdException w:name="Medium List 2 Accent 1" w:uiPriority="66"/>
-    <w:lsdException w:name="Medium Grid 1 Accent 1" w:uiPriority="67"/>
-    <w:lsdException w:name="Medium Grid 2 Accent 1" w:uiPriority="68"/>
-    <w:lsdException w:name="Medium Grid 3 Accent 1" w:uiPriority="69"/>
-    <w:lsdException w:name="Dark List Accent 1" w:uiPriority="70"/>
-    <w:lsdException w:name="Colorful Shading Accent 1" w:uiPriority="71"/>
-    <w:lsdException w:name="Colorful List Accent 1" w:uiPriority="72"/>
-    <w:lsdException w:name="Colorful Grid Accent 1" w:uiPriority="73"/>
-    <w:lsdException w:name="Light Shading Accent 2" w:uiPriority="60"/>
-    <w:lsdException w:name="Light List Accent 2" w:uiPriority="61"/>
-    <w:lsdException w:name="Light Grid Accent 2" w:uiPriority="62"/>
-    <w:lsdException w:name="Medium Shading 1 Accent 2" w:uiPriority="63"/>
-    <w:lsdException w:name="Medium Shading 2 Accent 2" w:uiPriority="64"/>
-    <w:lsdException w:name="Medium List 1 Accent 2" w:uiPriority="65"/>
-    <w:lsdException w:name="Medium List 2 Accent 2" w:uiPriority="66"/>
-    <w:lsdException w:name="Medium Grid 1 Accent 2" w:uiPriority="67"/>
-    <w:lsdException w:name="Medium Grid 2 Accent 2" w:uiPriority="68"/>
-    <w:lsdException w:name="Medium Grid 3 Accent 2" w:uiPriority="69"/>
-    <w:lsdException w:name="Dark List Accent 2" w:uiPriority="70"/>
-    <w:lsdException w:name="Colorful Shading Accent 2" w:uiPriority="71"/>
-    <w:lsdException w:name="Colorful List Accent 2" w:uiPriority="72"/>
-    <w:lsdException w:name="Colorful Grid Accent 2" w:uiPriority="73"/>
-    <w:lsdException w:name="Light Shading Accent 3" w:uiPriority="60"/>
-    <w:lsdException w:name="Light List Accent 3" w:uiPriority="61"/>
-    <w:lsdException w:name="Light Grid Accent 3" w:uiPriority="62"/>
-    <w:lsdException w:name="Medium Shading 1 Accent 3" w:uiPriority="63"/>
-    <w:lsdException w:name="Medium Shading 2 Accent 3" w:uiPriority="64"/>
-    <w:lsdException w:name="Medium List 1 Accent 3" w:uiPriority="65"/>
-    <w:lsdException w:name="Medium List 2 Accent 3" w:uiPriority="66"/>
-    <w:lsdException w:name="Medium Grid 1 Accent 3" w:uiPriority="67"/>
-    <w:lsdException w:name="Medium Grid 2 Accent 3" w:uiPriority="68"/>
-    <w:lsdException w:name="Medium Grid 3 Accent 3" w:uiPriority="69"/>
-    <w:lsdException w:name="Dark List Accent 3" w:uiPriority="70"/>
-    <w:lsdException w:name="Colorful Shading Accent 3" w:uiPriority="71"/>
-    <w:lsdException w:name="Colorful List Accent 3" w:uiPriority="72"/>
-    <w:lsdException w:name="Colorful Grid Accent 3" w:uiPriority="73"/>
-    <w:lsdException w:name="Light Shading Accent 4" w:uiPriority="60"/>
-    <w:lsdException w:name="Light List Accent 4" w:uiPriority="61"/>
-    <w:lsdException w:name="Light Grid Accent 4" w:uiPriority="62"/>
-    <w:lsdException w:name="Medium Shading 1 Accent 4" w:uiPriority="63"/>
-    <w:lsdException w:name="Medium Shading 2 Accent 4" w:uiPriority="64"/>
-    <w:lsdException w:name="Medium List 1 Accent 4" w:uiPriority="65"/>
-    <w:lsdException w:name="Medium List 2 Accent 4" w:uiPriority="66"/>
-    <w:lsdException w:name="Medium Grid 1 Accent 4" w:uiPriority="67"/>
-    <w:lsdException w:name="Medium Grid 2 Accent 4" w:uiPriority="68"/>
-    <w:lsdException w:name="Medium Grid 3 Accent 4" w:uiPriority="69"/>
-    <w:lsdException w:name="Dark List Accent 4" w:uiPriority="70"/>
-    <w:lsdException w:name="Colorful Shading Accent 4" w:uiPriority="71"/>
-    <w:lsdException w:name="Colorful List Accent 4" w:uiPriority="72"/>
-    <w:lsdException w:name="Colorful Grid Accent 4" w:uiPriority="73"/>
-    <w:lsdException w:name="Light Shading Accent 5" w:uiPriority="60"/>
-    <w:lsdException w:name="Light List Accent 5" w:uiPriority="61"/>
-    <w:lsdException w:name="Light Grid Accent 5" w:uiPriority="62"/>
-    <w:lsdException w:name="Medium Shading 1 Accent 5" w:uiPriority="63"/>
-    <w:lsdException w:name="Medium Shading 2 Accent 5" w:uiPriority="64"/>
-    <w:lsdException w:name="Medium List 1 Accent 5" w:uiPriority="65"/>
-    <w:lsdException w:name="Medium List 2 Accent 5" w:uiPriority="66"/>
-    <w:lsdException w:name="Medium Grid 1 Accent 5" w:uiPriority="67"/>
-    <w:lsdException w:name="Medium Grid 2 Accent 5" w:uiPriority="68"/>
-    <w:lsdException w:name="Medium Grid 3 Accent 5" w:uiPriority="69"/>
-    <w:lsdException w:name="Dark List Accent 5" w:uiPriority="70"/>
-    <w:lsdException w:name="Colorful Shading Accent 5" w:uiPriority="71"/>
-    <w:lsdException w:name="Colorful List Accent 5" w:uiPriority="72"/>
-    <w:lsdException w:name="Colorful Grid Accent 5" w:uiPriority="73"/>
-    <w:lsdException w:name="Light Shading Accent 6" w:uiPriority="60"/>
-    <w:lsdException w:name="Light List Accent 6" w:uiPriority="61"/>
-    <w:lsdException w:name="Light Grid Accent 6" w:uiPriority="62"/>
-    <w:lsdException w:name="Medium Shading 1 Accent 6" w:uiPriority="63"/>
-    <w:lsdException w:name="Medium Shading 2 Accent 6" w:uiPriority="64"/>
-    <w:lsdException w:name="Medium List 1 Accent 6" w:uiPriority="65"/>
-    <w:lsdException w:name="Medium List 2 Accent 6" w:uiPriority="66"/>
-    <w:lsdException w:name="Medium Grid 1 Accent 6" w:uiPriority="67"/>
-    <w:lsdException w:name="Medium Grid 2 Accent 6" w:uiPriority="68"/>
-    <w:lsdException w:name="Medium Grid 3 Accent 6" w:uiPriority="69"/>
-    <w:lsdException w:name="Dark List Accent 6" w:uiPriority="70"/>
-    <w:lsdException w:name="Colorful Shading Accent 6" w:uiPriority="71"/>
-    <w:lsdException w:name="Colorful List Accent 6" w:uiPriority="72"/>
-    <w:lsdException w:name="Colorful Grid Accent 6" w:uiPriority="73"/>
-    <w:lsdException w:name="Subtle Emphasis" w:uiPriority="19" w:qFormat="1"/>
-    <w:lsdException w:name="Intense Emphasis" w:uiPriority="21" w:qFormat="1"/>
-    <w:lsdException w:name="Subtle Reference" w:uiPriority="31" w:qFormat="1"/>
-    <w:lsdException w:name="Intense Reference" w:uiPriority="32" w:qFormat="1"/>
-    <w:lsdException w:name="Book Title" w:uiPriority="33" w:qFormat="1"/>
-    <w:lsdException w:name="Bibliography" w:semiHidden="1" w:uiPriority="37" w:unhideWhenUsed="1"/>
-    <w:lsdException w:name="TOC Heading" w:semiHidden="1" w:uiPriority="39" w:unhideWhenUsed="1" w:qFormat="1"/>
-    <w:lsdException w:name="Plain Table 1" w:uiPriority="41"/>
-    <w:lsdException w:name="Plain Table 2" w:uiPriority="42"/>
-    <w:lsdException w:name="Plain Table 3" w:uiPriority="43"/>
-    <w:lsdException w:name="Plain Table 4" w:uiPriority="44"/>
-    <w:lsdException w:name="Plain Table 5" w:uiPriority="45"/>
-    <w:lsdException w:name="Grid Table Light" w:uiPriority="40"/>
-    <w:lsdException w:name="Grid Table 1 Light" w:uiPriority="46"/>
-    <w:lsdException w:name="Grid Table 2" w:uiPriority="47"/>
-    <w:lsdException w:name="Grid Table 3" w:uiPriority="48"/>
-    <w:lsdException w:name="Grid Table 4" w:uiPriority="49"/>
-    <w:lsdException w:name="Grid Table 5 Dark" w:uiPriority="50"/>
-    <w:lsdException w:name="Grid Table 6 Colorful" w:uiPriority="51"/>
-    <w:lsdException w:name="Grid Table 7 Colorful" w:uiPriority="52"/>
-    <w:lsdException w:name="Grid Table 1 Light Accent 1" w:uiPriority="46"/>
-    <w:lsdException w:name="Grid Table 2 Accent 1" w:uiPriority="47"/>
-    <w:lsdException w:name="Grid Table 3 Accent 1" w:uiPriority="48"/>
-    <w:lsdException w:name="Grid Table 4 Accent 1" w:uiPriority="49"/>
-    <w:lsdException w:name="Grid Table 5 Dark Accent 1" w:uiPriority="50"/>
-    <w:lsdException w:name="Grid Table 6 Colorful Accent 1" w:uiPriority="51"/>
-    <w:lsdException w:name="Grid Table 7 Colorful Accent 1" w:uiPriority="52"/>
-    <w:lsdException w:name="Grid Table 1 Light Accent 2" w:uiPriority="46"/>
-    <w:lsdException w:name="Grid Table 2 Accent 2" w:uiPriority="47"/>
-    <w:lsdException w:name="Grid Table 3 Accent 2" w:uiPriority="48"/>
-    <w:lsdException w:name="Grid Table 4 Accent 2" w:uiPriority="49"/>
-    <w:lsdException w:name="Grid Table 5 Dark Accent 2" w:uiPriority="50"/>
-    <w:lsdException w:name="Grid Table 6 Colorful Accent 2" w:uiPriority="51"/>
-    <w:lsdException w:name="Grid Table 7 Colorful Accent 2" w:uiPriority="52"/>
-    <w:lsdException w:name="Grid Table 1 Light Accent 3" w:uiPriority="46"/>
-    <w:lsdException w:name="Grid Table 2 Accent 3" w:uiPriority="47"/>
-    <w:lsdException w:name="Grid Table 3 Accent 3" w:uiPriority="48"/>
-    <w:lsdException w:name="Grid Table 4 Accent 3" w:uiPriority="49"/>
-    <w:lsdException w:name="Grid Table 5 Dark Accent 3" w:uiPriority="50"/>
-    <w:lsdException w:name="Grid Table 6 Colorful Accent 3" w:uiPriority="51"/>
-    <w:lsdException w:name="Grid Table 7 Colorful Accent 3" w:uiPriority="52"/>
-    <w:lsdException w:name="Grid Table 1 Light Accent 4" w:uiPriority="46"/>
-    <w:lsdException w:name="Grid Table 2 Accent 4" w:uiPriority="47"/>
-    <w:lsdException w:name="Grid Table 3 Accent 4" w:uiPriority="48"/>
-    <w:lsdException w:name="Grid Table 4 Accent 4" w:uiPriority="49"/>
-    <w:lsdException w:name="Grid Table 5 Dark Accent 4" w:uiPriority="50"/>
-    <w:lsdException w:name="Grid Table 6 Colorful Accent 4" w:uiPriority="51"/>
-    <w:lsdException w:name="Grid Table 7 Colorful Accent 4" w:uiPriority="52"/>
-    <w:lsdException w:name="Grid Table 1 Light Accent 5" w:uiPriority="46"/>
-    <w:lsdException w:name="Grid Table 2 Accent 5" w:uiPriority="47"/>
-    <w:lsdException w:name="Grid Table 3 Accent 5" w:uiPriority="48"/>
-    <w:lsdException w:name="Grid Table 4 Accent 5" w:uiPriority="49"/>
-    <w:lsdException w:name="Grid Table 5 Dark Accent 5" w:uiPriority="50"/>
-    <w:lsdException w:name="Grid Table 6 Colorful Accent 5" w:uiPriority="51"/>
-    <w:lsdException w:name="Grid Table 7 Colorful Accent 5" w:uiPriority="52"/>
-    <w:lsdException w:name="Grid Table 1 Light Accent 6" w:uiPriority="46"/>
-    <w:lsdException w:name="Grid Table 2 Accent 6" w:uiPriority="47"/>
-    <w:lsdException w:name="Grid Table 3 Accent 6" w:uiPriority="48"/>
-    <w:lsdException w:name="Grid Table 4 Accent 6" w:uiPriority="49"/>
-    <w:lsdException w:name="Grid Table 5 Dark Accent 6" w:uiPriority="50"/>
-    <w:lsdException w:name="Grid Table 6 Colorful Accent 6" w:uiPriority="51"/>
-    <w:lsdException w:name="Grid Table 7 Colorful Accent 6" w:uiPriority="52"/>
-    <w:lsdException w:name="List Table 1 Light" w:uiPriority="46"/>
-    <w:lsdException w:name="List Table 2" w:uiPriority="47"/>
-    <w:lsdException w:name="List Table 3" w:uiPriority="48"/>
-    <w:lsdException w:name="List Table 4" w:uiPriority="49"/>
-    <w:lsdException w:name="List Table 5 Dark" w:uiPriority="50"/>
-    <w:lsdException w:name="List Table 6 Colorful" w:uiPriority="51"/>
-    <w:lsdException w:name="List Table 7 Colorful" w:uiPriority="52"/>
-    <w:lsdException w:name="List Table 1 Light Accent 1" w:uiPriority="46"/>
-    <w:lsdException w:name="List Table 2 Accent 1" w:uiPriority="47"/>
-    <w:lsdException w:name="List Table 3 Accent 1" w:uiPriority="48"/>
-    <w:lsdException w:name="List Table 4 Accent 1" w:uiPriority="49"/>
-    <w:lsdException w:name="List Table 5 Dark Accent 1" w:uiPriority="50"/>
-    <w:lsdException w:name="List Table 6 Colorful Accent 1" w:uiPriority="51"/>
-    <w:lsdException w:name="List Table 7 Colorful Accent 1" w:uiPriority="52"/>
-    <w:lsdException w:name="List Table 1 Light Accent 2" w:uiPriority="46"/>
-    <w:lsdException w:name="List Table 2 Accent 2" w:uiPriority="47"/>
-    <w:lsdException w:name="List Table 3 Accent 2" w:uiPriority="48"/>
-    <w:lsdException w:name="List Table 4 Accent 2" w:uiPriority="49"/>
-    <w:lsdException w:name="List Table 5 Dark Accent 2" w:uiPriority="50"/>
-    <w:lsdException w:name="List Table 6 Colorful Accent 2" w:uiPriority="51"/>
-    <w:lsdException w:name="List Table 7 Colorful Accent 2" w:uiPriority="52"/>
-    <w:lsdException w:name="List Table 1 Light Accent 3" w:uiPriority="46"/>
-    <w:lsdException w:name="List Table 2 Accent 3" w:uiPriority="47"/>
-    <w:lsdException w:name="List Table 3 Accent 3" w:uiPriority="48"/>
-    <w:lsdException w:name="List Table 4 Accent 3" w:uiPriority="49"/>
-    <w:lsdException w:name="List Table 5 Dark Accent 3" w:uiPriority="50"/>
-    <w:lsdException w:name="List Table 6 Colorful Accent 3" w:uiPriority="51"/>
-    <w:lsdException w:name="List Table 7 Colorful Accent 3" w:uiPriority="52"/>
-    <w:lsdException w:name="List Table 1 Light Accent 4" w:uiPriority="46"/>
-    <w:lsdException w:name="List Table 2 Accent 4" w:uiPriority="47"/>
-    <w:lsdException w:name="List Table 3 Accent 4" w:uiPriority="48"/>
-    <w:lsdException w:name="List Table 4 Accent 4" w:uiPriority="49"/>
-    <w:lsdException w:name="List Table 5 Dark Accent 4" w:uiPriority="50"/>
-    <w:lsdException w:name="List Table 6 Colorful Accent 4" w:uiPriority="51"/>
-    <w:lsdException w:name="List Table 7 Colorful Accent 4" w:uiPriority="52"/>
-    <w:lsdException w:name="List Table 1 Light Accent 5" w:uiPriority="46"/>
-    <w:lsdException w:name="List Table 2 Accent 5" w:uiPriority="47"/>
-    <w:lsdException w:name="List Table 3 Accent 5" w:uiPriority="48"/>
-    <w:lsdException w:name="List Table 4 Accent 5" w:uiPriority="49"/>
-    <w:lsdException w:name="List Table 5 Dark Accent 5" w:uiPriority="50"/>
-    <w:lsdException w:name="List Table 6 Colorful Accent 5" w:uiPriority="51"/>
-    <w:lsdException w:name="List Table 7 Colorful Accent 5" w:uiPriority="52"/>
-    <w:lsdException w:name="List Table 1 Light Accent 6" w:uiPriority="46"/>
-    <w:lsdException w:name="List Table 2 Accent 6" w:uiPriority="47"/>
-    <w:lsdException w:name="List Table 3 Accent 6" w:uiPriority="48"/>
-    <w:lsdException w:name="List Table 4 Accent 6" w:uiPriority="49"/>
-    <w:lsdException w:name="List Table 5 Dark Accent 6" w:uiPriority="50"/>
-    <w:lsdException w:name="List Table 6 Colorful Accent 6" w:uiPriority="51"/>
-    <w:lsdException w:name="List Table 7 Colorful Accent 6" w:uiPriority="52"/>
-    <w:lsdException w:name="Mention" w:semiHidden="1" w:unhideWhenUsed="1"/>
-    <w:lsdException w:name="Smart Hyperlink" w:semiHidden="1" w:unhideWhenUsed="1"/>
-    <w:lsdException w:name="Hashtag" w:semiHidden="1" w:unhideWhenUsed="1"/>
-    <w:lsdException w:name="Unresolved Mention" w:semiHidden="1" w:unhideWhenUsed="1"/>
-    <w:lsdException w:name="Smart Link" w:semiHidden="1" w:unhideWhenUsed="1"/>
+  <w:latentStyles w:defLockedState="0" w:defUIPriority="99" w:defSemiHidden="1" w:defUnhideWhenUsed="1" w:defQFormat="0" w:count="267">
+    <w:lsdException w:name="Normal" w:semiHidden="0" w:uiPriority="0" w:unhideWhenUsed="0" w:qFormat="1"/>
+    <w:lsdException w:name="heading 1" w:semiHidden="0" w:uiPriority="9" w:unhideWhenUsed="0" w:qFormat="1"/>
+    <w:lsdException w:name="heading 2" w:uiPriority="9" w:qFormat="1"/>
+    <w:lsdException w:name="heading 3" w:uiPriority="9" w:qFormat="1"/>
+    <w:lsdException w:name="heading 4" w:uiPriority="9" w:qFormat="1"/>
+    <w:lsdException w:name="heading 5" w:uiPriority="9" w:qFormat="1"/>
+    <w:lsdException w:name="heading 6" w:uiPriority="9" w:qFormat="1"/>
+    <w:lsdException w:name="heading 7" w:uiPriority="9" w:qFormat="1"/>
+    <w:lsdException w:name="heading 8" w:uiPriority="9" w:qFormat="1"/>
+    <w:lsdException w:name="heading 9" w:uiPriority="9" w:qFormat="1"/>
+    <w:lsdException w:name="toc 1" w:uiPriority="39"/>
+    <w:lsdException w:name="toc 2" w:uiPriority="39"/>
+    <w:lsdException w:name="toc 3" w:uiPriority="39"/>
+    <w:lsdException w:name="toc 4" w:uiPriority="39"/>
+    <w:lsdException w:name="toc 5" w:uiPriority="39"/>
+    <w:lsdException w:name="toc 6" w:uiPriority="39"/>
+    <w:lsdException w:name="toc 7" w:uiPriority="39"/>
+    <w:lsdException w:name="toc 8" w:uiPriority="39"/>
+    <w:lsdException w:name="toc 9" w:uiPriority="39"/>
+    <w:lsdException w:name="caption" w:uiPriority="35" w:qFormat="1"/>
+    <w:lsdException w:name="Title" w:semiHidden="0" w:uiPriority="10" w:unhideWhenUsed="0" w:qFormat="1"/>
+    <w:lsdException w:name="Default Paragraph Font" w:uiPriority="1"/>
+    <w:lsdException w:name="Subtitle" w:semiHidden="0" w:uiPriority="11" w:unhideWhenUsed="0" w:qFormat="1"/>
+    <w:lsdException w:name="Strong" w:semiHidden="0" w:uiPriority="22" w:unhideWhenUsed="0" w:qFormat="1"/>
+    <w:lsdException w:name="Emphasis" w:semiHidden="0" w:uiPriority="20" w:unhideWhenUsed="0" w:qFormat="1"/>
+    <w:lsdException w:name="Table Grid" w:semiHidden="0" w:uiPriority="59" w:unhideWhenUsed="0"/>
+    <w:lsdException w:name="Placeholder Text" w:unhideWhenUsed="0"/>
+    <w:lsdException w:name="No Spacing" w:semiHidden="0" w:uiPriority="1" w:unhideWhenUsed="0" w:qFormat="1"/>
+    <w:lsdException w:name="Light Shading" w:semiHidden="0" w:uiPriority="60" w:unhideWhenUsed="0"/>
+    <w:lsdException w:name="Light List" w:semiHidden="0" w:uiPriority="61" w:unhideWhenUsed="0"/>
+    <w:lsdException w:name="Light Grid" w:semiHidden="0" w:uiPriority="62" w:unhideWhenUsed="0"/>
+    <w:lsdException w:name="Medium Shading 1" w:semiHidden="0" w:uiPriority="63" w:unhideWhenUsed="0"/>
+    <w:lsdException w:name="Medium Shading 2" w:semiHidden="0" w:uiPriority="64" w:unhideWhenUsed="0"/>
+    <w:lsdException w:name="Medium List 1" w:semiHidden="0" w:uiPriority="65" w:unhideWhenUsed="0"/>
+    <w:lsdException w:name="Medium List 2" w:semiHidden="0" w:uiPriority="66" w:unhideWhenUsed="0"/>
+    <w:lsdException w:name="Medium Grid 1" w:semiHidden="0" w:uiPriority="67" w:unhideWhenUsed="0"/>
+    <w:lsdException w:name="Medium Grid 2" w:semiHidden="0" w:uiPriority="68" w:unhideWhenUsed="0"/>
+    <w:lsdException w:name="Medium Grid 3" w:semiHidden="0" w:uiPriority="69" w:unhideWhenUsed="0"/>
+    <w:lsdException w:name="Dark List" w:semiHidden="0" w:uiPriority="70" w:unhideWhenUsed="0"/>
+    <w:lsdException w:name="Colorful Shading" w:semiHidden="0" w:uiPriority="71" w:unhideWhenUsed="0"/>
+    <w:lsdException w:name="Colorful List" w:semiHidden="0" w:uiPriority="72" w:unhideWhenUsed="0"/>
+    <w:lsdException w:name="Colorful Grid" w:semiHidden="0" w:uiPriority="73" w:unhideWhenUsed="0"/>
+    <w:lsdException w:name="Light Shading Accent 1" w:semiHidden="0" w:uiPriority="60" w:unhideWhenUsed="0"/>
+    <w:lsdException w:name="Light List Accent 1" w:semiHidden="0" w:uiPriority="61" w:unhideWhenUsed="0"/>
+    <w:lsdException w:name="Light Grid Accent 1" w:semiHidden="0" w:uiPriority="62" w:unhideWhenUsed="0"/>
+    <w:lsdException w:name="Medium Shading 1 Accent 1" w:semiHidden="0" w:uiPriority="63" w:unhideWhenUsed="0"/>
+    <w:lsdException w:name="Medium Shading 2 Accent 1" w:semiHidden="0" w:uiPriority="64" w:unhideWhenUsed="0"/>
+    <w:lsdException w:name="Medium List 1 Accent 1" w:semiHidden="0" w:uiPriority="65" w:unhideWhenUsed="0"/>
+    <w:lsdException w:name="Revision" w:unhideWhenUsed="0"/>
+    <w:lsdException w:name="List Paragraph" w:semiHidden="0" w:uiPriority="34" w:unhideWhenUsed="0" w:qFormat="1"/>
+    <w:lsdException w:name="Quote" w:semiHidden="0" w:uiPriority="29" w:unhideWhenUsed="0" w:qFormat="1"/>
+    <w:lsdException w:name="Intense Quote" w:semiHidden="0" w:uiPriority="30" w:unhideWhenUsed="0" w:qFormat="1"/>
+    <w:lsdException w:name="Medium List 2 Accent 1" w:semiHidden="0" w:uiPriority="66" w:unhideWhenUsed="0"/>
+    <w:lsdException w:name="Medium Grid 1 Accent 1" w:semiHidden="0" w:uiPriority="67" w:unhideWhenUsed="0"/>
+    <w:lsdException w:name="Medium Grid 2 Accent 1" w:semiHidden="0" w:uiPriority="68" w:unhideWhenUsed="0"/>
+    <w:lsdException w:name="Medium Grid 3 Accent 1" w:semiHidden="0" w:uiPriority="69" w:unhideWhenUsed="0"/>
+    <w:lsdException w:name="Dark List Accent 1" w:semiHidden="0" w:uiPriority="70" w:unhideWhenUsed="0"/>
+    <w:lsdException w:name="Colorful Shading Accent 1" w:semiHidden="0" w:uiPriority="71" w:unhideWhenUsed="0"/>
+    <w:lsdException w:name="Colorful List Accent 1" w:semiHidden="0" w:uiPriority="72" w:unhideWhenUsed="0"/>
+    <w:lsdException w:name="Colorful Grid Accent 1" w:semiHidden="0" w:uiPriority="73" w:unhideWhenUsed="0"/>
+    <w:lsdException w:name="Light Shading Accent 2" w:semiHidden="0" w:uiPriority="60" w:unhideWhenUsed="0"/>
+    <w:lsdException w:name="Light List Accent 2" w:semiHidden="0" w:uiPriority="61" w:unhideWhenUsed="0"/>
+    <w:lsdException w:name="Light Grid Accent 2" w:semiHidden="0" w:uiPriority="62" w:unhideWhenUsed="0"/>
+    <w:lsdException w:name="Medium Shading 1 Accent 2" w:semiHidden="0" w:uiPriority="63" w:unhideWhenUsed="0"/>
+    <w:lsdException w:name="Medium Shading 2 Accent 2" w:semiHidden="0" w:uiPriority="64" w:unhideWhenUsed="0"/>
+    <w:lsdException w:name="Medium List 1 Accent 2" w:semiHidden="0" w:uiPriority="65" w:unhideWhenUsed="0"/>
+    <w:lsdException w:name="Medium List 2 Accent 2" w:semiHidden="0" w:uiPriority="66" w:unhideWhenUsed="0"/>
+    <w:lsdException w:name="Medium Grid 1 Accent 2" w:semiHidden="0" w:uiPriority="67" w:unhideWhenUsed="0"/>
+    <w:lsdException w:name="Medium Grid 2 Accent 2" w:semiHidden="0" w:uiPriority="68" w:unhideWhenUsed="0"/>
+    <w:lsdException w:name="Medium Grid 3 Accent 2" w:semiHidden="0" w:uiPriority="69" w:unhideWhenUsed="0"/>
+    <w:lsdException w:name="Dark List Accent 2" w:semiHidden="0" w:uiPriority="70" w:unhideWhenUsed="0"/>
+    <w:lsdException w:name="Colorful Shading Accent 2" w:semiHidden="0" w:uiPriority="71" w:unhideWhenUsed="0"/>
+    <w:lsdException w:name="Colorful List Accent 2" w:semiHidden="0" w:uiPriority="72" w:unhideWhenUsed="0"/>
+    <w:lsdException w:name="Colorful Grid Accent 2" w:semiHidden="0" w:uiPriority="73" w:unhideWhenUsed="0"/>
+    <w:lsdException w:name="Light Shading Accent 3" w:semiHidden="0" w:uiPriority="60" w:unhideWhenUsed="0"/>
+    <w:lsdException w:name="Light List Accent 3" w:semiHidden="0" w:uiPriority="61" w:unhideWhenUsed="0"/>
+    <w:lsdException w:name="Light Grid Accent 3" w:semiHidden="0" w:uiPriority="62" w:unhideWhenUsed="0"/>
+    <w:lsdException w:name="Medium Shading 1 Accent 3" w:semiHidden="0" w:uiPriority="63" w:unhideWhenUsed="0"/>
+    <w:lsdException w:name="Medium Shading 2 Accent 3" w:semiHidden="0" w:uiPriority="64" w:unhideWhenUsed="0"/>
+    <w:lsdException w:name="Medium List 1 Accent 3" w:semiHidden="0" w:uiPriority="65" w:unhideWhenUsed="0"/>
+    <w:lsdException w:name="Medium List 2 Accent 3" w:semiHidden="0" w:uiPriority="66" w:unhideWhenUsed="0"/>
+    <w:lsdException w:name="Medium Grid 1 Accent 3" w:semiHidden="0" w:uiPriority="67" w:unhideWhenUsed="0"/>
+    <w:lsdException w:name="Medium Grid 2 Accent 3" w:semiHidden="0" w:uiPriority="68" w:unhideWhenUsed="0"/>
+    <w:lsdException w:name="Medium Grid 3 Accent 3" w:semiHidden="0" w:uiPriority="69" w:unhideWhenUsed="0"/>
+    <w:lsdException w:name="Dark List Accent 3" w:semiHidden="0" w:uiPriority="70" w:unhideWhenUsed="0"/>
+    <w:lsdException w:name="Colorful Shading Accent 3" w:semiHidden="0" w:uiPriority="71" w:unhideWhenUsed="0"/>
+    <w:lsdException w:name="Colorful List Accent 3" w:semiHidden="0" w:uiPriority="72" w:unhideWhenUsed="0"/>
+    <w:lsdException w:name="Colorful Grid Accent 3" w:semiHidden="0" w:uiPriority="73" w:unhideWhenUsed="0"/>
+    <w:lsdException w:name="Light Shading Accent 4" w:semiHidden="0" w:uiPriority="60" w:unhideWhenUsed="0"/>
+    <w:lsdException w:name="Light List Accent 4" w:semiHidden="0" w:uiPriority="61" w:unhideWhenUsed="0"/>
+    <w:lsdException w:name="Light Grid Accent 4" w:semiHidden="0" w:uiPriority="62" w:unhideWhenUsed="0"/>
+    <w:lsdException w:name="Medium Shading 1 Accent 4" w:semiHidden="0" w:uiPriority="63" w:unhideWhenUsed="0"/>
+    <w:lsdException w:name="Medium Shading 2 Accent 4" w:semiHidden="0" w:uiPriority="64" w:unhideWhenUsed="0"/>
+    <w:lsdException w:name="Medium List 1 Accent 4" w:semiHidden="0" w:uiPriority="65" w:unhideWhenUsed="0"/>
+    <w:lsdException w:name="Medium List 2 Accent 4" w:semiHidden="0" w:uiPriority="66" w:unhideWhenUsed="0"/>
+    <w:lsdException w:name="Medium Grid 1 Accent 4" w:semiHidden="0" w:uiPriority="67" w:unhideWhenUsed="0"/>
+    <w:lsdException w:name="Medium Grid 2 Accent 4" w:semiHidden="0" w:uiPriority="68" w:unhideWhenUsed="0"/>
+    <w:lsdException w:name="Medium Grid 3 Accent 4" w:semiHidden="0" w:uiPriority="69" w:unhideWhenUsed="0"/>
+    <w:lsdException w:name="Dark List Accent 4" w:semiHidden="0" w:uiPriority="70" w:unhideWhenUsed="0"/>
+    <w:lsdException w:name="Colorful Shading Accent 4" w:semiHidden="0" w:uiPriority="71" w:unhideWhenUsed="0"/>
+    <w:lsdException w:name="Colorful List Accent 4" w:semiHidden="0" w:uiPriority="72" w:unhideWhenUsed="0"/>
+    <w:lsdException w:name="Colorful Grid Accent 4" w:semiHidden="0" w:uiPriority="73" w:unhideWhenUsed="0"/>
+    <w:lsdException w:name="Light Shading Accent 5" w:semiHidden="0" w:uiPriority="60" w:unhideWhenUsed="0"/>
+    <w:lsdException w:name="Light List Accent 5" w:semiHidden="0" w:uiPriority="61" w:unhideWhenUsed="0"/>
+    <w:lsdException w:name="Light Grid Accent 5" w:semiHidden="0" w:uiPriority="62" w:unhideWhenUsed="0"/>
+    <w:lsdException w:name="Medium Shading 1 Accent 5" w:semiHidden="0" w:uiPriority="63" w:unhideWhenUsed="0"/>
+    <w:lsdException w:name="Medium Shading 2 Accent 5" w:semiHidden="0" w:uiPriority="64" w:unhideWhenUsed="0"/>
+    <w:lsdException w:name="Medium List 1 Accent 5" w:semiHidden="0" w:uiPriority="65" w:unhideWhenUsed="0"/>
+    <w:lsdException w:name="Medium List 2 Accent 5" w:semiHidden="0" w:uiPriority="66" w:unhideWhenUsed="0"/>
+    <w:lsdException w:name="Medium Grid 1 Accent 5" w:semiHidden="0" w:uiPriority="67" w:unhideWhenUsed="0"/>
+    <w:lsdException w:name="Medium Grid 2 Accent 5" w:semiHidden="0" w:uiPriority="68" w:unhideWhenUsed="0"/>
+    <w:lsdException w:name="Medium Grid 3 Accent 5" w:semiHidden="0" w:uiPriority="69" w:unhideWhenUsed="0"/>
+    <w:lsdException w:name="Dark List Accent 5" w:semiHidden="0" w:uiPriority="70" w:unhideWhenUsed="0"/>
+    <w:lsdException w:name="Colorful Shading Accent 5" w:semiHidden="0" w:uiPriority="71" w:unhideWhenUsed="0"/>
+    <w:lsdException w:name="Colorful List Accent 5" w:semiHidden="0" w:uiPriority="72" w:unhideWhenUsed="0"/>
+    <w:lsdException w:name="Colorful Grid Accent 5" w:semiHidden="0" w:uiPriority="73" w:unhideWhenUsed="0"/>
+    <w:lsdException w:name="Light Shading Accent 6" w:semiHidden="0" w:uiPriority="60" w:unhideWhenUsed="0"/>
+    <w:lsdException w:name="Light List Accent 6" w:semiHidden="0" w:uiPriority="61" w:unhideWhenUsed="0"/>
+    <w:lsdException w:name="Light Grid Accent 6" w:semiHidden="0" w:uiPriority="62" w:unhideWhenUsed="0"/>
+    <w:lsdException w:name="Medium Shading 1 Accent 6" w:semiHidden="0" w:uiPriority="63" w:unhideWhenUsed="0"/>
+    <w:lsdException w:name="Medium Shading 2 Accent 6" w:semiHidden="0" w:uiPriority="64" w:unhideWhenUsed="0"/>
+    <w:lsdException w:name="Medium List 1 Accent 6" w:semiHidden="0" w:uiPriority="65" w:unhideWhenUsed="0"/>
+    <w:lsdException w:name="Medium List 2 Accent 6" w:semiHidden="0" w:uiPriority="66" w:unhideWhenUsed="0"/>
+    <w:lsdException w:name="Medium Grid 1 Accent 6" w:semiHidden="0" w:uiPriority="67" w:unhideWhenUsed="0"/>
+    <w:lsdException w:name="Medium Grid 2 Accent 6" w:semiHidden="0" w:uiPriority="68" w:unhideWhenUsed="0"/>
+    <w:lsdException w:name="Medium Grid 3 Accent 6" w:semiHidden="0" w:uiPriority="69" w:unhideWhenUsed="0"/>
+    <w:lsdException w:name="Dark List Accent 6" w:semiHidden="0" w:uiPriority="70" w:unhideWhenUsed="0"/>
+    <w:lsdException w:name="Colorful Shading Accent 6" w:semiHidden="0" w:uiPriority="71" w:unhideWhenUsed="0"/>
+    <w:lsdException w:name="Colorful List Accent 6" w:semiHidden="0" w:uiPriority="72" w:unhideWhenUsed="0"/>
+    <w:lsdException w:name="Colorful Grid Accent 6" w:semiHidden="0" w:uiPriority="73" w:unhideWhenUsed="0"/>
+    <w:lsdException w:name="Subtle Emphasis" w:semiHidden="0" w:uiPriority="19" w:unhideWhenUsed="0" w:qFormat="1"/>
+    <w:lsdException w:name="Intense Emphasis" w:semiHidden="0" w:uiPriority="21" w:unhideWhenUsed="0" w:qFormat="1"/>
+    <w:lsdException w:name="Subtle Reference" w:semiHidden="0" w:uiPriority="31" w:unhideWhenUsed="0" w:qFormat="1"/>
+    <w:lsdException w:name="Intense Reference" w:semiHidden="0" w:uiPriority="32" w:unhideWhenUsed="0" w:qFormat="1"/>
+    <w:lsdException w:name="Book Title" w:semiHidden="0" w:uiPriority="33" w:unhideWhenUsed="0" w:qFormat="1"/>
+    <w:lsdException w:name="Bibliography" w:uiPriority="37"/>
+    <w:lsdException w:name="TOC Heading" w:uiPriority="39" w:qFormat="1"/>
   </w:latentStyles>
   <w:style w:type="paragraph" w:default="1" w:styleId="Normal">
     <w:name w:val="Normal"/>
@@ -4427,6 +3910,7 @@
     <w:uiPriority w:val="99"/>
     <w:semiHidden/>
     <w:unhideWhenUsed/>
+    <w:qFormat/>
     <w:tblPr>
       <w:tblInd w:w="0" w:type="dxa"/>
       <w:tblCellMar>

</xml_diff>